<commit_message>
Fix rate smoothing issues
</commit_message>
<xml_diff>
--- a/docs/Part1.docx
+++ b/docs/Part1.docx
@@ -6040,11 +6040,9 @@
             <w:pPr>
               <w:jc w:val="center"/>
             </w:pPr>
-            <w:proofErr w:type="spellStart"/>
             <w:r>
               <w:t>p_lower_rate_limit</w:t>
             </w:r>
-            <w:proofErr w:type="spellEnd"/>
           </w:p>
         </w:tc>
         <w:tc>
@@ -6083,11 +6081,9 @@
             <w:pPr>
               <w:jc w:val="center"/>
             </w:pPr>
-            <w:proofErr w:type="spellStart"/>
             <w:r>
               <w:t>p_upper_rate_limit</w:t>
             </w:r>
-            <w:proofErr w:type="spellEnd"/>
           </w:p>
         </w:tc>
         <w:tc>
@@ -7547,11 +7543,9 @@
             <w:pPr>
               <w:jc w:val="center"/>
             </w:pPr>
-            <w:proofErr w:type="spellStart"/>
             <w:r>
               <w:t>p_lower_rate_limit</w:t>
             </w:r>
-            <w:proofErr w:type="spellEnd"/>
           </w:p>
         </w:tc>
         <w:tc>
@@ -7590,11 +7584,9 @@
             <w:pPr>
               <w:jc w:val="center"/>
             </w:pPr>
-            <w:proofErr w:type="spellStart"/>
             <w:r>
               <w:t>p_upper_rate_limit</w:t>
             </w:r>
-            <w:proofErr w:type="spellEnd"/>
           </w:p>
         </w:tc>
         <w:tc>
@@ -15010,15 +15002,15 @@
       </w:tblPr>
       <w:tblGrid>
         <w:gridCol w:w="1270"/>
-        <w:gridCol w:w="2123"/>
-        <w:gridCol w:w="1983"/>
-        <w:gridCol w:w="2239"/>
+        <w:gridCol w:w="2411"/>
+        <w:gridCol w:w="1984"/>
+        <w:gridCol w:w="1950"/>
         <w:gridCol w:w="1725"/>
       </w:tblGrid>
       <w:tr>
         <w:tc>
           <w:tcPr>
-            <w:tcW w:w="1271" w:type="dxa"/>
+            <w:tcW w:w="1270" w:type="dxa"/>
             <w:vAlign w:val="center"/>
           </w:tcPr>
           <w:p>
@@ -15032,7 +15024,7 @@
         </w:tc>
         <w:tc>
           <w:tcPr>
-            <w:tcW w:w="2126" w:type="dxa"/>
+            <w:tcW w:w="2411" w:type="dxa"/>
             <w:vAlign w:val="center"/>
           </w:tcPr>
           <w:p>
@@ -15046,7 +15038,7 @@
         </w:tc>
         <w:tc>
           <w:tcPr>
-            <w:tcW w:w="1985" w:type="dxa"/>
+            <w:tcW w:w="1984" w:type="dxa"/>
             <w:tcBorders>
               <w:right w:val="double" w:sz="4" w:space="0" w:color="auto"/>
             </w:tcBorders>
@@ -15063,7 +15055,7 @@
         </w:tc>
         <w:tc>
           <w:tcPr>
-            <w:tcW w:w="2241" w:type="dxa"/>
+            <w:tcW w:w="1950" w:type="dxa"/>
             <w:tcBorders>
               <w:top w:val="double" w:sz="4" w:space="0" w:color="auto"/>
               <w:left w:val="double" w:sz="4" w:space="0" w:color="auto"/>
@@ -15081,7 +15073,7 @@
         </w:tc>
         <w:tc>
           <w:tcPr>
-            <w:tcW w:w="1727" w:type="dxa"/>
+            <w:tcW w:w="1725" w:type="dxa"/>
             <w:tcBorders>
               <w:top w:val="double" w:sz="4" w:space="0" w:color="auto"/>
               <w:right w:val="double" w:sz="4" w:space="0" w:color="auto"/>
@@ -15104,7 +15096,7 @@
       <w:tr>
         <w:tc>
           <w:tcPr>
-            <w:tcW w:w="1271" w:type="dxa"/>
+            <w:tcW w:w="1270" w:type="dxa"/>
             <w:vMerge w:val="restart"/>
             <w:vAlign w:val="center"/>
           </w:tcPr>
@@ -15119,7 +15111,7 @@
         </w:tc>
         <w:tc>
           <w:tcPr>
-            <w:tcW w:w="2126" w:type="dxa"/>
+            <w:tcW w:w="2411" w:type="dxa"/>
             <w:vAlign w:val="center"/>
           </w:tcPr>
           <w:p>
@@ -15133,7 +15125,7 @@
         </w:tc>
         <w:tc>
           <w:tcPr>
-            <w:tcW w:w="1985" w:type="dxa"/>
+            <w:tcW w:w="1984" w:type="dxa"/>
             <w:tcBorders>
               <w:right w:val="double" w:sz="4" w:space="0" w:color="auto"/>
             </w:tcBorders>
@@ -15166,7 +15158,7 @@
         </w:tc>
         <w:tc>
           <w:tcPr>
-            <w:tcW w:w="2241" w:type="dxa"/>
+            <w:tcW w:w="1950" w:type="dxa"/>
             <w:tcBorders>
               <w:left w:val="double" w:sz="4" w:space="0" w:color="auto"/>
             </w:tcBorders>
@@ -15183,7 +15175,7 @@
         </w:tc>
         <w:tc>
           <w:tcPr>
-            <w:tcW w:w="1727" w:type="dxa"/>
+            <w:tcW w:w="1725" w:type="dxa"/>
             <w:tcBorders>
               <w:right w:val="double" w:sz="4" w:space="0" w:color="auto"/>
             </w:tcBorders>
@@ -15202,7 +15194,7 @@
       <w:tr>
         <w:tc>
           <w:tcPr>
-            <w:tcW w:w="1271" w:type="dxa"/>
+            <w:tcW w:w="1270" w:type="dxa"/>
             <w:vMerge/>
             <w:vAlign w:val="center"/>
           </w:tcPr>
@@ -15214,7 +15206,7 @@
         </w:tc>
         <w:tc>
           <w:tcPr>
-            <w:tcW w:w="2126" w:type="dxa"/>
+            <w:tcW w:w="2411" w:type="dxa"/>
             <w:vAlign w:val="center"/>
           </w:tcPr>
           <w:p>
@@ -15228,7 +15220,7 @@
         </w:tc>
         <w:tc>
           <w:tcPr>
-            <w:tcW w:w="1985" w:type="dxa"/>
+            <w:tcW w:w="1984" w:type="dxa"/>
             <w:tcBorders>
               <w:right w:val="double" w:sz="4" w:space="0" w:color="auto"/>
             </w:tcBorders>
@@ -15273,7 +15265,7 @@
         </w:tc>
         <w:tc>
           <w:tcPr>
-            <w:tcW w:w="2241" w:type="dxa"/>
+            <w:tcW w:w="1950" w:type="dxa"/>
             <w:vMerge w:val="restart"/>
             <w:tcBorders>
               <w:left w:val="double" w:sz="4" w:space="0" w:color="auto"/>
@@ -15291,7 +15283,7 @@
         </w:tc>
         <w:tc>
           <w:tcPr>
-            <w:tcW w:w="1727" w:type="dxa"/>
+            <w:tcW w:w="1725" w:type="dxa"/>
             <w:tcBorders>
               <w:right w:val="double" w:sz="4" w:space="0" w:color="auto"/>
             </w:tcBorders>
@@ -15310,7 +15302,7 @@
       <w:tr>
         <w:tc>
           <w:tcPr>
-            <w:tcW w:w="1271" w:type="dxa"/>
+            <w:tcW w:w="1270" w:type="dxa"/>
             <w:vMerge w:val="restart"/>
             <w:vAlign w:val="center"/>
           </w:tcPr>
@@ -15325,7 +15317,7 @@
         </w:tc>
         <w:tc>
           <w:tcPr>
-            <w:tcW w:w="2126" w:type="dxa"/>
+            <w:tcW w:w="2411" w:type="dxa"/>
             <w:vAlign w:val="center"/>
           </w:tcPr>
           <w:p>
@@ -15377,66 +15369,62 @@
                   </w:rPr>
                   <m:t>≤</m:t>
                 </m:r>
-                <m:f>
-                  <m:fPr>
-                    <m:ctrlPr>
-                      <w:rPr>
-                        <w:rFonts w:ascii="Cambria Math" w:hAnsi="Cambria Math"/>
-                        <w:i/>
-                        <w:sz w:val="16"/>
-                        <w:szCs w:val="16"/>
-                      </w:rPr>
-                    </m:ctrlPr>
-                  </m:fPr>
-                  <m:num>
-                    <m:r>
-                      <m:rPr>
-                        <m:nor/>
-                      </m:rPr>
-                      <w:rPr>
-                        <w:rFonts w:ascii="Cambria Math" w:hAnsi="Cambria Math"/>
-                        <w:sz w:val="16"/>
-                        <w:szCs w:val="16"/>
-                      </w:rPr>
-                      <m:t>URL</m:t>
-                    </m:r>
-                    <m:ctrlPr>
-                      <w:rPr>
-                        <w:rFonts w:ascii="Cambria Math" w:hAnsi="Cambria Math"/>
-                        <w:sz w:val="16"/>
-                        <w:szCs w:val="16"/>
-                      </w:rPr>
-                    </m:ctrlPr>
-                  </m:num>
-                  <m:den>
-                    <m:r>
-                      <w:rPr>
-                        <w:rFonts w:ascii="Cambria Math" w:hAnsi="Cambria Math"/>
-                        <w:sz w:val="16"/>
-                        <w:szCs w:val="16"/>
-                      </w:rPr>
-                      <m:t>1+</m:t>
-                    </m:r>
-                    <m:r>
-                      <m:rPr>
-                        <m:nor/>
-                      </m:rPr>
-                      <w:rPr>
-                        <w:rFonts w:ascii="Cambria Math" w:hAnsi="Cambria Math"/>
-                        <w:sz w:val="16"/>
-                        <w:szCs w:val="16"/>
-                      </w:rPr>
-                      <m:t>RSD</m:t>
-                    </m:r>
-                  </m:den>
-                </m:f>
+                <m:r>
+                  <m:rPr>
+                    <m:nor/>
+                  </m:rPr>
+                  <w:rPr>
+                    <w:rFonts w:ascii="Cambria Math" w:hAnsi="Cambria Math"/>
+                    <w:sz w:val="16"/>
+                    <w:szCs w:val="16"/>
+                  </w:rPr>
+                  <m:t>URL</m:t>
+                </m:r>
+                <m:r>
+                  <m:rPr>
+                    <m:nor/>
+                  </m:rPr>
+                  <w:rPr>
+                    <w:rFonts w:ascii="Cambria Math" w:hAnsi="Cambria Math"/>
+                    <w:sz w:val="16"/>
+                    <w:szCs w:val="16"/>
+                  </w:rPr>
+                  <m:t>(</m:t>
+                </m:r>
+                <m:r>
+                  <w:rPr>
+                    <w:rFonts w:ascii="Cambria Math" w:hAnsi="Cambria Math"/>
+                    <w:sz w:val="16"/>
+                    <w:szCs w:val="16"/>
+                  </w:rPr>
+                  <m:t>1</m:t>
+                </m:r>
+                <m:r>
+                  <w:rPr>
+                    <w:rFonts w:ascii="Cambria Math" w:hAnsi="Cambria Math"/>
+                    <w:sz w:val="16"/>
+                    <w:szCs w:val="16"/>
+                  </w:rPr>
+                  <m:t>-</m:t>
+                </m:r>
+                <m:r>
+                  <m:rPr>
+                    <m:nor/>
+                  </m:rPr>
+                  <w:rPr>
+                    <w:rFonts w:ascii="Cambria Math" w:hAnsi="Cambria Math"/>
+                    <w:sz w:val="16"/>
+                    <w:szCs w:val="16"/>
+                  </w:rPr>
+                  <m:t>RSD)</m:t>
+                </m:r>
               </m:oMath>
             </m:oMathPara>
           </w:p>
         </w:tc>
         <w:tc>
           <w:tcPr>
-            <w:tcW w:w="1985" w:type="dxa"/>
+            <w:tcW w:w="1984" w:type="dxa"/>
             <w:tcBorders>
               <w:right w:val="double" w:sz="4" w:space="0" w:color="auto"/>
             </w:tcBorders>
@@ -15478,7 +15466,7 @@
         </w:tc>
         <w:tc>
           <w:tcPr>
-            <w:tcW w:w="2241" w:type="dxa"/>
+            <w:tcW w:w="1950" w:type="dxa"/>
             <w:vMerge/>
             <w:tcBorders>
               <w:left w:val="double" w:sz="4" w:space="0" w:color="auto"/>
@@ -15493,7 +15481,7 @@
         </w:tc>
         <w:tc>
           <w:tcPr>
-            <w:tcW w:w="1727" w:type="dxa"/>
+            <w:tcW w:w="1725" w:type="dxa"/>
             <w:tcBorders>
               <w:right w:val="double" w:sz="4" w:space="0" w:color="auto"/>
             </w:tcBorders>
@@ -15512,7 +15500,7 @@
       <w:tr>
         <w:tc>
           <w:tcPr>
-            <w:tcW w:w="1271" w:type="dxa"/>
+            <w:tcW w:w="1270" w:type="dxa"/>
             <w:vMerge/>
             <w:vAlign w:val="center"/>
           </w:tcPr>
@@ -15524,7 +15512,7 @@
         </w:tc>
         <w:tc>
           <w:tcPr>
-            <w:tcW w:w="2126" w:type="dxa"/>
+            <w:tcW w:w="2411" w:type="dxa"/>
             <w:vMerge w:val="restart"/>
             <w:vAlign w:val="center"/>
           </w:tcPr>
@@ -15538,59 +15526,6 @@
             </w:pPr>
             <m:oMathPara>
               <m:oMath>
-                <m:f>
-                  <m:fPr>
-                    <m:ctrlPr>
-                      <w:rPr>
-                        <w:rFonts w:ascii="Cambria Math" w:hAnsi="Cambria Math"/>
-                        <w:i/>
-                        <w:sz w:val="16"/>
-                        <w:szCs w:val="16"/>
-                      </w:rPr>
-                    </m:ctrlPr>
-                  </m:fPr>
-                  <m:num>
-                    <m:r>
-                      <m:rPr>
-                        <m:nor/>
-                      </m:rPr>
-                      <w:rPr>
-                        <w:rFonts w:ascii="Cambria Math" w:hAnsi="Cambria Math"/>
-                        <w:sz w:val="16"/>
-                        <w:szCs w:val="16"/>
-                      </w:rPr>
-                      <m:t>URL</m:t>
-                    </m:r>
-                    <m:ctrlPr>
-                      <w:rPr>
-                        <w:rFonts w:ascii="Cambria Math" w:hAnsi="Cambria Math"/>
-                        <w:sz w:val="16"/>
-                        <w:szCs w:val="16"/>
-                      </w:rPr>
-                    </m:ctrlPr>
-                  </m:num>
-                  <m:den>
-                    <m:r>
-                      <m:rPr>
-                        <m:nor/>
-                      </m:rPr>
-                      <w:rPr>
-                        <w:rFonts w:ascii="Cambria Math" w:hAnsi="Cambria Math"/>
-                        <w:sz w:val="16"/>
-                        <w:szCs w:val="16"/>
-                      </w:rPr>
-                      <m:t>1+RS</m:t>
-                    </m:r>
-                  </m:den>
-                </m:f>
-                <m:r>
-                  <w:rPr>
-                    <w:rFonts w:ascii="Cambria Math" w:hAnsi="Cambria Math"/>
-                    <w:sz w:val="16"/>
-                    <w:szCs w:val="16"/>
-                  </w:rPr>
-                  <m:t>&lt;</m:t>
-                </m:r>
                 <m:r>
                   <m:rPr>
                     <m:nor/>
@@ -15600,7 +15535,7 @@
                     <w:sz w:val="16"/>
                     <w:szCs w:val="16"/>
                   </w:rPr>
-                  <m:t>LP</m:t>
+                  <m:t>URL</m:t>
                 </m:r>
                 <m:r>
                   <w:rPr>
@@ -15631,7 +15566,7 @@
                         <w:sz w:val="16"/>
                         <w:szCs w:val="16"/>
                       </w:rPr>
-                      <m:t>HL</m:t>
+                      <m:t>LP</m:t>
                     </m:r>
                     <m:ctrlPr>
                       <w:rPr>
@@ -15648,7 +15583,7 @@
                         <w:sz w:val="16"/>
                         <w:szCs w:val="16"/>
                       </w:rPr>
-                      <m:t>1+</m:t>
+                      <m:t>1-</m:t>
                     </m:r>
                     <m:r>
                       <m:rPr>
@@ -15663,13 +15598,32 @@
                     </m:r>
                   </m:den>
                 </m:f>
+                <m:r>
+                  <w:rPr>
+                    <w:rFonts w:ascii="Cambria Math" w:hAnsi="Cambria Math"/>
+                    <w:sz w:val="16"/>
+                    <w:szCs w:val="16"/>
+                  </w:rPr>
+                  <m:t>&lt;</m:t>
+                </m:r>
+                <m:r>
+                  <m:rPr>
+                    <m:nor/>
+                  </m:rPr>
+                  <w:rPr>
+                    <w:rFonts w:ascii="Cambria Math" w:hAnsi="Cambria Math"/>
+                    <w:sz w:val="16"/>
+                    <w:szCs w:val="16"/>
+                  </w:rPr>
+                  <m:t>HL</m:t>
+                </m:r>
               </m:oMath>
             </m:oMathPara>
           </w:p>
         </w:tc>
         <w:tc>
           <w:tcPr>
-            <w:tcW w:w="1985" w:type="dxa"/>
+            <w:tcW w:w="1984" w:type="dxa"/>
             <w:tcBorders>
               <w:right w:val="double" w:sz="4" w:space="0" w:color="auto"/>
             </w:tcBorders>
@@ -15694,19 +15648,8 @@
                   </w:rPr>
                   <m:t>t&lt;</m:t>
                 </m:r>
-                <m:r>
-                  <m:rPr>
-                    <m:nor/>
-                  </m:rPr>
-                  <w:rPr>
-                    <w:rFonts w:ascii="Cambria Math" w:eastAsia="Calibri" w:hAnsi="Cambria Math" w:cs="Times New Roman"/>
-                    <w:sz w:val="20"/>
-                    <w:szCs w:val="20"/>
-                  </w:rPr>
-                  <m:t>LP</m:t>
-                </m:r>
-                <m:d>
-                  <m:dPr>
+                <m:f>
+                  <m:fPr>
                     <m:ctrlPr>
                       <w:rPr>
                         <w:rFonts w:ascii="Cambria Math" w:eastAsia="Calibri" w:hAnsi="Cambria Math" w:cs="Times New Roman"/>
@@ -15715,15 +15658,35 @@
                         <w:szCs w:val="20"/>
                       </w:rPr>
                     </m:ctrlPr>
-                  </m:dPr>
-                  <m:e>
+                  </m:fPr>
+                  <m:num>
+                    <m:r>
+                      <m:rPr>
+                        <m:nor/>
+                      </m:rPr>
+                      <w:rPr>
+                        <w:rFonts w:ascii="Cambria Math" w:eastAsia="Calibri" w:hAnsi="Cambria Math" w:cs="Times New Roman"/>
+                        <w:sz w:val="20"/>
+                        <w:szCs w:val="20"/>
+                      </w:rPr>
+                      <m:t>LP</m:t>
+                    </m:r>
+                    <m:ctrlPr>
+                      <w:rPr>
+                        <w:rFonts w:ascii="Cambria Math" w:eastAsia="Calibri" w:hAnsi="Cambria Math" w:cs="Times New Roman"/>
+                        <w:sz w:val="20"/>
+                        <w:szCs w:val="20"/>
+                      </w:rPr>
+                    </m:ctrlPr>
+                  </m:num>
+                  <m:den>
                     <m:r>
                       <w:rPr>
                         <w:rFonts w:ascii="Cambria Math" w:eastAsia="Calibri" w:hAnsi="Cambria Math" w:cs="Times New Roman"/>
                         <w:sz w:val="20"/>
                         <w:szCs w:val="20"/>
                       </w:rPr>
-                      <m:t>1+</m:t>
+                      <m:t>1-</m:t>
                     </m:r>
                     <m:r>
                       <m:rPr>
@@ -15736,15 +15699,15 @@
                       </w:rPr>
                       <m:t>RSD</m:t>
                     </m:r>
-                  </m:e>
-                </m:d>
+                  </m:den>
+                </m:f>
               </m:oMath>
             </m:oMathPara>
           </w:p>
         </w:tc>
         <w:tc>
           <w:tcPr>
-            <w:tcW w:w="2241" w:type="dxa"/>
+            <w:tcW w:w="1950" w:type="dxa"/>
             <w:vMerge/>
             <w:tcBorders>
               <w:left w:val="double" w:sz="4" w:space="0" w:color="auto"/>
@@ -15759,7 +15722,7 @@
         </w:tc>
         <w:tc>
           <w:tcPr>
-            <w:tcW w:w="1727" w:type="dxa"/>
+            <w:tcW w:w="1725" w:type="dxa"/>
             <w:tcBorders>
               <w:right w:val="double" w:sz="4" w:space="0" w:color="auto"/>
             </w:tcBorders>
@@ -15778,7 +15741,7 @@
       <w:tr>
         <w:tc>
           <w:tcPr>
-            <w:tcW w:w="1271" w:type="dxa"/>
+            <w:tcW w:w="1270" w:type="dxa"/>
             <w:vMerge/>
             <w:vAlign w:val="center"/>
           </w:tcPr>
@@ -15790,7 +15753,7 @@
         </w:tc>
         <w:tc>
           <w:tcPr>
-            <w:tcW w:w="2126" w:type="dxa"/>
+            <w:tcW w:w="2411" w:type="dxa"/>
             <w:vMerge/>
             <w:vAlign w:val="center"/>
           </w:tcPr>
@@ -15806,7 +15769,7 @@
         </w:tc>
         <w:tc>
           <w:tcPr>
-            <w:tcW w:w="1985" w:type="dxa"/>
+            <w:tcW w:w="1984" w:type="dxa"/>
             <w:tcBorders>
               <w:right w:val="double" w:sz="4" w:space="0" w:color="auto"/>
             </w:tcBorders>
@@ -15831,19 +15794,8 @@
                   </w:rPr>
                   <m:t>t=</m:t>
                 </m:r>
-                <m:r>
-                  <m:rPr>
-                    <m:nor/>
-                  </m:rPr>
-                  <w:rPr>
-                    <w:rFonts w:ascii="Cambria Math" w:eastAsia="Calibri" w:hAnsi="Cambria Math" w:cs="Times New Roman"/>
-                    <w:sz w:val="20"/>
-                    <w:szCs w:val="20"/>
-                  </w:rPr>
-                  <m:t>LP</m:t>
-                </m:r>
-                <m:d>
-                  <m:dPr>
+                <m:f>
+                  <m:fPr>
                     <m:ctrlPr>
                       <w:rPr>
                         <w:rFonts w:ascii="Cambria Math" w:eastAsia="Calibri" w:hAnsi="Cambria Math" w:cs="Times New Roman"/>
@@ -15852,15 +15804,35 @@
                         <w:szCs w:val="20"/>
                       </w:rPr>
                     </m:ctrlPr>
-                  </m:dPr>
-                  <m:e>
+                  </m:fPr>
+                  <m:num>
+                    <m:r>
+                      <m:rPr>
+                        <m:nor/>
+                      </m:rPr>
+                      <w:rPr>
+                        <w:rFonts w:ascii="Cambria Math" w:eastAsia="Calibri" w:hAnsi="Cambria Math" w:cs="Times New Roman"/>
+                        <w:sz w:val="20"/>
+                        <w:szCs w:val="20"/>
+                      </w:rPr>
+                      <m:t>LP</m:t>
+                    </m:r>
+                    <m:ctrlPr>
+                      <w:rPr>
+                        <w:rFonts w:ascii="Cambria Math" w:eastAsia="Calibri" w:hAnsi="Cambria Math" w:cs="Times New Roman"/>
+                        <w:sz w:val="20"/>
+                        <w:szCs w:val="20"/>
+                      </w:rPr>
+                    </m:ctrlPr>
+                  </m:num>
+                  <m:den>
                     <m:r>
                       <w:rPr>
                         <w:rFonts w:ascii="Cambria Math" w:eastAsia="Calibri" w:hAnsi="Cambria Math" w:cs="Times New Roman"/>
                         <w:sz w:val="20"/>
                         <w:szCs w:val="20"/>
                       </w:rPr>
-                      <m:t>1+</m:t>
+                      <m:t>1-</m:t>
                     </m:r>
                     <m:r>
                       <m:rPr>
@@ -15873,15 +15845,15 @@
                       </w:rPr>
                       <m:t>RSD</m:t>
                     </m:r>
-                  </m:e>
-                </m:d>
+                  </m:den>
+                </m:f>
               </m:oMath>
             </m:oMathPara>
           </w:p>
         </w:tc>
         <w:tc>
           <w:tcPr>
-            <w:tcW w:w="2241" w:type="dxa"/>
+            <w:tcW w:w="1950" w:type="dxa"/>
             <w:vMerge/>
             <w:tcBorders>
               <w:left w:val="double" w:sz="4" w:space="0" w:color="auto"/>
@@ -15892,7 +15864,7 @@
         </w:tc>
         <w:tc>
           <w:tcPr>
-            <w:tcW w:w="1727" w:type="dxa"/>
+            <w:tcW w:w="1725" w:type="dxa"/>
             <w:tcBorders>
               <w:right w:val="double" w:sz="4" w:space="0" w:color="auto"/>
             </w:tcBorders>
@@ -15911,7 +15883,7 @@
       <w:tr>
         <w:tc>
           <w:tcPr>
-            <w:tcW w:w="1271" w:type="dxa"/>
+            <w:tcW w:w="1270" w:type="dxa"/>
             <w:vMerge/>
             <w:vAlign w:val="center"/>
           </w:tcPr>
@@ -15923,7 +15895,7 @@
         </w:tc>
         <w:tc>
           <w:tcPr>
-            <w:tcW w:w="2126" w:type="dxa"/>
+            <w:tcW w:w="2411" w:type="dxa"/>
             <w:vMerge w:val="restart"/>
             <w:vAlign w:val="center"/>
           </w:tcPr>
@@ -15937,25 +15909,6 @@
             </w:pPr>
             <m:oMathPara>
               <m:oMath>
-                <m:r>
-                  <m:rPr>
-                    <m:nor/>
-                  </m:rPr>
-                  <w:rPr>
-                    <w:rFonts w:ascii="Cambria Math" w:hAnsi="Cambria Math"/>
-                    <w:sz w:val="16"/>
-                    <w:szCs w:val="16"/>
-                  </w:rPr>
-                  <m:t>LP</m:t>
-                </m:r>
-                <m:r>
-                  <w:rPr>
-                    <w:rFonts w:ascii="Cambria Math" w:eastAsiaTheme="minorEastAsia" w:hAnsi="Cambria Math"/>
-                    <w:sz w:val="16"/>
-                    <w:szCs w:val="16"/>
-                  </w:rPr>
-                  <m:t>≥</m:t>
-                </m:r>
                 <m:f>
                   <m:fPr>
                     <m:ctrlPr>
@@ -15977,7 +15930,7 @@
                         <w:sz w:val="16"/>
                         <w:szCs w:val="16"/>
                       </w:rPr>
-                      <m:t>HL</m:t>
+                      <m:t>LP</m:t>
                     </m:r>
                     <m:ctrlPr>
                       <w:rPr>
@@ -15994,7 +15947,7 @@
                         <w:sz w:val="16"/>
                         <w:szCs w:val="16"/>
                       </w:rPr>
-                      <m:t>1+</m:t>
+                      <m:t>1-</m:t>
                     </m:r>
                     <m:r>
                       <m:rPr>
@@ -16009,13 +15962,32 @@
                     </m:r>
                   </m:den>
                 </m:f>
+                <m:r>
+                  <w:rPr>
+                    <w:rFonts w:ascii="Cambria Math" w:eastAsiaTheme="minorEastAsia" w:hAnsi="Cambria Math"/>
+                    <w:sz w:val="16"/>
+                    <w:szCs w:val="16"/>
+                  </w:rPr>
+                  <m:t>≥</m:t>
+                </m:r>
+                <m:r>
+                  <m:rPr>
+                    <m:nor/>
+                  </m:rPr>
+                  <w:rPr>
+                    <w:rFonts w:ascii="Cambria Math" w:eastAsiaTheme="minorEastAsia" w:hAnsi="Cambria Math"/>
+                    <w:sz w:val="16"/>
+                    <w:szCs w:val="16"/>
+                  </w:rPr>
+                  <m:t>HL</m:t>
+                </m:r>
               </m:oMath>
             </m:oMathPara>
           </w:p>
         </w:tc>
         <w:tc>
           <w:tcPr>
-            <w:tcW w:w="1985" w:type="dxa"/>
+            <w:tcW w:w="1984" w:type="dxa"/>
             <w:tcBorders>
               <w:right w:val="double" w:sz="4" w:space="0" w:color="auto"/>
             </w:tcBorders>
@@ -16057,7 +16029,7 @@
         </w:tc>
         <w:tc>
           <w:tcPr>
-            <w:tcW w:w="2241" w:type="dxa"/>
+            <w:tcW w:w="1950" w:type="dxa"/>
             <w:vMerge/>
             <w:tcBorders>
               <w:left w:val="double" w:sz="4" w:space="0" w:color="auto"/>
@@ -16072,7 +16044,7 @@
         </w:tc>
         <w:tc>
           <w:tcPr>
-            <w:tcW w:w="1727" w:type="dxa"/>
+            <w:tcW w:w="1725" w:type="dxa"/>
             <w:tcBorders>
               <w:right w:val="double" w:sz="4" w:space="0" w:color="auto"/>
             </w:tcBorders>
@@ -16091,7 +16063,7 @@
       <w:tr>
         <w:tc>
           <w:tcPr>
-            <w:tcW w:w="1271" w:type="dxa"/>
+            <w:tcW w:w="1270" w:type="dxa"/>
             <w:vMerge/>
             <w:vAlign w:val="center"/>
           </w:tcPr>
@@ -16103,7 +16075,7 @@
         </w:tc>
         <w:tc>
           <w:tcPr>
-            <w:tcW w:w="2126" w:type="dxa"/>
+            <w:tcW w:w="2411" w:type="dxa"/>
             <w:vMerge/>
             <w:vAlign w:val="center"/>
           </w:tcPr>
@@ -16119,7 +16091,7 @@
         </w:tc>
         <w:tc>
           <w:tcPr>
-            <w:tcW w:w="1985" w:type="dxa"/>
+            <w:tcW w:w="1984" w:type="dxa"/>
             <w:tcBorders>
               <w:right w:val="double" w:sz="4" w:space="0" w:color="auto"/>
             </w:tcBorders>
@@ -16161,7 +16133,7 @@
         </w:tc>
         <w:tc>
           <w:tcPr>
-            <w:tcW w:w="2241" w:type="dxa"/>
+            <w:tcW w:w="1950" w:type="dxa"/>
             <w:vMerge/>
             <w:tcBorders>
               <w:left w:val="double" w:sz="4" w:space="0" w:color="auto"/>
@@ -16172,7 +16144,7 @@
         </w:tc>
         <w:tc>
           <w:tcPr>
-            <w:tcW w:w="1727" w:type="dxa"/>
+            <w:tcW w:w="1725" w:type="dxa"/>
             <w:tcBorders>
               <w:right w:val="double" w:sz="4" w:space="0" w:color="auto"/>
             </w:tcBorders>
@@ -16191,7 +16163,7 @@
       <w:tr>
         <w:tc>
           <w:tcPr>
-            <w:tcW w:w="1271" w:type="dxa"/>
+            <w:tcW w:w="1270" w:type="dxa"/>
             <w:vMerge w:val="restart"/>
             <w:vAlign w:val="center"/>
           </w:tcPr>
@@ -16206,7 +16178,7 @@
         </w:tc>
         <w:tc>
           <w:tcPr>
-            <w:tcW w:w="2126" w:type="dxa"/>
+            <w:tcW w:w="2411" w:type="dxa"/>
             <w:vMerge w:val="restart"/>
             <w:vAlign w:val="center"/>
           </w:tcPr>
@@ -16258,66 +16230,54 @@
                   </w:rPr>
                   <m:t>&lt;</m:t>
                 </m:r>
-                <m:f>
-                  <m:fPr>
-                    <m:ctrlPr>
-                      <w:rPr>
-                        <w:rFonts w:ascii="Cambria Math" w:eastAsiaTheme="minorEastAsia" w:hAnsi="Cambria Math"/>
-                        <w:i/>
-                        <w:sz w:val="16"/>
-                        <w:szCs w:val="16"/>
-                      </w:rPr>
-                    </m:ctrlPr>
-                  </m:fPr>
-                  <m:num>
-                    <m:r>
-                      <m:rPr>
-                        <m:nor/>
-                      </m:rPr>
-                      <w:rPr>
-                        <w:rFonts w:ascii="Cambria Math" w:eastAsiaTheme="minorEastAsia" w:hAnsi="Cambria Math"/>
-                        <w:sz w:val="16"/>
-                        <w:szCs w:val="16"/>
-                      </w:rPr>
-                      <m:t>LRL</m:t>
-                    </m:r>
-                    <m:ctrlPr>
-                      <w:rPr>
-                        <w:rFonts w:ascii="Cambria Math" w:eastAsiaTheme="minorEastAsia" w:hAnsi="Cambria Math"/>
-                        <w:sz w:val="16"/>
-                        <w:szCs w:val="16"/>
-                      </w:rPr>
-                    </m:ctrlPr>
-                  </m:num>
-                  <m:den>
-                    <m:r>
-                      <w:rPr>
-                        <w:rFonts w:ascii="Cambria Math" w:eastAsiaTheme="minorEastAsia" w:hAnsi="Cambria Math"/>
-                        <w:sz w:val="16"/>
-                        <w:szCs w:val="16"/>
-                      </w:rPr>
-                      <m:t>1+</m:t>
-                    </m:r>
-                    <m:r>
-                      <m:rPr>
-                        <m:nor/>
-                      </m:rPr>
-                      <w:rPr>
-                        <w:rFonts w:ascii="Cambria Math" w:eastAsiaTheme="minorEastAsia" w:hAnsi="Cambria Math"/>
-                        <w:sz w:val="16"/>
-                        <w:szCs w:val="16"/>
-                      </w:rPr>
-                      <m:t>RSD</m:t>
-                    </m:r>
-                  </m:den>
-                </m:f>
+                <m:r>
+                  <m:rPr>
+                    <m:nor/>
+                  </m:rPr>
+                  <w:rPr>
+                    <w:rFonts w:ascii="Cambria Math" w:eastAsiaTheme="minorEastAsia" w:hAnsi="Cambria Math"/>
+                    <w:sz w:val="16"/>
+                    <w:szCs w:val="16"/>
+                  </w:rPr>
+                  <m:t>LRL</m:t>
+                </m:r>
+                <m:r>
+                  <m:rPr>
+                    <m:nor/>
+                  </m:rPr>
+                  <w:rPr>
+                    <w:rFonts w:ascii="Cambria Math" w:hAnsi="Cambria Math"/>
+                    <w:sz w:val="16"/>
+                    <w:szCs w:val="16"/>
+                  </w:rPr>
+                  <m:t>(</m:t>
+                </m:r>
+                <m:r>
+                  <w:rPr>
+                    <w:rFonts w:ascii="Cambria Math" w:hAnsi="Cambria Math"/>
+                    <w:sz w:val="16"/>
+                    <w:szCs w:val="16"/>
+                  </w:rPr>
+                  <m:t>1-</m:t>
+                </m:r>
+                <m:r>
+                  <m:rPr>
+                    <m:nor/>
+                  </m:rPr>
+                  <w:rPr>
+                    <w:rFonts w:ascii="Cambria Math" w:hAnsi="Cambria Math"/>
+                    <w:sz w:val="16"/>
+                    <w:szCs w:val="16"/>
+                  </w:rPr>
+                  <m:t>RSD)</m:t>
+                </m:r>
               </m:oMath>
             </m:oMathPara>
           </w:p>
         </w:tc>
         <w:tc>
           <w:tcPr>
-            <w:tcW w:w="1985" w:type="dxa"/>
+            <w:tcW w:w="1984" w:type="dxa"/>
             <w:tcBorders>
               <w:right w:val="double" w:sz="4" w:space="0" w:color="auto"/>
             </w:tcBorders>
@@ -16342,19 +16302,8 @@
                   </w:rPr>
                   <m:t>t&lt;</m:t>
                 </m:r>
-                <m:r>
-                  <m:rPr>
-                    <m:nor/>
-                  </m:rPr>
-                  <w:rPr>
-                    <w:rFonts w:ascii="Cambria Math" w:eastAsia="Calibri" w:hAnsi="Cambria Math" w:cs="Times New Roman"/>
-                    <w:sz w:val="20"/>
-                    <w:szCs w:val="20"/>
-                  </w:rPr>
-                  <m:t>LP</m:t>
-                </m:r>
-                <m:d>
-                  <m:dPr>
+                <m:f>
+                  <m:fPr>
                     <m:ctrlPr>
                       <w:rPr>
                         <w:rFonts w:ascii="Cambria Math" w:eastAsia="Calibri" w:hAnsi="Cambria Math" w:cs="Times New Roman"/>
@@ -16363,15 +16312,35 @@
                         <w:szCs w:val="20"/>
                       </w:rPr>
                     </m:ctrlPr>
-                  </m:dPr>
-                  <m:e>
+                  </m:fPr>
+                  <m:num>
+                    <m:r>
+                      <m:rPr>
+                        <m:nor/>
+                      </m:rPr>
+                      <w:rPr>
+                        <w:rFonts w:ascii="Cambria Math" w:eastAsia="Calibri" w:hAnsi="Cambria Math" w:cs="Times New Roman"/>
+                        <w:sz w:val="20"/>
+                        <w:szCs w:val="20"/>
+                      </w:rPr>
+                      <m:t>LP</m:t>
+                    </m:r>
+                    <m:ctrlPr>
+                      <w:rPr>
+                        <w:rFonts w:ascii="Cambria Math" w:eastAsia="Calibri" w:hAnsi="Cambria Math" w:cs="Times New Roman"/>
+                        <w:sz w:val="20"/>
+                        <w:szCs w:val="20"/>
+                      </w:rPr>
+                    </m:ctrlPr>
+                  </m:num>
+                  <m:den>
                     <m:r>
                       <w:rPr>
                         <w:rFonts w:ascii="Cambria Math" w:eastAsia="Calibri" w:hAnsi="Cambria Math" w:cs="Times New Roman"/>
                         <w:sz w:val="20"/>
                         <w:szCs w:val="20"/>
                       </w:rPr>
-                      <m:t>1+</m:t>
+                      <m:t>1-</m:t>
                     </m:r>
                     <m:r>
                       <m:rPr>
@@ -16384,15 +16353,15 @@
                       </w:rPr>
                       <m:t>RSD</m:t>
                     </m:r>
-                  </m:e>
-                </m:d>
+                  </m:den>
+                </m:f>
               </m:oMath>
             </m:oMathPara>
           </w:p>
         </w:tc>
         <w:tc>
           <w:tcPr>
-            <w:tcW w:w="2241" w:type="dxa"/>
+            <w:tcW w:w="1950" w:type="dxa"/>
             <w:vMerge/>
             <w:tcBorders>
               <w:left w:val="double" w:sz="4" w:space="0" w:color="auto"/>
@@ -16407,7 +16376,7 @@
         </w:tc>
         <w:tc>
           <w:tcPr>
-            <w:tcW w:w="1727" w:type="dxa"/>
+            <w:tcW w:w="1725" w:type="dxa"/>
             <w:tcBorders>
               <w:right w:val="double" w:sz="4" w:space="0" w:color="auto"/>
             </w:tcBorders>
@@ -16426,7 +16395,7 @@
       <w:tr>
         <w:tc>
           <w:tcPr>
-            <w:tcW w:w="1271" w:type="dxa"/>
+            <w:tcW w:w="1270" w:type="dxa"/>
             <w:vMerge/>
             <w:vAlign w:val="center"/>
           </w:tcPr>
@@ -16438,7 +16407,7 @@
         </w:tc>
         <w:tc>
           <w:tcPr>
-            <w:tcW w:w="2126" w:type="dxa"/>
+            <w:tcW w:w="2411" w:type="dxa"/>
             <w:vMerge/>
             <w:vAlign w:val="center"/>
           </w:tcPr>
@@ -16454,7 +16423,7 @@
         </w:tc>
         <w:tc>
           <w:tcPr>
-            <w:tcW w:w="1985" w:type="dxa"/>
+            <w:tcW w:w="1984" w:type="dxa"/>
             <w:tcBorders>
               <w:right w:val="double" w:sz="4" w:space="0" w:color="auto"/>
             </w:tcBorders>
@@ -16479,19 +16448,8 @@
                   </w:rPr>
                   <m:t>t=</m:t>
                 </m:r>
-                <m:r>
-                  <m:rPr>
-                    <m:nor/>
-                  </m:rPr>
-                  <w:rPr>
-                    <w:rFonts w:ascii="Cambria Math" w:eastAsia="Calibri" w:hAnsi="Cambria Math" w:cs="Times New Roman"/>
-                    <w:sz w:val="20"/>
-                    <w:szCs w:val="20"/>
-                  </w:rPr>
-                  <m:t>LP</m:t>
-                </m:r>
-                <m:d>
-                  <m:dPr>
+                <m:f>
+                  <m:fPr>
                     <m:ctrlPr>
                       <w:rPr>
                         <w:rFonts w:ascii="Cambria Math" w:eastAsia="Calibri" w:hAnsi="Cambria Math" w:cs="Times New Roman"/>
@@ -16500,15 +16458,35 @@
                         <w:szCs w:val="20"/>
                       </w:rPr>
                     </m:ctrlPr>
-                  </m:dPr>
-                  <m:e>
+                  </m:fPr>
+                  <m:num>
+                    <m:r>
+                      <m:rPr>
+                        <m:nor/>
+                      </m:rPr>
+                      <w:rPr>
+                        <w:rFonts w:ascii="Cambria Math" w:eastAsia="Calibri" w:hAnsi="Cambria Math" w:cs="Times New Roman"/>
+                        <w:sz w:val="20"/>
+                        <w:szCs w:val="20"/>
+                      </w:rPr>
+                      <m:t>LP</m:t>
+                    </m:r>
+                    <m:ctrlPr>
+                      <w:rPr>
+                        <w:rFonts w:ascii="Cambria Math" w:eastAsia="Calibri" w:hAnsi="Cambria Math" w:cs="Times New Roman"/>
+                        <w:sz w:val="20"/>
+                        <w:szCs w:val="20"/>
+                      </w:rPr>
+                    </m:ctrlPr>
+                  </m:num>
+                  <m:den>
                     <m:r>
                       <w:rPr>
                         <w:rFonts w:ascii="Cambria Math" w:eastAsia="Calibri" w:hAnsi="Cambria Math" w:cs="Times New Roman"/>
                         <w:sz w:val="20"/>
                         <w:szCs w:val="20"/>
                       </w:rPr>
-                      <m:t>1+</m:t>
+                      <m:t>1-</m:t>
                     </m:r>
                     <m:r>
                       <m:rPr>
@@ -16521,15 +16499,15 @@
                       </w:rPr>
                       <m:t>RSD</m:t>
                     </m:r>
-                  </m:e>
-                </m:d>
+                  </m:den>
+                </m:f>
               </m:oMath>
             </m:oMathPara>
           </w:p>
         </w:tc>
         <w:tc>
           <w:tcPr>
-            <w:tcW w:w="2241" w:type="dxa"/>
+            <w:tcW w:w="1950" w:type="dxa"/>
             <w:vMerge/>
             <w:tcBorders>
               <w:left w:val="double" w:sz="4" w:space="0" w:color="auto"/>
@@ -16544,7 +16522,7 @@
         </w:tc>
         <w:tc>
           <w:tcPr>
-            <w:tcW w:w="1727" w:type="dxa"/>
+            <w:tcW w:w="1725" w:type="dxa"/>
             <w:tcBorders>
               <w:right w:val="double" w:sz="4" w:space="0" w:color="auto"/>
             </w:tcBorders>
@@ -16563,7 +16541,7 @@
       <w:tr>
         <w:tc>
           <w:tcPr>
-            <w:tcW w:w="1271" w:type="dxa"/>
+            <w:tcW w:w="1270" w:type="dxa"/>
             <w:vMerge/>
             <w:vAlign w:val="center"/>
           </w:tcPr>
@@ -16575,7 +16553,7 @@
         </w:tc>
         <w:tc>
           <w:tcPr>
-            <w:tcW w:w="2126" w:type="dxa"/>
+            <w:tcW w:w="2411" w:type="dxa"/>
             <w:vMerge w:val="restart"/>
             <w:vAlign w:val="center"/>
           </w:tcPr>
@@ -16589,43 +16567,102 @@
             </w:pPr>
             <m:oMathPara>
               <m:oMath>
-                <m:f>
-                  <m:fPr>
+                <m:r>
+                  <m:rPr>
+                    <m:nor/>
+                  </m:rPr>
+                  <w:rPr>
+                    <w:rFonts w:ascii="Cambria Math" w:hAnsi="Cambria Math"/>
+                    <w:sz w:val="13"/>
+                    <w:szCs w:val="13"/>
+                  </w:rPr>
+                  <m:t>LRL</m:t>
+                </m:r>
+                <m:r>
+                  <m:rPr>
+                    <m:nor/>
+                  </m:rPr>
+                  <w:rPr>
+                    <w:rFonts w:ascii="Cambria Math" w:hAnsi="Cambria Math"/>
+                    <w:sz w:val="13"/>
+                    <w:szCs w:val="13"/>
+                  </w:rPr>
+                  <m:t>(</m:t>
+                </m:r>
+                <m:r>
+                  <w:rPr>
+                    <w:rFonts w:ascii="Cambria Math" w:hAnsi="Cambria Math"/>
+                    <w:sz w:val="13"/>
+                    <w:szCs w:val="13"/>
+                  </w:rPr>
+                  <m:t>1-</m:t>
+                </m:r>
+                <m:r>
+                  <m:rPr>
+                    <m:nor/>
+                  </m:rPr>
+                  <w:rPr>
+                    <w:rFonts w:ascii="Cambria Math" w:hAnsi="Cambria Math"/>
+                    <w:sz w:val="13"/>
+                    <w:szCs w:val="13"/>
+                  </w:rPr>
+                  <m:t>RSD)</m:t>
+                </m:r>
+                <m:r>
+                  <w:rPr>
+                    <w:rFonts w:ascii="Cambria Math" w:hAnsi="Cambria Math"/>
+                    <w:sz w:val="13"/>
+                    <w:szCs w:val="13"/>
+                  </w:rPr>
+                  <m:t>≤</m:t>
+                </m:r>
+                <m:r>
+                  <m:rPr>
+                    <m:nor/>
+                  </m:rPr>
+                  <w:rPr>
+                    <w:rFonts w:ascii="Cambria Math" w:hAnsi="Cambria Math"/>
+                    <w:sz w:val="13"/>
+                    <w:szCs w:val="13"/>
+                  </w:rPr>
+                  <m:t>LP</m:t>
+                </m:r>
+                <m:r>
+                  <w:rPr>
+                    <w:rFonts w:ascii="Cambria Math" w:hAnsi="Cambria Math"/>
+                    <w:sz w:val="13"/>
+                    <w:szCs w:val="13"/>
+                  </w:rPr>
+                  <m:t>≤</m:t>
+                </m:r>
+                <m:r>
+                  <m:rPr>
+                    <m:nor/>
+                  </m:rPr>
+                  <w:rPr>
+                    <w:rFonts w:ascii="Cambria Math" w:hAnsi="Cambria Math"/>
+                    <w:sz w:val="13"/>
+                    <w:szCs w:val="13"/>
+                  </w:rPr>
+                  <m:t>LRL</m:t>
+                </m:r>
+                <m:d>
+                  <m:dPr>
                     <m:ctrlPr>
                       <w:rPr>
                         <w:rFonts w:ascii="Cambria Math" w:hAnsi="Cambria Math"/>
                         <w:i/>
-                        <w:sz w:val="16"/>
-                        <w:szCs w:val="16"/>
+                        <w:sz w:val="13"/>
+                        <w:szCs w:val="13"/>
                       </w:rPr>
                     </m:ctrlPr>
-                  </m:fPr>
-                  <m:num>
-                    <m:r>
-                      <m:rPr>
-                        <m:nor/>
-                      </m:rPr>
-                      <w:rPr>
-                        <w:rFonts w:ascii="Cambria Math" w:hAnsi="Cambria Math"/>
-                        <w:sz w:val="16"/>
-                        <w:szCs w:val="16"/>
-                      </w:rPr>
-                      <m:t>LRL</m:t>
-                    </m:r>
-                    <m:ctrlPr>
-                      <w:rPr>
-                        <w:rFonts w:ascii="Cambria Math" w:hAnsi="Cambria Math"/>
-                        <w:sz w:val="16"/>
-                        <w:szCs w:val="16"/>
-                      </w:rPr>
-                    </m:ctrlPr>
-                  </m:num>
-                  <m:den>
+                  </m:dPr>
+                  <m:e>
                     <m:r>
                       <w:rPr>
                         <w:rFonts w:ascii="Cambria Math" w:hAnsi="Cambria Math"/>
-                        <w:sz w:val="16"/>
-                        <w:szCs w:val="16"/>
+                        <w:sz w:val="13"/>
+                        <w:szCs w:val="13"/>
                       </w:rPr>
                       <m:t>1+</m:t>
                     </m:r>
@@ -16635,100 +16672,20 @@
                       </m:rPr>
                       <w:rPr>
                         <w:rFonts w:ascii="Cambria Math" w:hAnsi="Cambria Math"/>
-                        <w:sz w:val="16"/>
-                        <w:szCs w:val="16"/>
-                      </w:rPr>
-                      <m:t>RSD</m:t>
-                    </m:r>
-                  </m:den>
-                </m:f>
-                <m:r>
-                  <w:rPr>
-                    <w:rFonts w:ascii="Cambria Math" w:hAnsi="Cambria Math"/>
-                    <w:sz w:val="16"/>
-                    <w:szCs w:val="16"/>
-                  </w:rPr>
-                  <m:t>≤</m:t>
-                </m:r>
-                <m:r>
-                  <m:rPr>
-                    <m:nor/>
-                  </m:rPr>
-                  <w:rPr>
-                    <w:rFonts w:ascii="Cambria Math" w:hAnsi="Cambria Math"/>
-                    <w:sz w:val="16"/>
-                    <w:szCs w:val="16"/>
-                  </w:rPr>
-                  <m:t>LP</m:t>
-                </m:r>
-                <m:r>
-                  <w:rPr>
-                    <w:rFonts w:ascii="Cambria Math" w:hAnsi="Cambria Math"/>
-                    <w:sz w:val="16"/>
-                    <w:szCs w:val="16"/>
-                  </w:rPr>
-                  <m:t>≤</m:t>
-                </m:r>
-                <m:f>
-                  <m:fPr>
-                    <m:ctrlPr>
-                      <w:rPr>
-                        <w:rFonts w:ascii="Cambria Math" w:hAnsi="Cambria Math"/>
-                        <w:i/>
-                        <w:sz w:val="16"/>
-                        <w:szCs w:val="16"/>
-                      </w:rPr>
-                    </m:ctrlPr>
-                  </m:fPr>
-                  <m:num>
-                    <m:r>
-                      <m:rPr>
-                        <m:nor/>
-                      </m:rPr>
-                      <w:rPr>
-                        <w:rFonts w:ascii="Cambria Math" w:hAnsi="Cambria Math"/>
-                        <w:sz w:val="16"/>
-                        <w:szCs w:val="16"/>
-                      </w:rPr>
-                      <m:t>LRL</m:t>
-                    </m:r>
-                    <m:ctrlPr>
-                      <w:rPr>
-                        <w:rFonts w:ascii="Cambria Math" w:hAnsi="Cambria Math"/>
-                        <w:sz w:val="16"/>
-                        <w:szCs w:val="16"/>
-                      </w:rPr>
-                    </m:ctrlPr>
-                  </m:num>
-                  <m:den>
-                    <m:r>
-                      <w:rPr>
-                        <w:rFonts w:ascii="Cambria Math" w:hAnsi="Cambria Math"/>
-                        <w:sz w:val="16"/>
-                        <w:szCs w:val="16"/>
-                      </w:rPr>
-                      <m:t>1-</m:t>
-                    </m:r>
-                    <m:r>
-                      <m:rPr>
-                        <m:nor/>
-                      </m:rPr>
-                      <w:rPr>
-                        <w:rFonts w:ascii="Cambria Math" w:hAnsi="Cambria Math"/>
-                        <w:sz w:val="16"/>
-                        <w:szCs w:val="16"/>
+                        <w:sz w:val="13"/>
+                        <w:szCs w:val="13"/>
                       </w:rPr>
                       <m:t>RSU</m:t>
                     </m:r>
-                  </m:den>
-                </m:f>
+                  </m:e>
+                </m:d>
               </m:oMath>
             </m:oMathPara>
           </w:p>
         </w:tc>
         <w:tc>
           <w:tcPr>
-            <w:tcW w:w="1985" w:type="dxa"/>
+            <w:tcW w:w="1984" w:type="dxa"/>
             <w:tcBorders>
               <w:right w:val="double" w:sz="4" w:space="0" w:color="auto"/>
             </w:tcBorders>
@@ -16770,7 +16727,7 @@
         </w:tc>
         <w:tc>
           <w:tcPr>
-            <w:tcW w:w="2241" w:type="dxa"/>
+            <w:tcW w:w="1950" w:type="dxa"/>
             <w:vMerge/>
             <w:tcBorders>
               <w:left w:val="double" w:sz="4" w:space="0" w:color="auto"/>
@@ -16785,7 +16742,7 @@
         </w:tc>
         <w:tc>
           <w:tcPr>
-            <w:tcW w:w="1727" w:type="dxa"/>
+            <w:tcW w:w="1725" w:type="dxa"/>
             <w:tcBorders>
               <w:right w:val="double" w:sz="4" w:space="0" w:color="auto"/>
             </w:tcBorders>
@@ -16804,7 +16761,7 @@
       <w:tr>
         <w:tc>
           <w:tcPr>
-            <w:tcW w:w="1271" w:type="dxa"/>
+            <w:tcW w:w="1270" w:type="dxa"/>
             <w:vMerge/>
             <w:vAlign w:val="center"/>
           </w:tcPr>
@@ -16816,7 +16773,7 @@
         </w:tc>
         <w:tc>
           <w:tcPr>
-            <w:tcW w:w="2126" w:type="dxa"/>
+            <w:tcW w:w="2411" w:type="dxa"/>
             <w:vMerge/>
             <w:vAlign w:val="center"/>
           </w:tcPr>
@@ -16832,7 +16789,7 @@
         </w:tc>
         <w:tc>
           <w:tcPr>
-            <w:tcW w:w="1985" w:type="dxa"/>
+            <w:tcW w:w="1984" w:type="dxa"/>
             <w:tcBorders>
               <w:right w:val="double" w:sz="4" w:space="0" w:color="auto"/>
             </w:tcBorders>
@@ -16874,7 +16831,7 @@
         </w:tc>
         <w:tc>
           <w:tcPr>
-            <w:tcW w:w="2241" w:type="dxa"/>
+            <w:tcW w:w="1950" w:type="dxa"/>
             <w:vMerge/>
             <w:tcBorders>
               <w:left w:val="double" w:sz="4" w:space="0" w:color="auto"/>
@@ -16889,7 +16846,7 @@
         </w:tc>
         <w:tc>
           <w:tcPr>
-            <w:tcW w:w="1727" w:type="dxa"/>
+            <w:tcW w:w="1725" w:type="dxa"/>
             <w:tcBorders>
               <w:right w:val="double" w:sz="4" w:space="0" w:color="auto"/>
             </w:tcBorders>
@@ -16908,7 +16865,7 @@
       <w:tr>
         <w:tc>
           <w:tcPr>
-            <w:tcW w:w="1271" w:type="dxa"/>
+            <w:tcW w:w="1270" w:type="dxa"/>
             <w:vMerge/>
             <w:vAlign w:val="center"/>
           </w:tcPr>
@@ -16920,7 +16877,7 @@
         </w:tc>
         <w:tc>
           <w:tcPr>
-            <w:tcW w:w="2126" w:type="dxa"/>
+            <w:tcW w:w="2411" w:type="dxa"/>
             <w:vMerge w:val="restart"/>
             <w:vAlign w:val="center"/>
           </w:tcPr>
@@ -16934,59 +16891,44 @@
             </w:pPr>
             <m:oMathPara>
               <m:oMath>
-                <m:f>
-                  <m:fPr>
-                    <m:ctrlPr>
-                      <w:rPr>
-                        <w:rFonts w:ascii="Cambria Math" w:eastAsiaTheme="minorEastAsia" w:hAnsi="Cambria Math"/>
-                        <w:i/>
-                        <w:sz w:val="16"/>
-                        <w:szCs w:val="16"/>
-                      </w:rPr>
-                    </m:ctrlPr>
-                  </m:fPr>
-                  <m:num>
-                    <m:r>
-                      <m:rPr>
-                        <m:nor/>
-                      </m:rPr>
-                      <w:rPr>
-                        <w:rFonts w:ascii="Cambria Math" w:eastAsiaTheme="minorEastAsia" w:hAnsi="Cambria Math"/>
-                        <w:sz w:val="16"/>
-                        <w:szCs w:val="16"/>
-                      </w:rPr>
-                      <m:t>LRL</m:t>
-                    </m:r>
-                    <m:ctrlPr>
-                      <w:rPr>
-                        <w:rFonts w:ascii="Cambria Math" w:eastAsiaTheme="minorEastAsia" w:hAnsi="Cambria Math"/>
-                        <w:sz w:val="16"/>
-                        <w:szCs w:val="16"/>
-                      </w:rPr>
-                    </m:ctrlPr>
-                  </m:num>
-                  <m:den>
-                    <m:r>
-                      <w:rPr>
-                        <w:rFonts w:ascii="Cambria Math" w:eastAsiaTheme="minorEastAsia" w:hAnsi="Cambria Math"/>
-                        <w:sz w:val="16"/>
-                        <w:szCs w:val="16"/>
-                      </w:rPr>
-                      <m:t>1-</m:t>
-                    </m:r>
-                    <m:r>
-                      <m:rPr>
-                        <m:nor/>
-                      </m:rPr>
-                      <w:rPr>
-                        <w:rFonts w:ascii="Cambria Math" w:eastAsiaTheme="minorEastAsia" w:hAnsi="Cambria Math"/>
-                        <w:sz w:val="16"/>
-                        <w:szCs w:val="16"/>
-                      </w:rPr>
-                      <m:t>RSU</m:t>
-                    </m:r>
-                  </m:den>
-                </m:f>
+                <m:r>
+                  <m:rPr>
+                    <m:nor/>
+                  </m:rPr>
+                  <w:rPr>
+                    <w:rFonts w:ascii="Cambria Math" w:eastAsiaTheme="minorEastAsia" w:hAnsi="Cambria Math"/>
+                    <w:sz w:val="16"/>
+                    <w:szCs w:val="16"/>
+                  </w:rPr>
+                  <m:t>LRL</m:t>
+                </m:r>
+                <m:r>
+                  <w:rPr>
+                    <w:rFonts w:ascii="Cambria Math" w:eastAsiaTheme="minorEastAsia" w:hAnsi="Cambria Math"/>
+                    <w:sz w:val="16"/>
+                    <w:szCs w:val="16"/>
+                  </w:rPr>
+                  <m:t>(1+</m:t>
+                </m:r>
+                <m:r>
+                  <m:rPr>
+                    <m:nor/>
+                  </m:rPr>
+                  <w:rPr>
+                    <w:rFonts w:ascii="Cambria Math" w:eastAsiaTheme="minorEastAsia" w:hAnsi="Cambria Math"/>
+                    <w:sz w:val="16"/>
+                    <w:szCs w:val="16"/>
+                  </w:rPr>
+                  <m:t>RSU</m:t>
+                </m:r>
+                <m:r>
+                  <w:rPr>
+                    <w:rFonts w:ascii="Cambria Math" w:eastAsiaTheme="minorEastAsia" w:hAnsi="Cambria Math"/>
+                    <w:sz w:val="16"/>
+                    <w:szCs w:val="16"/>
+                  </w:rPr>
+                  <m:t>)</m:t>
+                </m:r>
                 <m:r>
                   <w:rPr>
                     <w:rFonts w:ascii="Cambria Math" w:eastAsiaTheme="minorEastAsia" w:hAnsi="Cambria Math"/>
@@ -17031,7 +16973,7 @@
         </w:tc>
         <w:tc>
           <w:tcPr>
-            <w:tcW w:w="1985" w:type="dxa"/>
+            <w:tcW w:w="1984" w:type="dxa"/>
             <w:tcBorders>
               <w:right w:val="double" w:sz="4" w:space="0" w:color="auto"/>
             </w:tcBorders>
@@ -17056,19 +16998,8 @@
                   </w:rPr>
                   <m:t>t&lt;</m:t>
                 </m:r>
-                <m:r>
-                  <m:rPr>
-                    <m:nor/>
-                  </m:rPr>
-                  <w:rPr>
-                    <w:rFonts w:ascii="Cambria Math" w:eastAsia="Calibri" w:hAnsi="Cambria Math" w:cs="Times New Roman"/>
-                    <w:sz w:val="20"/>
-                    <w:szCs w:val="20"/>
-                  </w:rPr>
-                  <m:t>LP</m:t>
-                </m:r>
-                <m:d>
-                  <m:dPr>
+                <m:f>
+                  <m:fPr>
                     <m:ctrlPr>
                       <w:rPr>
                         <w:rFonts w:ascii="Cambria Math" w:eastAsia="Calibri" w:hAnsi="Cambria Math" w:cs="Times New Roman"/>
@@ -17077,15 +17008,43 @@
                         <w:szCs w:val="20"/>
                       </w:rPr>
                     </m:ctrlPr>
-                  </m:dPr>
-                  <m:e>
+                  </m:fPr>
+                  <m:num>
+                    <m:r>
+                      <m:rPr>
+                        <m:nor/>
+                      </m:rPr>
+                      <w:rPr>
+                        <w:rFonts w:ascii="Cambria Math" w:eastAsia="Calibri" w:hAnsi="Cambria Math" w:cs="Times New Roman"/>
+                        <w:sz w:val="20"/>
+                        <w:szCs w:val="20"/>
+                      </w:rPr>
+                      <m:t>LP</m:t>
+                    </m:r>
+                    <m:ctrlPr>
+                      <w:rPr>
+                        <w:rFonts w:ascii="Cambria Math" w:eastAsia="Calibri" w:hAnsi="Cambria Math" w:cs="Times New Roman"/>
+                        <w:sz w:val="20"/>
+                        <w:szCs w:val="20"/>
+                      </w:rPr>
+                    </m:ctrlPr>
+                  </m:num>
+                  <m:den>
                     <m:r>
                       <w:rPr>
                         <w:rFonts w:ascii="Cambria Math" w:eastAsia="Calibri" w:hAnsi="Cambria Math" w:cs="Times New Roman"/>
                         <w:sz w:val="20"/>
                         <w:szCs w:val="20"/>
                       </w:rPr>
-                      <m:t>1-</m:t>
+                      <m:t>1</m:t>
+                    </m:r>
+                    <m:r>
+                      <w:rPr>
+                        <w:rFonts w:ascii="Cambria Math" w:eastAsia="Calibri" w:hAnsi="Cambria Math" w:cs="Times New Roman"/>
+                        <w:sz w:val="20"/>
+                        <w:szCs w:val="20"/>
+                      </w:rPr>
+                      <m:t>+</m:t>
                     </m:r>
                     <m:r>
                       <m:rPr>
@@ -17096,17 +17055,28 @@
                         <w:sz w:val="20"/>
                         <w:szCs w:val="20"/>
                       </w:rPr>
-                      <m:t>RSU</m:t>
+                      <m:t>RS</m:t>
                     </m:r>
-                  </m:e>
-                </m:d>
+                    <m:r>
+                      <m:rPr>
+                        <m:nor/>
+                      </m:rPr>
+                      <w:rPr>
+                        <w:rFonts w:ascii="Cambria Math" w:eastAsia="Calibri" w:hAnsi="Cambria Math" w:cs="Times New Roman"/>
+                        <w:sz w:val="20"/>
+                        <w:szCs w:val="20"/>
+                      </w:rPr>
+                      <m:t>U</m:t>
+                    </m:r>
+                  </m:den>
+                </m:f>
               </m:oMath>
             </m:oMathPara>
           </w:p>
         </w:tc>
         <w:tc>
           <w:tcPr>
-            <w:tcW w:w="2241" w:type="dxa"/>
+            <w:tcW w:w="1950" w:type="dxa"/>
             <w:vMerge/>
             <w:tcBorders>
               <w:left w:val="double" w:sz="4" w:space="0" w:color="auto"/>
@@ -17121,7 +17091,7 @@
         </w:tc>
         <w:tc>
           <w:tcPr>
-            <w:tcW w:w="1727" w:type="dxa"/>
+            <w:tcW w:w="1725" w:type="dxa"/>
             <w:tcBorders>
               <w:right w:val="double" w:sz="4" w:space="0" w:color="auto"/>
             </w:tcBorders>
@@ -17140,7 +17110,7 @@
       <w:tr>
         <w:tc>
           <w:tcPr>
-            <w:tcW w:w="1271" w:type="dxa"/>
+            <w:tcW w:w="1270" w:type="dxa"/>
             <w:vMerge/>
             <w:vAlign w:val="center"/>
           </w:tcPr>
@@ -17152,7 +17122,7 @@
         </w:tc>
         <w:tc>
           <w:tcPr>
-            <w:tcW w:w="2126" w:type="dxa"/>
+            <w:tcW w:w="2411" w:type="dxa"/>
             <w:vMerge/>
             <w:vAlign w:val="center"/>
           </w:tcPr>
@@ -17168,7 +17138,7 @@
         </w:tc>
         <w:tc>
           <w:tcPr>
-            <w:tcW w:w="1985" w:type="dxa"/>
+            <w:tcW w:w="1984" w:type="dxa"/>
             <w:tcBorders>
               <w:right w:val="double" w:sz="4" w:space="0" w:color="auto"/>
             </w:tcBorders>
@@ -17193,19 +17163,8 @@
                   </w:rPr>
                   <m:t>t=</m:t>
                 </m:r>
-                <m:r>
-                  <m:rPr>
-                    <m:nor/>
-                  </m:rPr>
-                  <w:rPr>
-                    <w:rFonts w:ascii="Cambria Math" w:eastAsia="Calibri" w:hAnsi="Cambria Math" w:cs="Times New Roman"/>
-                    <w:sz w:val="20"/>
-                    <w:szCs w:val="20"/>
-                  </w:rPr>
-                  <m:t>LP</m:t>
-                </m:r>
-                <m:d>
-                  <m:dPr>
+                <m:f>
+                  <m:fPr>
                     <m:ctrlPr>
                       <w:rPr>
                         <w:rFonts w:ascii="Cambria Math" w:eastAsia="Calibri" w:hAnsi="Cambria Math" w:cs="Times New Roman"/>
@@ -17214,15 +17173,35 @@
                         <w:szCs w:val="20"/>
                       </w:rPr>
                     </m:ctrlPr>
-                  </m:dPr>
-                  <m:e>
+                  </m:fPr>
+                  <m:num>
+                    <m:r>
+                      <m:rPr>
+                        <m:nor/>
+                      </m:rPr>
+                      <w:rPr>
+                        <w:rFonts w:ascii="Cambria Math" w:eastAsia="Calibri" w:hAnsi="Cambria Math" w:cs="Times New Roman"/>
+                        <w:sz w:val="20"/>
+                        <w:szCs w:val="20"/>
+                      </w:rPr>
+                      <m:t>LP</m:t>
+                    </m:r>
+                    <m:ctrlPr>
+                      <w:rPr>
+                        <w:rFonts w:ascii="Cambria Math" w:eastAsia="Calibri" w:hAnsi="Cambria Math" w:cs="Times New Roman"/>
+                        <w:sz w:val="20"/>
+                        <w:szCs w:val="20"/>
+                      </w:rPr>
+                    </m:ctrlPr>
+                  </m:num>
+                  <m:den>
                     <m:r>
                       <w:rPr>
                         <w:rFonts w:ascii="Cambria Math" w:eastAsia="Calibri" w:hAnsi="Cambria Math" w:cs="Times New Roman"/>
                         <w:sz w:val="20"/>
                         <w:szCs w:val="20"/>
                       </w:rPr>
-                      <m:t>1-</m:t>
+                      <m:t>1+</m:t>
                     </m:r>
                     <m:r>
                       <m:rPr>
@@ -17233,17 +17212,28 @@
                         <w:sz w:val="20"/>
                         <w:szCs w:val="20"/>
                       </w:rPr>
-                      <m:t>RSU</m:t>
+                      <m:t>RS</m:t>
                     </m:r>
-                  </m:e>
-                </m:d>
+                    <m:r>
+                      <m:rPr>
+                        <m:nor/>
+                      </m:rPr>
+                      <w:rPr>
+                        <w:rFonts w:ascii="Cambria Math" w:eastAsia="Calibri" w:hAnsi="Cambria Math" w:cs="Times New Roman"/>
+                        <w:sz w:val="20"/>
+                        <w:szCs w:val="20"/>
+                      </w:rPr>
+                      <m:t>U</m:t>
+                    </m:r>
+                  </m:den>
+                </m:f>
               </m:oMath>
             </m:oMathPara>
           </w:p>
         </w:tc>
         <w:tc>
           <w:tcPr>
-            <w:tcW w:w="2241" w:type="dxa"/>
+            <w:tcW w:w="1950" w:type="dxa"/>
             <w:vMerge/>
             <w:tcBorders>
               <w:left w:val="double" w:sz="4" w:space="0" w:color="auto"/>
@@ -17259,7 +17249,7 @@
         </w:tc>
         <w:tc>
           <w:tcPr>
-            <w:tcW w:w="1727" w:type="dxa"/>
+            <w:tcW w:w="1725" w:type="dxa"/>
             <w:tcBorders>
               <w:bottom w:val="double" w:sz="4" w:space="0" w:color="auto"/>
               <w:right w:val="double" w:sz="4" w:space="0" w:color="auto"/>
@@ -17286,6 +17276,7 @@
       </w:pPr>
       <w:bookmarkStart w:id="29" w:name="_Toc54178039"/>
       <w:r>
+        <w:lastRenderedPageBreak/>
         <w:t>State Transitions</w:t>
       </w:r>
       <w:bookmarkEnd w:id="29"/>
@@ -17603,7 +17594,6 @@
                 <w:sz w:val="18"/>
                 <w:szCs w:val="18"/>
               </w:rPr>
-              <w:lastRenderedPageBreak/>
               <w:t>INITIAL</w:t>
             </w:r>
           </w:p>
@@ -20269,6 +20259,7 @@
       </w:pPr>
       <w:bookmarkStart w:id="31" w:name="_Toc54178041"/>
       <w:r>
+        <w:lastRenderedPageBreak/>
         <w:t>Testing</w:t>
       </w:r>
       <w:bookmarkEnd w:id="31"/>

</xml_diff>

<commit_message>
Rate smoothing issue fix
</commit_message>
<xml_diff>
--- a/docs/Part1.docx
+++ b/docs/Part1.docx
@@ -12621,6 +12621,7 @@
         <w:pStyle w:val="Heading4"/>
       </w:pPr>
       <w:r>
+        <w:lastRenderedPageBreak/>
         <w:t>Hysteresis Disabled and Rate Smoothing Enabled</w:t>
       </w:r>
     </w:p>
@@ -12632,15 +12633,15 @@
       </w:tblPr>
       <w:tblGrid>
         <w:gridCol w:w="1270"/>
-        <w:gridCol w:w="2123"/>
-        <w:gridCol w:w="1983"/>
-        <w:gridCol w:w="2239"/>
-        <w:gridCol w:w="1725"/>
+        <w:gridCol w:w="2411"/>
+        <w:gridCol w:w="2126"/>
+        <w:gridCol w:w="1809"/>
+        <w:gridCol w:w="1724"/>
       </w:tblGrid>
       <w:tr>
         <w:tc>
           <w:tcPr>
-            <w:tcW w:w="1271" w:type="dxa"/>
+            <w:tcW w:w="1270" w:type="dxa"/>
             <w:vAlign w:val="center"/>
           </w:tcPr>
           <w:p>
@@ -12654,21 +12655,21 @@
         </w:tc>
         <w:tc>
           <w:tcPr>
+            <w:tcW w:w="2411" w:type="dxa"/>
+            <w:vAlign w:val="center"/>
+          </w:tcPr>
+          <w:p>
+            <w:pPr>
+              <w:jc w:val="center"/>
+            </w:pPr>
+            <w:r>
+              <w:t>Last Period</w:t>
+            </w:r>
+          </w:p>
+        </w:tc>
+        <w:tc>
+          <w:tcPr>
             <w:tcW w:w="2126" w:type="dxa"/>
-            <w:vAlign w:val="center"/>
-          </w:tcPr>
-          <w:p>
-            <w:pPr>
-              <w:jc w:val="center"/>
-            </w:pPr>
-            <w:r>
-              <w:t>Last Period</w:t>
-            </w:r>
-          </w:p>
-        </w:tc>
-        <w:tc>
-          <w:tcPr>
-            <w:tcW w:w="1985" w:type="dxa"/>
             <w:tcBorders>
               <w:right w:val="double" w:sz="4" w:space="0" w:color="auto"/>
             </w:tcBorders>
@@ -12685,7 +12686,7 @@
         </w:tc>
         <w:tc>
           <w:tcPr>
-            <w:tcW w:w="2241" w:type="dxa"/>
+            <w:tcW w:w="1809" w:type="dxa"/>
             <w:tcBorders>
               <w:top w:val="double" w:sz="4" w:space="0" w:color="auto"/>
               <w:left w:val="double" w:sz="4" w:space="0" w:color="auto"/>
@@ -12703,7 +12704,7 @@
         </w:tc>
         <w:tc>
           <w:tcPr>
-            <w:tcW w:w="1727" w:type="dxa"/>
+            <w:tcW w:w="1724" w:type="dxa"/>
             <w:tcBorders>
               <w:top w:val="double" w:sz="4" w:space="0" w:color="auto"/>
               <w:right w:val="double" w:sz="4" w:space="0" w:color="auto"/>
@@ -12723,7 +12724,7 @@
       <w:tr>
         <w:tc>
           <w:tcPr>
-            <w:tcW w:w="1271" w:type="dxa"/>
+            <w:tcW w:w="1270" w:type="dxa"/>
             <w:vMerge w:val="restart"/>
             <w:vAlign w:val="center"/>
           </w:tcPr>
@@ -12732,28 +12733,27 @@
               <w:jc w:val="center"/>
             </w:pPr>
             <w:r>
-              <w:lastRenderedPageBreak/>
               <w:t>X</w:t>
             </w:r>
           </w:p>
         </w:tc>
         <w:tc>
           <w:tcPr>
+            <w:tcW w:w="2411" w:type="dxa"/>
+            <w:vAlign w:val="center"/>
+          </w:tcPr>
+          <w:p>
+            <w:pPr>
+              <w:jc w:val="center"/>
+            </w:pPr>
+            <w:r>
+              <w:t>X</w:t>
+            </w:r>
+          </w:p>
+        </w:tc>
+        <w:tc>
+          <w:tcPr>
             <w:tcW w:w="2126" w:type="dxa"/>
-            <w:vAlign w:val="center"/>
-          </w:tcPr>
-          <w:p>
-            <w:pPr>
-              <w:jc w:val="center"/>
-            </w:pPr>
-            <w:r>
-              <w:t>X</w:t>
-            </w:r>
-          </w:p>
-        </w:tc>
-        <w:tc>
-          <w:tcPr>
-            <w:tcW w:w="1985" w:type="dxa"/>
             <w:tcBorders>
               <w:right w:val="double" w:sz="4" w:space="0" w:color="auto"/>
             </w:tcBorders>
@@ -12786,7 +12786,7 @@
         </w:tc>
         <w:tc>
           <w:tcPr>
-            <w:tcW w:w="2241" w:type="dxa"/>
+            <w:tcW w:w="1809" w:type="dxa"/>
             <w:tcBorders>
               <w:left w:val="double" w:sz="4" w:space="0" w:color="auto"/>
             </w:tcBorders>
@@ -12803,7 +12803,7 @@
         </w:tc>
         <w:tc>
           <w:tcPr>
-            <w:tcW w:w="1727" w:type="dxa"/>
+            <w:tcW w:w="1724" w:type="dxa"/>
             <w:tcBorders>
               <w:right w:val="double" w:sz="4" w:space="0" w:color="auto"/>
             </w:tcBorders>
@@ -12822,7 +12822,7 @@
       <w:tr>
         <w:tc>
           <w:tcPr>
-            <w:tcW w:w="1271" w:type="dxa"/>
+            <w:tcW w:w="1270" w:type="dxa"/>
             <w:vMerge/>
             <w:vAlign w:val="center"/>
           </w:tcPr>
@@ -12834,21 +12834,21 @@
         </w:tc>
         <w:tc>
           <w:tcPr>
+            <w:tcW w:w="2411" w:type="dxa"/>
+            <w:vAlign w:val="center"/>
+          </w:tcPr>
+          <w:p>
+            <w:pPr>
+              <w:jc w:val="center"/>
+            </w:pPr>
+            <w:r>
+              <w:t>X</w:t>
+            </w:r>
+          </w:p>
+        </w:tc>
+        <w:tc>
+          <w:tcPr>
             <w:tcW w:w="2126" w:type="dxa"/>
-            <w:vAlign w:val="center"/>
-          </w:tcPr>
-          <w:p>
-            <w:pPr>
-              <w:jc w:val="center"/>
-            </w:pPr>
-            <w:r>
-              <w:t>X</w:t>
-            </w:r>
-          </w:p>
-        </w:tc>
-        <w:tc>
-          <w:tcPr>
-            <w:tcW w:w="1985" w:type="dxa"/>
             <w:tcBorders>
               <w:right w:val="double" w:sz="4" w:space="0" w:color="auto"/>
             </w:tcBorders>
@@ -12893,7 +12893,7 @@
         </w:tc>
         <w:tc>
           <w:tcPr>
-            <w:tcW w:w="2241" w:type="dxa"/>
+            <w:tcW w:w="1809" w:type="dxa"/>
             <w:vMerge w:val="restart"/>
             <w:tcBorders>
               <w:left w:val="double" w:sz="4" w:space="0" w:color="auto"/>
@@ -12911,7 +12911,7 @@
         </w:tc>
         <w:tc>
           <w:tcPr>
-            <w:tcW w:w="1727" w:type="dxa"/>
+            <w:tcW w:w="1724" w:type="dxa"/>
             <w:tcBorders>
               <w:right w:val="double" w:sz="4" w:space="0" w:color="auto"/>
             </w:tcBorders>
@@ -12930,7 +12930,7 @@
       <w:tr>
         <w:tc>
           <w:tcPr>
-            <w:tcW w:w="1271" w:type="dxa"/>
+            <w:tcW w:w="1270" w:type="dxa"/>
             <w:vMerge/>
             <w:vAlign w:val="center"/>
           </w:tcPr>
@@ -12942,7 +12942,7 @@
         </w:tc>
         <w:tc>
           <w:tcPr>
-            <w:tcW w:w="2126" w:type="dxa"/>
+            <w:tcW w:w="2411" w:type="dxa"/>
             <w:vAlign w:val="center"/>
           </w:tcPr>
           <w:p>
@@ -12994,66 +12994,54 @@
                   </w:rPr>
                   <m:t>≤</m:t>
                 </m:r>
-                <m:f>
-                  <m:fPr>
-                    <m:ctrlPr>
-                      <w:rPr>
-                        <w:rFonts w:ascii="Cambria Math" w:hAnsi="Cambria Math"/>
-                        <w:i/>
-                        <w:sz w:val="16"/>
-                        <w:szCs w:val="16"/>
-                      </w:rPr>
-                    </m:ctrlPr>
-                  </m:fPr>
-                  <m:num>
-                    <m:r>
-                      <m:rPr>
-                        <m:nor/>
-                      </m:rPr>
-                      <w:rPr>
-                        <w:rFonts w:ascii="Cambria Math" w:hAnsi="Cambria Math"/>
-                        <w:sz w:val="16"/>
-                        <w:szCs w:val="16"/>
-                      </w:rPr>
-                      <m:t>URL</m:t>
-                    </m:r>
-                    <m:ctrlPr>
-                      <w:rPr>
-                        <w:rFonts w:ascii="Cambria Math" w:hAnsi="Cambria Math"/>
-                        <w:sz w:val="16"/>
-                        <w:szCs w:val="16"/>
-                      </w:rPr>
-                    </m:ctrlPr>
-                  </m:num>
-                  <m:den>
-                    <m:r>
-                      <w:rPr>
-                        <w:rFonts w:ascii="Cambria Math" w:hAnsi="Cambria Math"/>
-                        <w:sz w:val="16"/>
-                        <w:szCs w:val="16"/>
-                      </w:rPr>
-                      <m:t>1+</m:t>
-                    </m:r>
-                    <m:r>
-                      <m:rPr>
-                        <m:nor/>
-                      </m:rPr>
-                      <w:rPr>
-                        <w:rFonts w:ascii="Cambria Math" w:hAnsi="Cambria Math"/>
-                        <w:sz w:val="16"/>
-                        <w:szCs w:val="16"/>
-                      </w:rPr>
-                      <m:t>RSD</m:t>
-                    </m:r>
-                  </m:den>
-                </m:f>
+                <m:r>
+                  <m:rPr>
+                    <m:nor/>
+                  </m:rPr>
+                  <w:rPr>
+                    <w:rFonts w:ascii="Cambria Math" w:hAnsi="Cambria Math"/>
+                    <w:sz w:val="16"/>
+                    <w:szCs w:val="16"/>
+                  </w:rPr>
+                  <m:t>URL</m:t>
+                </m:r>
+                <m:r>
+                  <m:rPr>
+                    <m:nor/>
+                  </m:rPr>
+                  <w:rPr>
+                    <w:rFonts w:ascii="Cambria Math" w:hAnsi="Cambria Math"/>
+                    <w:sz w:val="16"/>
+                    <w:szCs w:val="16"/>
+                  </w:rPr>
+                  <m:t>(</m:t>
+                </m:r>
+                <m:r>
+                  <w:rPr>
+                    <w:rFonts w:ascii="Cambria Math" w:hAnsi="Cambria Math"/>
+                    <w:sz w:val="16"/>
+                    <w:szCs w:val="16"/>
+                  </w:rPr>
+                  <m:t>1-</m:t>
+                </m:r>
+                <m:r>
+                  <m:rPr>
+                    <m:nor/>
+                  </m:rPr>
+                  <w:rPr>
+                    <w:rFonts w:ascii="Cambria Math" w:hAnsi="Cambria Math"/>
+                    <w:sz w:val="16"/>
+                    <w:szCs w:val="16"/>
+                  </w:rPr>
+                  <m:t>RSD)</m:t>
+                </m:r>
               </m:oMath>
             </m:oMathPara>
           </w:p>
         </w:tc>
         <w:tc>
           <w:tcPr>
-            <w:tcW w:w="1985" w:type="dxa"/>
+            <w:tcW w:w="2126" w:type="dxa"/>
             <w:tcBorders>
               <w:right w:val="double" w:sz="4" w:space="0" w:color="auto"/>
             </w:tcBorders>
@@ -13095,7 +13083,7 @@
         </w:tc>
         <w:tc>
           <w:tcPr>
-            <w:tcW w:w="2241" w:type="dxa"/>
+            <w:tcW w:w="1809" w:type="dxa"/>
             <w:vMerge/>
             <w:tcBorders>
               <w:left w:val="double" w:sz="4" w:space="0" w:color="auto"/>
@@ -13110,7 +13098,7 @@
         </w:tc>
         <w:tc>
           <w:tcPr>
-            <w:tcW w:w="1727" w:type="dxa"/>
+            <w:tcW w:w="1724" w:type="dxa"/>
             <w:tcBorders>
               <w:right w:val="double" w:sz="4" w:space="0" w:color="auto"/>
             </w:tcBorders>
@@ -13129,7 +13117,7 @@
       <w:tr>
         <w:tc>
           <w:tcPr>
-            <w:tcW w:w="1271" w:type="dxa"/>
+            <w:tcW w:w="1270" w:type="dxa"/>
             <w:vMerge/>
             <w:vAlign w:val="center"/>
           </w:tcPr>
@@ -13141,7 +13129,7 @@
         </w:tc>
         <w:tc>
           <w:tcPr>
-            <w:tcW w:w="2126" w:type="dxa"/>
+            <w:tcW w:w="2411" w:type="dxa"/>
             <w:vMerge w:val="restart"/>
             <w:vAlign w:val="center"/>
           </w:tcPr>
@@ -13155,478 +13143,6 @@
             </w:pPr>
             <m:oMathPara>
               <m:oMath>
-                <m:f>
-                  <m:fPr>
-                    <m:ctrlPr>
-                      <w:rPr>
-                        <w:rFonts w:ascii="Cambria Math" w:eastAsiaTheme="minorEastAsia" w:hAnsi="Cambria Math"/>
-                        <w:i/>
-                        <w:sz w:val="16"/>
-                        <w:szCs w:val="16"/>
-                      </w:rPr>
-                    </m:ctrlPr>
-                  </m:fPr>
-                  <m:num>
-                    <m:r>
-                      <m:rPr>
-                        <m:nor/>
-                      </m:rPr>
-                      <w:rPr>
-                        <w:rFonts w:ascii="Cambria Math" w:eastAsiaTheme="minorEastAsia" w:hAnsi="Cambria Math"/>
-                        <w:sz w:val="16"/>
-                        <w:szCs w:val="16"/>
-                      </w:rPr>
-                      <m:t>URL</m:t>
-                    </m:r>
-                    <m:ctrlPr>
-                      <w:rPr>
-                        <w:rFonts w:ascii="Cambria Math" w:eastAsiaTheme="minorEastAsia" w:hAnsi="Cambria Math"/>
-                        <w:sz w:val="16"/>
-                        <w:szCs w:val="16"/>
-                      </w:rPr>
-                    </m:ctrlPr>
-                  </m:num>
-                  <m:den>
-                    <m:r>
-                      <w:rPr>
-                        <w:rFonts w:ascii="Cambria Math" w:eastAsiaTheme="minorEastAsia" w:hAnsi="Cambria Math"/>
-                        <w:sz w:val="16"/>
-                        <w:szCs w:val="16"/>
-                      </w:rPr>
-                      <m:t>1+</m:t>
-                    </m:r>
-                    <m:r>
-                      <m:rPr>
-                        <m:nor/>
-                      </m:rPr>
-                      <w:rPr>
-                        <w:rFonts w:ascii="Cambria Math" w:eastAsiaTheme="minorEastAsia" w:hAnsi="Cambria Math"/>
-                        <w:sz w:val="16"/>
-                        <w:szCs w:val="16"/>
-                      </w:rPr>
-                      <m:t>RSD</m:t>
-                    </m:r>
-                  </m:den>
-                </m:f>
-                <m:r>
-                  <w:rPr>
-                    <w:rFonts w:ascii="Cambria Math" w:eastAsiaTheme="minorEastAsia" w:hAnsi="Cambria Math"/>
-                    <w:sz w:val="16"/>
-                    <w:szCs w:val="16"/>
-                  </w:rPr>
-                  <m:t>&lt;</m:t>
-                </m:r>
-                <m:r>
-                  <m:rPr>
-                    <m:nor/>
-                  </m:rPr>
-                  <w:rPr>
-                    <w:rFonts w:ascii="Cambria Math" w:eastAsiaTheme="minorEastAsia" w:hAnsi="Cambria Math"/>
-                    <w:sz w:val="16"/>
-                    <w:szCs w:val="16"/>
-                  </w:rPr>
-                  <m:t>LP</m:t>
-                </m:r>
-                <m:r>
-                  <w:rPr>
-                    <w:rFonts w:ascii="Cambria Math" w:eastAsiaTheme="minorEastAsia" w:hAnsi="Cambria Math"/>
-                    <w:sz w:val="16"/>
-                    <w:szCs w:val="16"/>
-                  </w:rPr>
-                  <m:t>&lt;</m:t>
-                </m:r>
-                <m:f>
-                  <m:fPr>
-                    <m:ctrlPr>
-                      <w:rPr>
-                        <w:rFonts w:ascii="Cambria Math" w:eastAsiaTheme="minorEastAsia" w:hAnsi="Cambria Math"/>
-                        <w:i/>
-                        <w:sz w:val="16"/>
-                        <w:szCs w:val="16"/>
-                      </w:rPr>
-                    </m:ctrlPr>
-                  </m:fPr>
-                  <m:num>
-                    <m:r>
-                      <m:rPr>
-                        <m:nor/>
-                      </m:rPr>
-                      <w:rPr>
-                        <w:rFonts w:ascii="Cambria Math" w:eastAsiaTheme="minorEastAsia" w:hAnsi="Cambria Math"/>
-                        <w:sz w:val="16"/>
-                        <w:szCs w:val="16"/>
-                      </w:rPr>
-                      <m:t>LRL</m:t>
-                    </m:r>
-                    <m:ctrlPr>
-                      <w:rPr>
-                        <w:rFonts w:ascii="Cambria Math" w:eastAsiaTheme="minorEastAsia" w:hAnsi="Cambria Math"/>
-                        <w:sz w:val="16"/>
-                        <w:szCs w:val="16"/>
-                      </w:rPr>
-                    </m:ctrlPr>
-                  </m:num>
-                  <m:den>
-                    <m:r>
-                      <w:rPr>
-                        <w:rFonts w:ascii="Cambria Math" w:eastAsiaTheme="minorEastAsia" w:hAnsi="Cambria Math"/>
-                        <w:sz w:val="16"/>
-                        <w:szCs w:val="16"/>
-                      </w:rPr>
-                      <m:t>1+</m:t>
-                    </m:r>
-                    <m:r>
-                      <m:rPr>
-                        <m:nor/>
-                      </m:rPr>
-                      <w:rPr>
-                        <w:rFonts w:ascii="Cambria Math" w:eastAsiaTheme="minorEastAsia" w:hAnsi="Cambria Math"/>
-                        <w:sz w:val="16"/>
-                        <w:szCs w:val="16"/>
-                      </w:rPr>
-                      <m:t>RSD</m:t>
-                    </m:r>
-                  </m:den>
-                </m:f>
-              </m:oMath>
-            </m:oMathPara>
-          </w:p>
-        </w:tc>
-        <w:tc>
-          <w:tcPr>
-            <w:tcW w:w="1985" w:type="dxa"/>
-            <w:tcBorders>
-              <w:right w:val="double" w:sz="4" w:space="0" w:color="auto"/>
-            </w:tcBorders>
-            <w:vAlign w:val="center"/>
-          </w:tcPr>
-          <w:p>
-            <w:pPr>
-              <w:jc w:val="center"/>
-              <w:rPr>
-                <w:rFonts w:ascii="Calibri" w:eastAsia="Calibri" w:hAnsi="Calibri" w:cs="Times New Roman"/>
-                <w:sz w:val="20"/>
-                <w:szCs w:val="20"/>
-              </w:rPr>
-            </w:pPr>
-            <m:oMathPara>
-              <m:oMath>
-                <m:r>
-                  <w:rPr>
-                    <w:rFonts w:ascii="Cambria Math" w:eastAsia="Calibri" w:hAnsi="Cambria Math" w:cs="Times New Roman"/>
-                    <w:sz w:val="20"/>
-                    <w:szCs w:val="20"/>
-                  </w:rPr>
-                  <m:t>t&lt;</m:t>
-                </m:r>
-                <m:r>
-                  <m:rPr>
-                    <m:nor/>
-                  </m:rPr>
-                  <w:rPr>
-                    <w:rFonts w:ascii="Cambria Math" w:eastAsia="Calibri" w:hAnsi="Cambria Math" w:cs="Times New Roman"/>
-                    <w:sz w:val="20"/>
-                    <w:szCs w:val="20"/>
-                  </w:rPr>
-                  <m:t>LP</m:t>
-                </m:r>
-                <m:d>
-                  <m:dPr>
-                    <m:ctrlPr>
-                      <w:rPr>
-                        <w:rFonts w:ascii="Cambria Math" w:eastAsia="Calibri" w:hAnsi="Cambria Math" w:cs="Times New Roman"/>
-                        <w:i/>
-                        <w:sz w:val="20"/>
-                        <w:szCs w:val="20"/>
-                      </w:rPr>
-                    </m:ctrlPr>
-                  </m:dPr>
-                  <m:e>
-                    <m:r>
-                      <w:rPr>
-                        <w:rFonts w:ascii="Cambria Math" w:eastAsia="Calibri" w:hAnsi="Cambria Math" w:cs="Times New Roman"/>
-                        <w:sz w:val="20"/>
-                        <w:szCs w:val="20"/>
-                      </w:rPr>
-                      <m:t>1+</m:t>
-                    </m:r>
-                    <m:r>
-                      <m:rPr>
-                        <m:nor/>
-                      </m:rPr>
-                      <w:rPr>
-                        <w:rFonts w:ascii="Cambria Math" w:eastAsia="Calibri" w:hAnsi="Cambria Math" w:cs="Times New Roman"/>
-                        <w:sz w:val="20"/>
-                        <w:szCs w:val="20"/>
-                      </w:rPr>
-                      <m:t>RSD</m:t>
-                    </m:r>
-                  </m:e>
-                </m:d>
-              </m:oMath>
-            </m:oMathPara>
-          </w:p>
-        </w:tc>
-        <w:tc>
-          <w:tcPr>
-            <w:tcW w:w="2241" w:type="dxa"/>
-            <w:vMerge/>
-            <w:tcBorders>
-              <w:left w:val="double" w:sz="4" w:space="0" w:color="auto"/>
-            </w:tcBorders>
-            <w:vAlign w:val="center"/>
-          </w:tcPr>
-          <w:p>
-            <w:pPr>
-              <w:jc w:val="center"/>
-            </w:pPr>
-          </w:p>
-        </w:tc>
-        <w:tc>
-          <w:tcPr>
-            <w:tcW w:w="1727" w:type="dxa"/>
-            <w:tcBorders>
-              <w:right w:val="double" w:sz="4" w:space="0" w:color="auto"/>
-            </w:tcBorders>
-            <w:vAlign w:val="center"/>
-          </w:tcPr>
-          <w:p>
-            <w:pPr>
-              <w:jc w:val="center"/>
-            </w:pPr>
-            <w:r>
-              <w:t>false</w:t>
-            </w:r>
-          </w:p>
-        </w:tc>
-      </w:tr>
-      <w:tr>
-        <w:tc>
-          <w:tcPr>
-            <w:tcW w:w="1271" w:type="dxa"/>
-            <w:vMerge/>
-            <w:vAlign w:val="center"/>
-          </w:tcPr>
-          <w:p>
-            <w:pPr>
-              <w:jc w:val="center"/>
-            </w:pPr>
-          </w:p>
-        </w:tc>
-        <w:tc>
-          <w:tcPr>
-            <w:tcW w:w="2126" w:type="dxa"/>
-            <w:vMerge/>
-            <w:vAlign w:val="center"/>
-          </w:tcPr>
-          <w:p>
-            <w:pPr>
-              <w:jc w:val="center"/>
-              <w:rPr>
-                <w:sz w:val="16"/>
-                <w:szCs w:val="16"/>
-              </w:rPr>
-            </w:pPr>
-          </w:p>
-        </w:tc>
-        <w:tc>
-          <w:tcPr>
-            <w:tcW w:w="1985" w:type="dxa"/>
-            <w:tcBorders>
-              <w:right w:val="double" w:sz="4" w:space="0" w:color="auto"/>
-            </w:tcBorders>
-            <w:vAlign w:val="center"/>
-          </w:tcPr>
-          <w:p>
-            <w:pPr>
-              <w:jc w:val="center"/>
-              <w:rPr>
-                <w:rFonts w:ascii="Calibri" w:eastAsia="Calibri" w:hAnsi="Calibri" w:cs="Times New Roman"/>
-                <w:sz w:val="20"/>
-                <w:szCs w:val="20"/>
-              </w:rPr>
-            </w:pPr>
-            <m:oMathPara>
-              <m:oMath>
-                <m:r>
-                  <w:rPr>
-                    <w:rFonts w:ascii="Cambria Math" w:eastAsia="Calibri" w:hAnsi="Cambria Math" w:cs="Times New Roman"/>
-                    <w:sz w:val="20"/>
-                    <w:szCs w:val="20"/>
-                  </w:rPr>
-                  <m:t>t=</m:t>
-                </m:r>
-                <m:r>
-                  <m:rPr>
-                    <m:nor/>
-                  </m:rPr>
-                  <w:rPr>
-                    <w:rFonts w:ascii="Cambria Math" w:eastAsia="Calibri" w:hAnsi="Cambria Math" w:cs="Times New Roman"/>
-                    <w:sz w:val="20"/>
-                    <w:szCs w:val="20"/>
-                  </w:rPr>
-                  <m:t>LP</m:t>
-                </m:r>
-                <m:d>
-                  <m:dPr>
-                    <m:ctrlPr>
-                      <w:rPr>
-                        <w:rFonts w:ascii="Cambria Math" w:eastAsia="Calibri" w:hAnsi="Cambria Math" w:cs="Times New Roman"/>
-                        <w:i/>
-                        <w:sz w:val="20"/>
-                        <w:szCs w:val="20"/>
-                      </w:rPr>
-                    </m:ctrlPr>
-                  </m:dPr>
-                  <m:e>
-                    <m:r>
-                      <w:rPr>
-                        <w:rFonts w:ascii="Cambria Math" w:eastAsia="Calibri" w:hAnsi="Cambria Math" w:cs="Times New Roman"/>
-                        <w:sz w:val="20"/>
-                        <w:szCs w:val="20"/>
-                      </w:rPr>
-                      <m:t>1+</m:t>
-                    </m:r>
-                    <m:r>
-                      <m:rPr>
-                        <m:nor/>
-                      </m:rPr>
-                      <w:rPr>
-                        <w:rFonts w:ascii="Cambria Math" w:eastAsia="Calibri" w:hAnsi="Cambria Math" w:cs="Times New Roman"/>
-                        <w:sz w:val="20"/>
-                        <w:szCs w:val="20"/>
-                      </w:rPr>
-                      <m:t>RSD</m:t>
-                    </m:r>
-                  </m:e>
-                </m:d>
-              </m:oMath>
-            </m:oMathPara>
-          </w:p>
-        </w:tc>
-        <w:tc>
-          <w:tcPr>
-            <w:tcW w:w="2241" w:type="dxa"/>
-            <w:vMerge/>
-            <w:tcBorders>
-              <w:left w:val="double" w:sz="4" w:space="0" w:color="auto"/>
-            </w:tcBorders>
-            <w:vAlign w:val="center"/>
-          </w:tcPr>
-          <w:p>
-            <w:pPr>
-              <w:jc w:val="center"/>
-            </w:pPr>
-          </w:p>
-        </w:tc>
-        <w:tc>
-          <w:tcPr>
-            <w:tcW w:w="1727" w:type="dxa"/>
-            <w:tcBorders>
-              <w:right w:val="double" w:sz="4" w:space="0" w:color="auto"/>
-            </w:tcBorders>
-            <w:vAlign w:val="center"/>
-          </w:tcPr>
-          <w:p>
-            <w:pPr>
-              <w:jc w:val="center"/>
-            </w:pPr>
-            <w:r>
-              <w:t>true</w:t>
-            </w:r>
-          </w:p>
-        </w:tc>
-      </w:tr>
-      <w:tr>
-        <w:tc>
-          <w:tcPr>
-            <w:tcW w:w="1271" w:type="dxa"/>
-            <w:vMerge/>
-            <w:vAlign w:val="center"/>
-          </w:tcPr>
-          <w:p>
-            <w:pPr>
-              <w:jc w:val="center"/>
-            </w:pPr>
-          </w:p>
-        </w:tc>
-        <w:tc>
-          <w:tcPr>
-            <w:tcW w:w="2126" w:type="dxa"/>
-            <w:vMerge w:val="restart"/>
-            <w:vAlign w:val="center"/>
-          </w:tcPr>
-          <w:p>
-            <w:pPr>
-              <w:jc w:val="center"/>
-              <w:rPr>
-                <w:sz w:val="16"/>
-                <w:szCs w:val="16"/>
-              </w:rPr>
-            </w:pPr>
-            <m:oMathPara>
-              <m:oMath>
-                <m:f>
-                  <m:fPr>
-                    <m:ctrlPr>
-                      <w:rPr>
-                        <w:rFonts w:ascii="Cambria Math" w:hAnsi="Cambria Math"/>
-                        <w:i/>
-                        <w:sz w:val="16"/>
-                        <w:szCs w:val="16"/>
-                      </w:rPr>
-                    </m:ctrlPr>
-                  </m:fPr>
-                  <m:num>
-                    <m:r>
-                      <m:rPr>
-                        <m:nor/>
-                      </m:rPr>
-                      <w:rPr>
-                        <w:rFonts w:ascii="Cambria Math" w:hAnsi="Cambria Math"/>
-                        <w:sz w:val="16"/>
-                        <w:szCs w:val="16"/>
-                      </w:rPr>
-                      <m:t>LRL</m:t>
-                    </m:r>
-                    <m:ctrlPr>
-                      <w:rPr>
-                        <w:rFonts w:ascii="Cambria Math" w:hAnsi="Cambria Math"/>
-                        <w:sz w:val="16"/>
-                        <w:szCs w:val="16"/>
-                      </w:rPr>
-                    </m:ctrlPr>
-                  </m:num>
-                  <m:den>
-                    <m:r>
-                      <w:rPr>
-                        <w:rFonts w:ascii="Cambria Math" w:hAnsi="Cambria Math"/>
-                        <w:sz w:val="16"/>
-                        <w:szCs w:val="16"/>
-                      </w:rPr>
-                      <m:t>1+</m:t>
-                    </m:r>
-                    <m:r>
-                      <m:rPr>
-                        <m:nor/>
-                      </m:rPr>
-                      <w:rPr>
-                        <w:rFonts w:ascii="Cambria Math" w:hAnsi="Cambria Math"/>
-                        <w:sz w:val="16"/>
-                        <w:szCs w:val="16"/>
-                      </w:rPr>
-                      <m:t>RSD</m:t>
-                    </m:r>
-                  </m:den>
-                </m:f>
-                <m:r>
-                  <w:rPr>
-                    <w:rFonts w:ascii="Cambria Math" w:hAnsi="Cambria Math"/>
-                    <w:sz w:val="16"/>
-                    <w:szCs w:val="16"/>
-                  </w:rPr>
-                  <m:t>≤</m:t>
-                </m:r>
                 <m:r>
                   <m:rPr>
                     <m:nor/>
@@ -13636,7 +13152,7 @@
                     <w:sz w:val="16"/>
                     <w:szCs w:val="16"/>
                   </w:rPr>
-                  <m:t>LP</m:t>
+                  <m:t>URL</m:t>
                 </m:r>
                 <m:r>
                   <w:rPr>
@@ -13644,7 +13160,7 @@
                     <w:sz w:val="16"/>
                     <w:szCs w:val="16"/>
                   </w:rPr>
-                  <m:t>≤</m:t>
+                  <m:t>&lt;</m:t>
                 </m:r>
                 <m:f>
                   <m:fPr>
@@ -13667,7 +13183,7 @@
                         <w:sz w:val="16"/>
                         <w:szCs w:val="16"/>
                       </w:rPr>
-                      <m:t>LRL</m:t>
+                      <m:t>LP</m:t>
                     </m:r>
                     <m:ctrlPr>
                       <w:rPr>
@@ -13695,7 +13211,110 @@
                         <w:sz w:val="16"/>
                         <w:szCs w:val="16"/>
                       </w:rPr>
-                      <m:t>RSU</m:t>
+                      <m:t>RSD</m:t>
+                    </m:r>
+                  </m:den>
+                </m:f>
+                <m:r>
+                  <w:rPr>
+                    <w:rFonts w:ascii="Cambria Math" w:hAnsi="Cambria Math"/>
+                    <w:sz w:val="16"/>
+                    <w:szCs w:val="16"/>
+                  </w:rPr>
+                  <m:t>&lt;</m:t>
+                </m:r>
+                <m:r>
+                  <m:rPr>
+                    <m:nor/>
+                  </m:rPr>
+                  <w:rPr>
+                    <w:rFonts w:ascii="Cambria Math" w:hAnsi="Cambria Math"/>
+                    <w:sz w:val="16"/>
+                    <w:szCs w:val="16"/>
+                  </w:rPr>
+                  <m:t>LRL</m:t>
+                </m:r>
+              </m:oMath>
+            </m:oMathPara>
+          </w:p>
+        </w:tc>
+        <w:tc>
+          <w:tcPr>
+            <w:tcW w:w="2126" w:type="dxa"/>
+            <w:tcBorders>
+              <w:right w:val="double" w:sz="4" w:space="0" w:color="auto"/>
+            </w:tcBorders>
+            <w:vAlign w:val="center"/>
+          </w:tcPr>
+          <w:p>
+            <w:pPr>
+              <w:jc w:val="center"/>
+              <w:rPr>
+                <w:rFonts w:ascii="Calibri" w:eastAsia="Calibri" w:hAnsi="Calibri" w:cs="Times New Roman"/>
+                <w:sz w:val="20"/>
+                <w:szCs w:val="20"/>
+              </w:rPr>
+            </w:pPr>
+            <m:oMathPara>
+              <m:oMath>
+                <m:r>
+                  <w:rPr>
+                    <w:rFonts w:ascii="Cambria Math" w:eastAsia="Calibri" w:hAnsi="Cambria Math" w:cs="Times New Roman"/>
+                    <w:sz w:val="20"/>
+                    <w:szCs w:val="20"/>
+                  </w:rPr>
+                  <m:t>t&lt;</m:t>
+                </m:r>
+                <m:f>
+                  <m:fPr>
+                    <m:ctrlPr>
+                      <w:rPr>
+                        <w:rFonts w:ascii="Cambria Math" w:eastAsia="Calibri" w:hAnsi="Cambria Math" w:cs="Times New Roman"/>
+                        <w:i/>
+                        <w:sz w:val="20"/>
+                        <w:szCs w:val="20"/>
+                      </w:rPr>
+                    </m:ctrlPr>
+                  </m:fPr>
+                  <m:num>
+                    <m:r>
+                      <m:rPr>
+                        <m:nor/>
+                      </m:rPr>
+                      <w:rPr>
+                        <w:rFonts w:ascii="Cambria Math" w:eastAsia="Calibri" w:hAnsi="Cambria Math" w:cs="Times New Roman"/>
+                        <w:sz w:val="20"/>
+                        <w:szCs w:val="20"/>
+                      </w:rPr>
+                      <m:t>LP</m:t>
+                    </m:r>
+                    <m:ctrlPr>
+                      <w:rPr>
+                        <w:rFonts w:ascii="Cambria Math" w:eastAsia="Calibri" w:hAnsi="Cambria Math" w:cs="Times New Roman"/>
+                        <w:sz w:val="20"/>
+                        <w:szCs w:val="20"/>
+                      </w:rPr>
+                    </m:ctrlPr>
+                  </m:num>
+                  <m:den>
+                    <m:r>
+                      <w:rPr>
+                        <w:rFonts w:ascii="Cambria Math" w:eastAsia="Calibri" w:hAnsi="Cambria Math" w:cs="Times New Roman"/>
+                        <w:sz w:val="20"/>
+                        <w:szCs w:val="20"/>
+                      </w:rPr>
+                      <m:t>1-</m:t>
+                    </m:r>
+                    <m:r>
+                      <m:rPr>
+                        <m:nor/>
+                      </m:rPr>
+                      <w:rPr>
+                        <w:rFonts w:ascii="Cambria Math" w:eastAsia="Calibri" w:hAnsi="Cambria Math" w:cs="Times New Roman"/>
+                        <w:sz w:val="20"/>
+                        <w:szCs w:val="20"/>
+                      </w:rPr>
+                      <m:t>RSD</m:t>
                     </m:r>
                   </m:den>
                 </m:f>
@@ -13705,7 +13324,287 @@
         </w:tc>
         <w:tc>
           <w:tcPr>
-            <w:tcW w:w="1985" w:type="dxa"/>
+            <w:tcW w:w="1809" w:type="dxa"/>
+            <w:vMerge/>
+            <w:tcBorders>
+              <w:left w:val="double" w:sz="4" w:space="0" w:color="auto"/>
+            </w:tcBorders>
+            <w:vAlign w:val="center"/>
+          </w:tcPr>
+          <w:p>
+            <w:pPr>
+              <w:jc w:val="center"/>
+            </w:pPr>
+          </w:p>
+        </w:tc>
+        <w:tc>
+          <w:tcPr>
+            <w:tcW w:w="1724" w:type="dxa"/>
+            <w:tcBorders>
+              <w:right w:val="double" w:sz="4" w:space="0" w:color="auto"/>
+            </w:tcBorders>
+            <w:vAlign w:val="center"/>
+          </w:tcPr>
+          <w:p>
+            <w:pPr>
+              <w:jc w:val="center"/>
+            </w:pPr>
+            <w:r>
+              <w:t>false</w:t>
+            </w:r>
+          </w:p>
+        </w:tc>
+      </w:tr>
+      <w:tr>
+        <w:tc>
+          <w:tcPr>
+            <w:tcW w:w="1270" w:type="dxa"/>
+            <w:vMerge/>
+            <w:vAlign w:val="center"/>
+          </w:tcPr>
+          <w:p>
+            <w:pPr>
+              <w:jc w:val="center"/>
+            </w:pPr>
+          </w:p>
+        </w:tc>
+        <w:tc>
+          <w:tcPr>
+            <w:tcW w:w="2411" w:type="dxa"/>
+            <w:vMerge/>
+            <w:vAlign w:val="center"/>
+          </w:tcPr>
+          <w:p>
+            <w:pPr>
+              <w:jc w:val="center"/>
+              <w:rPr>
+                <w:sz w:val="16"/>
+                <w:szCs w:val="16"/>
+              </w:rPr>
+            </w:pPr>
+          </w:p>
+        </w:tc>
+        <w:tc>
+          <w:tcPr>
+            <w:tcW w:w="2126" w:type="dxa"/>
+            <w:tcBorders>
+              <w:right w:val="double" w:sz="4" w:space="0" w:color="auto"/>
+            </w:tcBorders>
+            <w:vAlign w:val="center"/>
+          </w:tcPr>
+          <w:p>
+            <w:pPr>
+              <w:jc w:val="center"/>
+              <w:rPr>
+                <w:rFonts w:ascii="Calibri" w:eastAsia="Calibri" w:hAnsi="Calibri" w:cs="Times New Roman"/>
+                <w:sz w:val="20"/>
+                <w:szCs w:val="20"/>
+              </w:rPr>
+            </w:pPr>
+            <m:oMathPara>
+              <m:oMath>
+                <m:r>
+                  <w:rPr>
+                    <w:rFonts w:ascii="Cambria Math" w:eastAsia="Calibri" w:hAnsi="Cambria Math" w:cs="Times New Roman"/>
+                    <w:sz w:val="20"/>
+                    <w:szCs w:val="20"/>
+                  </w:rPr>
+                  <m:t>t=</m:t>
+                </m:r>
+                <m:r>
+                  <m:rPr>
+                    <m:nor/>
+                  </m:rPr>
+                  <w:rPr>
+                    <w:rFonts w:ascii="Cambria Math" w:eastAsia="Calibri" w:hAnsi="Cambria Math" w:cs="Times New Roman"/>
+                    <w:sz w:val="20"/>
+                    <w:szCs w:val="20"/>
+                  </w:rPr>
+                  <m:t>LP</m:t>
+                </m:r>
+                <m:f>
+                  <m:fPr>
+                    <m:ctrlPr>
+                      <w:rPr>
+                        <w:rFonts w:ascii="Cambria Math" w:eastAsia="Calibri" w:hAnsi="Cambria Math" w:cs="Times New Roman"/>
+                        <w:i/>
+                        <w:sz w:val="20"/>
+                        <w:szCs w:val="20"/>
+                      </w:rPr>
+                    </m:ctrlPr>
+                  </m:fPr>
+                  <m:num>
+                    <m:r>
+                      <m:rPr>
+                        <m:nor/>
+                      </m:rPr>
+                      <w:rPr>
+                        <w:rFonts w:ascii="Cambria Math" w:eastAsia="Calibri" w:hAnsi="Cambria Math" w:cs="Times New Roman"/>
+                        <w:sz w:val="20"/>
+                        <w:szCs w:val="20"/>
+                      </w:rPr>
+                      <m:t>LP</m:t>
+                    </m:r>
+                    <m:ctrlPr>
+                      <w:rPr>
+                        <w:rFonts w:ascii="Cambria Math" w:eastAsia="Calibri" w:hAnsi="Cambria Math" w:cs="Times New Roman"/>
+                        <w:sz w:val="20"/>
+                        <w:szCs w:val="20"/>
+                      </w:rPr>
+                    </m:ctrlPr>
+                  </m:num>
+                  <m:den>
+                    <m:r>
+                      <w:rPr>
+                        <w:rFonts w:ascii="Cambria Math" w:eastAsia="Calibri" w:hAnsi="Cambria Math" w:cs="Times New Roman"/>
+                        <w:sz w:val="20"/>
+                        <w:szCs w:val="20"/>
+                      </w:rPr>
+                      <m:t>1-</m:t>
+                    </m:r>
+                    <m:r>
+                      <m:rPr>
+                        <m:nor/>
+                      </m:rPr>
+                      <w:rPr>
+                        <w:rFonts w:ascii="Cambria Math" w:eastAsia="Calibri" w:hAnsi="Cambria Math" w:cs="Times New Roman"/>
+                        <w:sz w:val="20"/>
+                        <w:szCs w:val="20"/>
+                      </w:rPr>
+                      <m:t>RSD</m:t>
+                    </m:r>
+                  </m:den>
+                </m:f>
+              </m:oMath>
+            </m:oMathPara>
+          </w:p>
+        </w:tc>
+        <w:tc>
+          <w:tcPr>
+            <w:tcW w:w="1809" w:type="dxa"/>
+            <w:vMerge/>
+            <w:tcBorders>
+              <w:left w:val="double" w:sz="4" w:space="0" w:color="auto"/>
+            </w:tcBorders>
+            <w:vAlign w:val="center"/>
+          </w:tcPr>
+          <w:p>
+            <w:pPr>
+              <w:jc w:val="center"/>
+            </w:pPr>
+          </w:p>
+        </w:tc>
+        <w:tc>
+          <w:tcPr>
+            <w:tcW w:w="1724" w:type="dxa"/>
+            <w:tcBorders>
+              <w:right w:val="double" w:sz="4" w:space="0" w:color="auto"/>
+            </w:tcBorders>
+            <w:vAlign w:val="center"/>
+          </w:tcPr>
+          <w:p>
+            <w:pPr>
+              <w:jc w:val="center"/>
+            </w:pPr>
+            <w:r>
+              <w:t>true</w:t>
+            </w:r>
+          </w:p>
+        </w:tc>
+      </w:tr>
+      <w:tr>
+        <w:tc>
+          <w:tcPr>
+            <w:tcW w:w="1270" w:type="dxa"/>
+            <w:vMerge/>
+            <w:vAlign w:val="center"/>
+          </w:tcPr>
+          <w:p>
+            <w:pPr>
+              <w:jc w:val="center"/>
+            </w:pPr>
+          </w:p>
+        </w:tc>
+        <w:tc>
+          <w:tcPr>
+            <w:tcW w:w="2411" w:type="dxa"/>
+            <w:vMerge w:val="restart"/>
+            <w:vAlign w:val="center"/>
+          </w:tcPr>
+          <w:p>
+            <w:pPr>
+              <w:jc w:val="center"/>
+              <w:rPr>
+                <w:sz w:val="16"/>
+                <w:szCs w:val="16"/>
+              </w:rPr>
+            </w:pPr>
+            <m:oMathPara>
+              <m:oMath>
+                <m:r>
+                  <m:rPr>
+                    <m:nor/>
+                  </m:rPr>
+                  <w:rPr>
+                    <w:rFonts w:ascii="Cambria Math" w:hAnsi="Cambria Math"/>
+                    <w:sz w:val="13"/>
+                    <w:szCs w:val="13"/>
+                  </w:rPr>
+                  <m:t>LP</m:t>
+                </m:r>
+                <m:r>
+                  <w:rPr>
+                    <w:rFonts w:ascii="Cambria Math" w:hAnsi="Cambria Math"/>
+                    <w:sz w:val="13"/>
+                    <w:szCs w:val="13"/>
+                  </w:rPr>
+                  <m:t>≥</m:t>
+                </m:r>
+                <m:r>
+                  <m:rPr>
+                    <m:nor/>
+                  </m:rPr>
+                  <w:rPr>
+                    <w:rFonts w:ascii="Cambria Math" w:hAnsi="Cambria Math"/>
+                    <w:sz w:val="13"/>
+                    <w:szCs w:val="13"/>
+                  </w:rPr>
+                  <m:t>LRL</m:t>
+                </m:r>
+                <m:r>
+                  <w:rPr>
+                    <w:rFonts w:ascii="Cambria Math" w:hAnsi="Cambria Math"/>
+                    <w:sz w:val="13"/>
+                    <w:szCs w:val="13"/>
+                  </w:rPr>
+                  <m:t>(</m:t>
+                </m:r>
+                <m:r>
+                  <w:rPr>
+                    <w:rFonts w:ascii="Cambria Math" w:hAnsi="Cambria Math"/>
+                    <w:sz w:val="13"/>
+                    <w:szCs w:val="13"/>
+                  </w:rPr>
+                  <m:t>1-</m:t>
+                </m:r>
+                <m:r>
+                  <m:rPr>
+                    <m:nor/>
+                  </m:rPr>
+                  <w:rPr>
+                    <w:rFonts w:ascii="Cambria Math" w:hAnsi="Cambria Math"/>
+                    <w:sz w:val="13"/>
+                    <w:szCs w:val="13"/>
+                  </w:rPr>
+                  <m:t>RSD)</m:t>
+                </m:r>
+              </m:oMath>
+            </m:oMathPara>
+          </w:p>
+        </w:tc>
+        <w:tc>
+          <w:tcPr>
+            <w:tcW w:w="2126" w:type="dxa"/>
             <w:tcBorders>
               <w:right w:val="double" w:sz="4" w:space="0" w:color="auto"/>
             </w:tcBorders>
@@ -13747,7 +13646,7 @@
         </w:tc>
         <w:tc>
           <w:tcPr>
-            <w:tcW w:w="2241" w:type="dxa"/>
+            <w:tcW w:w="1809" w:type="dxa"/>
             <w:vMerge/>
             <w:tcBorders>
               <w:left w:val="double" w:sz="4" w:space="0" w:color="auto"/>
@@ -13762,7 +13661,7 @@
         </w:tc>
         <w:tc>
           <w:tcPr>
-            <w:tcW w:w="1727" w:type="dxa"/>
+            <w:tcW w:w="1724" w:type="dxa"/>
             <w:tcBorders>
               <w:right w:val="double" w:sz="4" w:space="0" w:color="auto"/>
             </w:tcBorders>
@@ -13781,7 +13680,7 @@
       <w:tr>
         <w:tc>
           <w:tcPr>
-            <w:tcW w:w="1271" w:type="dxa"/>
+            <w:tcW w:w="1270" w:type="dxa"/>
             <w:vMerge/>
             <w:vAlign w:val="center"/>
           </w:tcPr>
@@ -13793,7 +13692,7 @@
         </w:tc>
         <w:tc>
           <w:tcPr>
-            <w:tcW w:w="2126" w:type="dxa"/>
+            <w:tcW w:w="2411" w:type="dxa"/>
             <w:vMerge/>
             <w:vAlign w:val="center"/>
           </w:tcPr>
@@ -13809,7 +13708,7 @@
         </w:tc>
         <w:tc>
           <w:tcPr>
-            <w:tcW w:w="1985" w:type="dxa"/>
+            <w:tcW w:w="2126" w:type="dxa"/>
             <w:tcBorders>
               <w:right w:val="double" w:sz="4" w:space="0" w:color="auto"/>
             </w:tcBorders>
@@ -13851,7 +13750,7 @@
         </w:tc>
         <w:tc>
           <w:tcPr>
-            <w:tcW w:w="2241" w:type="dxa"/>
+            <w:tcW w:w="1809" w:type="dxa"/>
             <w:vMerge/>
             <w:tcBorders>
               <w:left w:val="double" w:sz="4" w:space="0" w:color="auto"/>
@@ -13866,379 +13765,8 @@
         </w:tc>
         <w:tc>
           <w:tcPr>
-            <w:tcW w:w="1727" w:type="dxa"/>
+            <w:tcW w:w="1724" w:type="dxa"/>
             <w:tcBorders>
-              <w:right w:val="double" w:sz="4" w:space="0" w:color="auto"/>
-            </w:tcBorders>
-            <w:vAlign w:val="center"/>
-          </w:tcPr>
-          <w:p>
-            <w:pPr>
-              <w:jc w:val="center"/>
-            </w:pPr>
-            <w:r>
-              <w:t>true</w:t>
-            </w:r>
-          </w:p>
-        </w:tc>
-      </w:tr>
-      <w:tr>
-        <w:tc>
-          <w:tcPr>
-            <w:tcW w:w="1271" w:type="dxa"/>
-            <w:vMerge/>
-            <w:vAlign w:val="center"/>
-          </w:tcPr>
-          <w:p>
-            <w:pPr>
-              <w:jc w:val="center"/>
-            </w:pPr>
-          </w:p>
-        </w:tc>
-        <w:tc>
-          <w:tcPr>
-            <w:tcW w:w="2126" w:type="dxa"/>
-            <w:vMerge w:val="restart"/>
-            <w:vAlign w:val="center"/>
-          </w:tcPr>
-          <w:p>
-            <w:pPr>
-              <w:jc w:val="center"/>
-              <w:rPr>
-                <w:sz w:val="16"/>
-                <w:szCs w:val="16"/>
-              </w:rPr>
-            </w:pPr>
-            <m:oMathPara>
-              <m:oMath>
-                <m:f>
-                  <m:fPr>
-                    <m:ctrlPr>
-                      <w:rPr>
-                        <w:rFonts w:ascii="Cambria Math" w:eastAsiaTheme="minorEastAsia" w:hAnsi="Cambria Math"/>
-                        <w:i/>
-                        <w:sz w:val="16"/>
-                        <w:szCs w:val="16"/>
-                      </w:rPr>
-                    </m:ctrlPr>
-                  </m:fPr>
-                  <m:num>
-                    <m:r>
-                      <m:rPr>
-                        <m:nor/>
-                      </m:rPr>
-                      <w:rPr>
-                        <w:rFonts w:ascii="Cambria Math" w:eastAsiaTheme="minorEastAsia" w:hAnsi="Cambria Math"/>
-                        <w:sz w:val="16"/>
-                        <w:szCs w:val="16"/>
-                      </w:rPr>
-                      <m:t>LRL</m:t>
-                    </m:r>
-                    <m:ctrlPr>
-                      <w:rPr>
-                        <w:rFonts w:ascii="Cambria Math" w:eastAsiaTheme="minorEastAsia" w:hAnsi="Cambria Math"/>
-                        <w:sz w:val="16"/>
-                        <w:szCs w:val="16"/>
-                      </w:rPr>
-                    </m:ctrlPr>
-                  </m:num>
-                  <m:den>
-                    <m:r>
-                      <w:rPr>
-                        <w:rFonts w:ascii="Cambria Math" w:eastAsiaTheme="minorEastAsia" w:hAnsi="Cambria Math"/>
-                        <w:sz w:val="16"/>
-                        <w:szCs w:val="16"/>
-                      </w:rPr>
-                      <m:t>1-</m:t>
-                    </m:r>
-                    <m:r>
-                      <m:rPr>
-                        <m:nor/>
-                      </m:rPr>
-                      <w:rPr>
-                        <w:rFonts w:ascii="Cambria Math" w:eastAsiaTheme="minorEastAsia" w:hAnsi="Cambria Math"/>
-                        <w:sz w:val="16"/>
-                        <w:szCs w:val="16"/>
-                      </w:rPr>
-                      <m:t>RSU</m:t>
-                    </m:r>
-                  </m:den>
-                </m:f>
-                <m:r>
-                  <w:rPr>
-                    <w:rFonts w:ascii="Cambria Math" w:eastAsiaTheme="minorEastAsia" w:hAnsi="Cambria Math"/>
-                    <w:sz w:val="16"/>
-                    <w:szCs w:val="16"/>
-                  </w:rPr>
-                  <m:t>&lt;</m:t>
-                </m:r>
-                <m:r>
-                  <m:rPr>
-                    <m:nor/>
-                  </m:rPr>
-                  <w:rPr>
-                    <w:rFonts w:ascii="Cambria Math" w:hAnsi="Cambria Math"/>
-                    <w:sz w:val="16"/>
-                    <w:szCs w:val="16"/>
-                  </w:rPr>
-                  <m:t>LP</m:t>
-                </m:r>
-                <m:r>
-                  <w:rPr>
-                    <w:rFonts w:ascii="Cambria Math" w:eastAsiaTheme="minorEastAsia" w:hAnsi="Cambria Math"/>
-                    <w:sz w:val="16"/>
-                    <w:szCs w:val="16"/>
-                  </w:rPr>
-                  <m:t>≤</m:t>
-                </m:r>
-                <m:r>
-                  <m:rPr>
-                    <m:nor/>
-                  </m:rPr>
-                  <w:rPr>
-                    <w:rFonts w:ascii="Cambria Math" w:eastAsiaTheme="minorEastAsia" w:hAnsi="Cambria Math"/>
-                    <w:sz w:val="16"/>
-                    <w:szCs w:val="16"/>
-                  </w:rPr>
-                  <m:t>HL</m:t>
-                </m:r>
-              </m:oMath>
-            </m:oMathPara>
-          </w:p>
-        </w:tc>
-        <w:tc>
-          <w:tcPr>
-            <w:tcW w:w="1985" w:type="dxa"/>
-            <w:tcBorders>
-              <w:right w:val="double" w:sz="4" w:space="0" w:color="auto"/>
-            </w:tcBorders>
-            <w:vAlign w:val="center"/>
-          </w:tcPr>
-          <w:p>
-            <w:pPr>
-              <w:jc w:val="center"/>
-              <w:rPr>
-                <w:rFonts w:ascii="Calibri" w:eastAsia="Calibri" w:hAnsi="Calibri" w:cs="Times New Roman"/>
-                <w:sz w:val="20"/>
-                <w:szCs w:val="20"/>
-              </w:rPr>
-            </w:pPr>
-            <m:oMathPara>
-              <m:oMath>
-                <m:r>
-                  <w:rPr>
-                    <w:rFonts w:ascii="Cambria Math" w:eastAsia="Calibri" w:hAnsi="Cambria Math" w:cs="Times New Roman"/>
-                    <w:sz w:val="20"/>
-                    <w:szCs w:val="20"/>
-                  </w:rPr>
-                  <m:t>t&lt;</m:t>
-                </m:r>
-                <m:r>
-                  <m:rPr>
-                    <m:nor/>
-                  </m:rPr>
-                  <w:rPr>
-                    <w:rFonts w:ascii="Cambria Math" w:eastAsia="Calibri" w:hAnsi="Cambria Math" w:cs="Times New Roman"/>
-                    <w:sz w:val="20"/>
-                    <w:szCs w:val="20"/>
-                  </w:rPr>
-                  <m:t>LP</m:t>
-                </m:r>
-                <m:d>
-                  <m:dPr>
-                    <m:ctrlPr>
-                      <w:rPr>
-                        <w:rFonts w:ascii="Cambria Math" w:eastAsia="Calibri" w:hAnsi="Cambria Math" w:cs="Times New Roman"/>
-                        <w:i/>
-                        <w:sz w:val="20"/>
-                        <w:szCs w:val="20"/>
-                      </w:rPr>
-                    </m:ctrlPr>
-                  </m:dPr>
-                  <m:e>
-                    <m:r>
-                      <w:rPr>
-                        <w:rFonts w:ascii="Cambria Math" w:eastAsia="Calibri" w:hAnsi="Cambria Math" w:cs="Times New Roman"/>
-                        <w:sz w:val="20"/>
-                        <w:szCs w:val="20"/>
-                      </w:rPr>
-                      <m:t>1-</m:t>
-                    </m:r>
-                    <m:r>
-                      <m:rPr>
-                        <m:nor/>
-                      </m:rPr>
-                      <w:rPr>
-                        <w:rFonts w:ascii="Cambria Math" w:eastAsia="Calibri" w:hAnsi="Cambria Math" w:cs="Times New Roman"/>
-                        <w:sz w:val="20"/>
-                        <w:szCs w:val="20"/>
-                      </w:rPr>
-                      <m:t>RSU</m:t>
-                    </m:r>
-                  </m:e>
-                </m:d>
-              </m:oMath>
-            </m:oMathPara>
-          </w:p>
-        </w:tc>
-        <w:tc>
-          <w:tcPr>
-            <w:tcW w:w="2241" w:type="dxa"/>
-            <w:vMerge/>
-            <w:tcBorders>
-              <w:left w:val="double" w:sz="4" w:space="0" w:color="auto"/>
-            </w:tcBorders>
-            <w:vAlign w:val="center"/>
-          </w:tcPr>
-          <w:p>
-            <w:pPr>
-              <w:jc w:val="center"/>
-            </w:pPr>
-          </w:p>
-        </w:tc>
-        <w:tc>
-          <w:tcPr>
-            <w:tcW w:w="1727" w:type="dxa"/>
-            <w:tcBorders>
-              <w:right w:val="double" w:sz="4" w:space="0" w:color="auto"/>
-            </w:tcBorders>
-            <w:vAlign w:val="center"/>
-          </w:tcPr>
-          <w:p>
-            <w:pPr>
-              <w:jc w:val="center"/>
-            </w:pPr>
-            <w:r>
-              <w:t>false</w:t>
-            </w:r>
-          </w:p>
-        </w:tc>
-      </w:tr>
-      <w:tr>
-        <w:tc>
-          <w:tcPr>
-            <w:tcW w:w="1271" w:type="dxa"/>
-            <w:vMerge/>
-            <w:vAlign w:val="center"/>
-          </w:tcPr>
-          <w:p>
-            <w:pPr>
-              <w:jc w:val="center"/>
-            </w:pPr>
-          </w:p>
-        </w:tc>
-        <w:tc>
-          <w:tcPr>
-            <w:tcW w:w="2126" w:type="dxa"/>
-            <w:vMerge/>
-            <w:vAlign w:val="center"/>
-          </w:tcPr>
-          <w:p>
-            <w:pPr>
-              <w:jc w:val="center"/>
-              <w:rPr>
-                <w:sz w:val="16"/>
-                <w:szCs w:val="16"/>
-              </w:rPr>
-            </w:pPr>
-          </w:p>
-        </w:tc>
-        <w:tc>
-          <w:tcPr>
-            <w:tcW w:w="1985" w:type="dxa"/>
-            <w:tcBorders>
-              <w:right w:val="double" w:sz="4" w:space="0" w:color="auto"/>
-            </w:tcBorders>
-            <w:vAlign w:val="center"/>
-          </w:tcPr>
-          <w:p>
-            <w:pPr>
-              <w:jc w:val="center"/>
-              <w:rPr>
-                <w:rFonts w:ascii="Calibri" w:eastAsia="Calibri" w:hAnsi="Calibri" w:cs="Times New Roman"/>
-                <w:sz w:val="20"/>
-                <w:szCs w:val="20"/>
-              </w:rPr>
-            </w:pPr>
-            <m:oMathPara>
-              <m:oMath>
-                <m:r>
-                  <w:rPr>
-                    <w:rFonts w:ascii="Cambria Math" w:eastAsia="Calibri" w:hAnsi="Cambria Math" w:cs="Times New Roman"/>
-                    <w:sz w:val="20"/>
-                    <w:szCs w:val="20"/>
-                  </w:rPr>
-                  <m:t>t=</m:t>
-                </m:r>
-                <m:r>
-                  <m:rPr>
-                    <m:nor/>
-                  </m:rPr>
-                  <w:rPr>
-                    <w:rFonts w:ascii="Cambria Math" w:eastAsia="Calibri" w:hAnsi="Cambria Math" w:cs="Times New Roman"/>
-                    <w:sz w:val="20"/>
-                    <w:szCs w:val="20"/>
-                  </w:rPr>
-                  <m:t>LP</m:t>
-                </m:r>
-                <m:d>
-                  <m:dPr>
-                    <m:ctrlPr>
-                      <w:rPr>
-                        <w:rFonts w:ascii="Cambria Math" w:eastAsia="Calibri" w:hAnsi="Cambria Math" w:cs="Times New Roman"/>
-                        <w:i/>
-                        <w:sz w:val="20"/>
-                        <w:szCs w:val="20"/>
-                      </w:rPr>
-                    </m:ctrlPr>
-                  </m:dPr>
-                  <m:e>
-                    <m:r>
-                      <w:rPr>
-                        <w:rFonts w:ascii="Cambria Math" w:eastAsia="Calibri" w:hAnsi="Cambria Math" w:cs="Times New Roman"/>
-                        <w:sz w:val="20"/>
-                        <w:szCs w:val="20"/>
-                      </w:rPr>
-                      <m:t>1-</m:t>
-                    </m:r>
-                    <m:r>
-                      <m:rPr>
-                        <m:nor/>
-                      </m:rPr>
-                      <w:rPr>
-                        <w:rFonts w:ascii="Cambria Math" w:eastAsia="Calibri" w:hAnsi="Cambria Math" w:cs="Times New Roman"/>
-                        <w:sz w:val="20"/>
-                        <w:szCs w:val="20"/>
-                      </w:rPr>
-                      <m:t>RSU</m:t>
-                    </m:r>
-                  </m:e>
-                </m:d>
-              </m:oMath>
-            </m:oMathPara>
-          </w:p>
-        </w:tc>
-        <w:tc>
-          <w:tcPr>
-            <w:tcW w:w="2241" w:type="dxa"/>
-            <w:vMerge/>
-            <w:tcBorders>
-              <w:left w:val="double" w:sz="4" w:space="0" w:color="auto"/>
-              <w:bottom w:val="double" w:sz="4" w:space="0" w:color="auto"/>
-            </w:tcBorders>
-            <w:vAlign w:val="center"/>
-          </w:tcPr>
-          <w:p>
-            <w:pPr>
-              <w:jc w:val="center"/>
-            </w:pPr>
-          </w:p>
-        </w:tc>
-        <w:tc>
-          <w:tcPr>
-            <w:tcW w:w="1727" w:type="dxa"/>
-            <w:tcBorders>
-              <w:bottom w:val="double" w:sz="4" w:space="0" w:color="auto"/>
               <w:right w:val="double" w:sz="4" w:space="0" w:color="auto"/>
             </w:tcBorders>
             <w:vAlign w:val="center"/>
@@ -17276,7 +16804,6 @@
       </w:pPr>
       <w:bookmarkStart w:id="29" w:name="_Toc54178039"/>
       <w:r>
-        <w:lastRenderedPageBreak/>
         <w:t>State Transitions</w:t>
       </w:r>
       <w:bookmarkEnd w:id="29"/>
@@ -18022,49 +17549,79 @@
             <w:pPr>
               <w:jc w:val="center"/>
               <w:rPr>
-                <w:sz w:val="13"/>
-                <w:szCs w:val="13"/>
-              </w:rPr>
-            </w:pPr>
-            <w:r>
-              <w:rPr>
-                <w:sz w:val="13"/>
-                <w:szCs w:val="13"/>
-              </w:rPr>
-              <w:t>LP(1+RSD) ≥ LRL</w:t>
-            </w:r>
-          </w:p>
-          <w:p>
-            <w:pPr>
-              <w:jc w:val="center"/>
-              <w:rPr>
-                <w:sz w:val="13"/>
-                <w:szCs w:val="13"/>
-              </w:rPr>
-            </w:pPr>
-            <w:r>
-              <w:rPr>
-                <w:sz w:val="13"/>
-                <w:szCs w:val="13"/>
-              </w:rPr>
-              <w:t>LP(1-RSU) ≤ LRL</w:t>
-            </w:r>
-          </w:p>
-          <w:p>
-            <w:pPr>
-              <w:jc w:val="center"/>
-              <w:rPr>
-                <w:sz w:val="13"/>
-                <w:szCs w:val="13"/>
-              </w:rPr>
-            </w:pPr>
-            <w:r>
-              <w:rPr>
                 <w:b/>
                 <w:bCs/>
                 <w:sz w:val="13"/>
                 <w:szCs w:val="13"/>
               </w:rPr>
+            </w:pPr>
+            <w:r>
+              <w:rPr>
+                <w:sz w:val="13"/>
+                <w:szCs w:val="13"/>
+              </w:rPr>
+              <w:t>LP ≥ LRL</w:t>
+            </w:r>
+            <w:r>
+              <w:rPr>
+                <w:sz w:val="13"/>
+                <w:szCs w:val="13"/>
+              </w:rPr>
+              <w:t>(1-RSD)</w:t>
+            </w:r>
+          </w:p>
+          <w:p>
+            <w:pPr>
+              <w:jc w:val="center"/>
+              <w:rPr>
+                <w:sz w:val="13"/>
+                <w:szCs w:val="13"/>
+              </w:rPr>
+            </w:pPr>
+            <w:r>
+              <w:rPr>
+                <w:sz w:val="13"/>
+                <w:szCs w:val="13"/>
+              </w:rPr>
+              <w:t>LP</w:t>
+            </w:r>
+            <w:r>
+              <w:rPr>
+                <w:sz w:val="13"/>
+                <w:szCs w:val="13"/>
+              </w:rPr>
+              <w:t xml:space="preserve"> </w:t>
+            </w:r>
+            <w:r>
+              <w:rPr>
+                <w:sz w:val="13"/>
+                <w:szCs w:val="13"/>
+              </w:rPr>
+              <w:t>≤ LRL</w:t>
+            </w:r>
+            <w:r>
+              <w:rPr>
+                <w:sz w:val="13"/>
+                <w:szCs w:val="13"/>
+              </w:rPr>
+              <w:t>(1+RSU)</w:t>
+            </w:r>
+          </w:p>
+          <w:p>
+            <w:pPr>
+              <w:jc w:val="center"/>
+              <w:rPr>
+                <w:sz w:val="13"/>
+                <w:szCs w:val="13"/>
+              </w:rPr>
+            </w:pPr>
+            <w:r>
+              <w:rPr>
+                <w:b/>
+                <w:bCs/>
+                <w:sz w:val="13"/>
+                <w:szCs w:val="13"/>
+              </w:rPr>
               <w:t>or</w:t>
             </w:r>
           </w:p>
@@ -18148,7 +17705,42 @@
                 <w:sz w:val="16"/>
                 <w:szCs w:val="16"/>
               </w:rPr>
-              <w:t>LP(1+RSD) &lt; LRL</w:t>
+              <w:t>LP</w:t>
+            </w:r>
+            <w:r>
+              <w:rPr>
+                <w:sz w:val="16"/>
+                <w:szCs w:val="16"/>
+              </w:rPr>
+              <w:t xml:space="preserve"> </w:t>
+            </w:r>
+            <w:r>
+              <w:rPr>
+                <w:sz w:val="16"/>
+                <w:szCs w:val="16"/>
+              </w:rPr>
+              <w:t>&lt; LRL</w:t>
+            </w:r>
+            <w:r>
+              <w:rPr>
+                <w:sz w:val="16"/>
+                <w:szCs w:val="16"/>
+              </w:rPr>
+              <w:t>(1</w:t>
+            </w:r>
+            <w:r>
+              <w:rPr>
+                <w:sz w:val="16"/>
+                <w:szCs w:val="16"/>
+              </w:rPr>
+              <w:t>-</w:t>
+            </w:r>
+            <w:r>
+              <w:rPr>
+                <w:sz w:val="16"/>
+                <w:szCs w:val="16"/>
+              </w:rPr>
+              <w:t>RSD)</w:t>
             </w:r>
           </w:p>
         </w:tc>
@@ -18193,7 +17785,14 @@
                 <w:sz w:val="15"/>
                 <w:szCs w:val="15"/>
               </w:rPr>
-              <w:t>LP(1-RSU) &gt; LRL</w:t>
+              <w:t>LP &gt; LRL</w:t>
+            </w:r>
+            <w:r>
+              <w:rPr>
+                <w:sz w:val="15"/>
+                <w:szCs w:val="15"/>
+              </w:rPr>
+              <w:t>(1+RSU)</w:t>
             </w:r>
           </w:p>
         </w:tc>
@@ -18331,23 +17930,28 @@
                 <w:sz w:val="14"/>
                 <w:szCs w:val="14"/>
               </w:rPr>
-              <w:t>LP(1+</w:t>
-            </w:r>
-            <w:proofErr w:type="gramStart"/>
-            <w:r>
-              <w:rPr>
-                <w:sz w:val="14"/>
-                <w:szCs w:val="14"/>
-              </w:rPr>
-              <w:t>RSD)≤</w:t>
-            </w:r>
-            <w:proofErr w:type="gramEnd"/>
-            <w:r>
-              <w:rPr>
-                <w:sz w:val="14"/>
-                <w:szCs w:val="14"/>
-              </w:rPr>
-              <w:t>URL</w:t>
+              <w:t>LP≤URL</w:t>
+            </w:r>
+            <w:r>
+              <w:rPr>
+                <w:sz w:val="16"/>
+                <w:szCs w:val="16"/>
+              </w:rPr>
+              <w:t>(1</w:t>
+            </w:r>
+            <w:r>
+              <w:rPr>
+                <w:sz w:val="16"/>
+                <w:szCs w:val="16"/>
+              </w:rPr>
+              <w:t>-</w:t>
+            </w:r>
+            <w:r>
+              <w:rPr>
+                <w:sz w:val="16"/>
+                <w:szCs w:val="16"/>
+              </w:rPr>
+              <w:t>RSD)</w:t>
             </w:r>
           </w:p>
         </w:tc>
@@ -18458,38 +18062,36 @@
                 <w:sz w:val="13"/>
                 <w:szCs w:val="13"/>
               </w:rPr>
-              <w:t>LP(1+RSD) ≥ LRL</w:t>
-            </w:r>
-          </w:p>
-        </w:tc>
-        <w:tc>
-          <w:tcPr>
-            <w:tcW w:w="972" w:type="dxa"/>
-            <w:vAlign w:val="center"/>
-          </w:tcPr>
-          <w:p>
-            <w:pPr>
-              <w:jc w:val="center"/>
+              <w:t>LP≥ LRL</w:t>
+            </w:r>
+            <w:r>
               <w:rPr>
                 <w:sz w:val="13"/>
                 <w:szCs w:val="13"/>
               </w:rPr>
-            </w:pPr>
+              <w:t>(1</w:t>
+            </w:r>
             <w:r>
               <w:rPr>
                 <w:sz w:val="13"/>
                 <w:szCs w:val="13"/>
               </w:rPr>
-              <w:t xml:space="preserve">HE = </w:t>
+              <w:t>-</w:t>
             </w:r>
             <w:r>
               <w:rPr>
                 <w:sz w:val="13"/>
                 <w:szCs w:val="13"/>
               </w:rPr>
-              <w:t>true</w:t>
-            </w:r>
-          </w:p>
+              <w:t>RSD)</w:t>
+            </w:r>
+          </w:p>
+        </w:tc>
+        <w:tc>
+          <w:tcPr>
+            <w:tcW w:w="972" w:type="dxa"/>
+            <w:vAlign w:val="center"/>
+          </w:tcPr>
           <w:p>
             <w:pPr>
               <w:jc w:val="center"/>
@@ -18503,7 +18105,7 @@
                 <w:sz w:val="13"/>
                 <w:szCs w:val="13"/>
               </w:rPr>
-              <w:t xml:space="preserve">RSE = </w:t>
+              <w:t xml:space="preserve">HE = </w:t>
             </w:r>
             <w:r>
               <w:rPr>
@@ -18526,23 +18128,51 @@
                 <w:sz w:val="13"/>
                 <w:szCs w:val="13"/>
               </w:rPr>
-              <w:t>LP(1+</w:t>
-            </w:r>
-            <w:proofErr w:type="gramStart"/>
+              <w:t xml:space="preserve">RSE = </w:t>
+            </w:r>
             <w:r>
               <w:rPr>
                 <w:sz w:val="13"/>
                 <w:szCs w:val="13"/>
               </w:rPr>
-              <w:t>RSD)≥</w:t>
-            </w:r>
-            <w:proofErr w:type="gramEnd"/>
-            <w:r>
+              <w:t>true</w:t>
+            </w:r>
+          </w:p>
+          <w:p>
+            <w:pPr>
+              <w:jc w:val="center"/>
               <w:rPr>
                 <w:sz w:val="13"/>
                 <w:szCs w:val="13"/>
               </w:rPr>
-              <w:t>HL</w:t>
+            </w:pPr>
+            <w:r>
+              <w:rPr>
+                <w:sz w:val="13"/>
+                <w:szCs w:val="13"/>
+              </w:rPr>
+              <w:t>LP≥HL</w:t>
+            </w:r>
+            <w:r>
+              <w:rPr>
+                <w:sz w:val="13"/>
+                <w:szCs w:val="13"/>
+              </w:rPr>
+              <w:t>(1</w:t>
+            </w:r>
+            <w:r>
+              <w:rPr>
+                <w:sz w:val="13"/>
+                <w:szCs w:val="13"/>
+              </w:rPr>
+              <w:t>-</w:t>
+            </w:r>
+            <w:r>
+              <w:rPr>
+                <w:sz w:val="13"/>
+                <w:szCs w:val="13"/>
+              </w:rPr>
+              <w:t>RSD)</w:t>
             </w:r>
           </w:p>
           <w:p>
@@ -18667,30 +18297,93 @@
                 <w:sz w:val="16"/>
                 <w:szCs w:val="16"/>
               </w:rPr>
-              <w:t>LP(1+RSD) &gt; URL</w:t>
-            </w:r>
-          </w:p>
-          <w:p>
-            <w:pPr>
-              <w:jc w:val="center"/>
+              <w:t>LP</w:t>
+            </w:r>
+            <w:r>
               <w:rPr>
                 <w:sz w:val="16"/>
                 <w:szCs w:val="16"/>
               </w:rPr>
-            </w:pPr>
+              <w:t xml:space="preserve"> </w:t>
+            </w:r>
             <w:r>
               <w:rPr>
                 <w:sz w:val="16"/>
                 <w:szCs w:val="16"/>
               </w:rPr>
-              <w:t>LP(1+RSD)</w:t>
+              <w:t>&gt; URL</w:t>
             </w:r>
             <w:r>
               <w:rPr>
                 <w:sz w:val="16"/>
                 <w:szCs w:val="16"/>
               </w:rPr>
-              <w:t xml:space="preserve"> &lt; HL</w:t>
+              <w:t>(1</w:t>
+            </w:r>
+            <w:r>
+              <w:rPr>
+                <w:sz w:val="16"/>
+                <w:szCs w:val="16"/>
+              </w:rPr>
+              <w:t>-</w:t>
+            </w:r>
+            <w:r>
+              <w:rPr>
+                <w:sz w:val="16"/>
+                <w:szCs w:val="16"/>
+              </w:rPr>
+              <w:t>RSD)</w:t>
+            </w:r>
+          </w:p>
+          <w:p>
+            <w:pPr>
+              <w:jc w:val="center"/>
+              <w:rPr>
+                <w:sz w:val="16"/>
+                <w:szCs w:val="16"/>
+              </w:rPr>
+            </w:pPr>
+            <w:r>
+              <w:rPr>
+                <w:sz w:val="16"/>
+                <w:szCs w:val="16"/>
+              </w:rPr>
+              <w:t>LP</w:t>
+            </w:r>
+            <w:r>
+              <w:rPr>
+                <w:sz w:val="16"/>
+                <w:szCs w:val="16"/>
+              </w:rPr>
+              <w:t xml:space="preserve"> </w:t>
+            </w:r>
+            <w:r>
+              <w:rPr>
+                <w:sz w:val="16"/>
+                <w:szCs w:val="16"/>
+              </w:rPr>
+              <w:t>&lt; HL</w:t>
+            </w:r>
+            <w:r>
+              <w:rPr>
+                <w:sz w:val="16"/>
+                <w:szCs w:val="16"/>
+              </w:rPr>
+              <w:t>(1</w:t>
+            </w:r>
+            <w:r>
+              <w:rPr>
+                <w:sz w:val="16"/>
+                <w:szCs w:val="16"/>
+              </w:rPr>
+              <w:t>-</w:t>
+            </w:r>
+            <w:r>
+              <w:rPr>
+                <w:sz w:val="16"/>
+                <w:szCs w:val="16"/>
+              </w:rPr>
+              <w:t>RSD)</w:t>
             </w:r>
           </w:p>
           <w:p>
@@ -18763,7 +18456,42 @@
                 <w:sz w:val="16"/>
                 <w:szCs w:val="16"/>
               </w:rPr>
-              <w:t>LP(1+RSD) &gt; URL</w:t>
+              <w:t>LP</w:t>
+            </w:r>
+            <w:r>
+              <w:rPr>
+                <w:sz w:val="16"/>
+                <w:szCs w:val="16"/>
+              </w:rPr>
+              <w:t xml:space="preserve"> </w:t>
+            </w:r>
+            <w:r>
+              <w:rPr>
+                <w:sz w:val="16"/>
+                <w:szCs w:val="16"/>
+              </w:rPr>
+              <w:t>&gt; URL</w:t>
+            </w:r>
+            <w:r>
+              <w:rPr>
+                <w:sz w:val="16"/>
+                <w:szCs w:val="16"/>
+              </w:rPr>
+              <w:t>(1</w:t>
+            </w:r>
+            <w:r>
+              <w:rPr>
+                <w:sz w:val="16"/>
+                <w:szCs w:val="16"/>
+              </w:rPr>
+              <w:t>-</w:t>
+            </w:r>
+            <w:r>
+              <w:rPr>
+                <w:sz w:val="16"/>
+                <w:szCs w:val="16"/>
+              </w:rPr>
+              <w:t>RSD)</w:t>
             </w:r>
           </w:p>
           <w:p>
@@ -18779,7 +18507,28 @@
                 <w:sz w:val="16"/>
                 <w:szCs w:val="16"/>
               </w:rPr>
-              <w:t>LP(1+RSD) &lt; LRL</w:t>
+              <w:t>LP &lt; LRL</w:t>
+            </w:r>
+            <w:r>
+              <w:rPr>
+                <w:sz w:val="16"/>
+                <w:szCs w:val="16"/>
+              </w:rPr>
+              <w:t>(1</w:t>
+            </w:r>
+            <w:r>
+              <w:rPr>
+                <w:sz w:val="16"/>
+                <w:szCs w:val="16"/>
+              </w:rPr>
+              <w:t>-</w:t>
+            </w:r>
+            <w:r>
+              <w:rPr>
+                <w:sz w:val="16"/>
+                <w:szCs w:val="16"/>
+              </w:rPr>
+              <w:t>RSD)</w:t>
             </w:r>
           </w:p>
         </w:tc>
@@ -20230,6 +19979,7 @@
                 <w:sz w:val="18"/>
                 <w:szCs w:val="18"/>
               </w:rPr>
+              <w:lastRenderedPageBreak/>
               <w:t>RATE SMOOTHING UP</w:t>
             </w:r>
           </w:p>
@@ -20259,7 +20009,6 @@
       </w:pPr>
       <w:bookmarkStart w:id="31" w:name="_Toc54178041"/>
       <w:r>
-        <w:lastRenderedPageBreak/>
         <w:t>Testing</w:t>
       </w:r>
       <w:bookmarkEnd w:id="31"/>

</xml_diff>

<commit_message>
Integrated sameers testing into doc 1
</commit_message>
<xml_diff>
--- a/docs/Part1.docx
+++ b/docs/Part1.docx
@@ -6742,6 +6742,340 @@
     </w:p>
     <w:p>
       <w:pPr>
+        <w:pStyle w:val="ListParagraph"/>
+        <w:numPr>
+          <w:ilvl w:val="0"/>
+          <w:numId w:val="11"/>
+        </w:numPr>
+        <w:spacing w:after="160" w:line="259" w:lineRule="auto"/>
+        <w:rPr>
+          <w:rFonts w:ascii="Arial" w:hAnsi="Arial" w:cs="Arial"/>
+        </w:rPr>
+      </w:pPr>
+      <w:r>
+        <w:rPr>
+          <w:rFonts w:ascii="Arial" w:hAnsi="Arial" w:cs="Arial"/>
+          <w:b/>
+          <w:bCs/>
+        </w:rPr>
+        <w:t>AOO</w:t>
+      </w:r>
+    </w:p>
+    <w:p>
+      <w:pPr>
+        <w:pStyle w:val="ListParagraph"/>
+        <w:rPr>
+          <w:rFonts w:ascii="Arial" w:hAnsi="Arial" w:cs="Arial"/>
+        </w:rPr>
+      </w:pPr>
+      <w:r>
+        <w:rPr>
+          <w:rFonts w:ascii="Arial" w:hAnsi="Arial" w:cs="Arial"/>
+        </w:rPr>
+        <w:t>Chamber paced: Atrium</w:t>
+      </w:r>
+    </w:p>
+    <w:p>
+      <w:pPr>
+        <w:pStyle w:val="ListParagraph"/>
+        <w:rPr>
+          <w:rFonts w:ascii="Arial" w:hAnsi="Arial" w:cs="Arial"/>
+        </w:rPr>
+      </w:pPr>
+      <w:r>
+        <w:rPr>
+          <w:rFonts w:ascii="Arial" w:hAnsi="Arial" w:cs="Arial"/>
+        </w:rPr>
+        <w:t>Chamber sensed: None</w:t>
+      </w:r>
+    </w:p>
+    <w:p>
+      <w:pPr>
+        <w:pStyle w:val="ListParagraph"/>
+        <w:rPr>
+          <w:rFonts w:ascii="Arial" w:hAnsi="Arial" w:cs="Arial"/>
+        </w:rPr>
+      </w:pPr>
+      <w:r>
+        <w:rPr>
+          <w:rFonts w:ascii="Arial" w:hAnsi="Arial" w:cs="Arial"/>
+        </w:rPr>
+        <w:t>Response to Sensing: None</w:t>
+      </w:r>
+    </w:p>
+    <w:p>
+      <w:pPr>
+        <w:pStyle w:val="ListParagraph"/>
+        <w:rPr>
+          <w:rFonts w:ascii="Arial" w:hAnsi="Arial" w:cs="Arial"/>
+        </w:rPr>
+      </w:pPr>
+    </w:p>
+    <w:p>
+      <w:pPr>
+        <w:pStyle w:val="ListParagraph"/>
+        <w:rPr>
+          <w:rFonts w:ascii="Arial" w:hAnsi="Arial" w:cs="Arial"/>
+          <w:b/>
+          <w:bCs/>
+        </w:rPr>
+      </w:pPr>
+      <w:r>
+        <w:rPr>
+          <w:rFonts w:ascii="Arial" w:hAnsi="Arial" w:cs="Arial"/>
+          <w:b/>
+          <w:bCs/>
+        </w:rPr>
+        <w:t>Test Cases:</w:t>
+      </w:r>
+    </w:p>
+    <w:p>
+      <w:pPr>
+        <w:pStyle w:val="ListParagraph"/>
+        <w:rPr>
+          <w:rFonts w:ascii="Arial" w:hAnsi="Arial" w:cs="Arial"/>
+        </w:rPr>
+      </w:pPr>
+    </w:p>
+    <w:p>
+      <w:pPr>
+        <w:pStyle w:val="ListParagraph"/>
+        <w:numPr>
+          <w:ilvl w:val="0"/>
+          <w:numId w:val="13"/>
+        </w:numPr>
+        <w:spacing w:after="160" w:line="259" w:lineRule="auto"/>
+        <w:rPr>
+          <w:rFonts w:ascii="Arial" w:hAnsi="Arial" w:cs="Arial"/>
+        </w:rPr>
+      </w:pPr>
+      <w:r>
+        <w:rPr>
+          <w:rFonts w:ascii="Arial" w:hAnsi="Arial" w:cs="Arial"/>
+          <w:u w:val="single"/>
+        </w:rPr>
+        <w:t xml:space="preserve">Natural Atrium: </w:t>
+      </w:r>
+      <w:r>
+        <w:rPr>
+          <w:rFonts w:ascii="Arial" w:hAnsi="Arial" w:cs="Arial"/>
+          <w:b/>
+          <w:bCs/>
+          <w:u w:val="single"/>
+        </w:rPr>
+        <w:t xml:space="preserve">OFF | </w:t>
+      </w:r>
+      <w:r>
+        <w:rPr>
+          <w:rFonts w:ascii="Arial" w:hAnsi="Arial" w:cs="Arial"/>
+          <w:u w:val="single"/>
+        </w:rPr>
+        <w:t xml:space="preserve">Natural Ventricle: </w:t>
+      </w:r>
+      <w:r>
+        <w:rPr>
+          <w:rFonts w:ascii="Arial" w:hAnsi="Arial" w:cs="Arial"/>
+          <w:b/>
+          <w:bCs/>
+          <w:u w:val="single"/>
+        </w:rPr>
+        <w:t>OFF</w:t>
+      </w:r>
+      <w:r>
+        <w:rPr>
+          <w:rFonts w:ascii="Arial" w:hAnsi="Arial" w:cs="Arial"/>
+        </w:rPr>
+        <w:t xml:space="preserve"> </w:t>
+      </w:r>
+    </w:p>
+    <w:p>
+      <w:pPr>
+        <w:pStyle w:val="ListParagraph"/>
+        <w:ind w:left="1080"/>
+        <w:rPr>
+          <w:rFonts w:ascii="Arial" w:hAnsi="Arial" w:cs="Arial"/>
+        </w:rPr>
+      </w:pPr>
+      <w:r>
+        <w:rPr>
+          <w:rFonts w:ascii="Arial" w:hAnsi="Arial" w:cs="Arial"/>
+        </w:rPr>
+        <w:t>In AOO mode also, as we are not sensing any chamber, only a single test case (when both atrium and ventricle are not working) can demonstrate correctness of our pacemaker.</w:t>
+      </w:r>
+    </w:p>
+    <w:p>
+      <w:pPr>
+        <w:pStyle w:val="ListParagraph"/>
+        <w:ind w:left="1080"/>
+        <w:rPr>
+          <w:rFonts w:ascii="Arial" w:hAnsi="Arial" w:cs="Arial"/>
+        </w:rPr>
+      </w:pPr>
+    </w:p>
+    <w:p>
+      <w:pPr>
+        <w:pStyle w:val="ListParagraph"/>
+        <w:ind w:left="1080"/>
+        <w:rPr>
+          <w:rFonts w:ascii="Arial" w:hAnsi="Arial" w:cs="Arial"/>
+        </w:rPr>
+      </w:pPr>
+    </w:p>
+    <w:p>
+      <w:pPr>
+        <w:pStyle w:val="ListParagraph"/>
+        <w:ind w:left="1080"/>
+        <w:rPr>
+          <w:rFonts w:ascii="Arial" w:hAnsi="Arial" w:cs="Arial"/>
+        </w:rPr>
+      </w:pPr>
+    </w:p>
+    <w:p>
+      <w:pPr>
+        <w:pStyle w:val="ListParagraph"/>
+        <w:ind w:left="1080"/>
+        <w:rPr>
+          <w:rFonts w:ascii="Arial" w:hAnsi="Arial" w:cs="Arial"/>
+        </w:rPr>
+      </w:pPr>
+    </w:p>
+    <w:p>
+      <w:pPr>
+        <w:pStyle w:val="ListParagraph"/>
+        <w:ind w:left="1080"/>
+        <w:rPr>
+          <w:rFonts w:ascii="Arial" w:hAnsi="Arial" w:cs="Arial"/>
+        </w:rPr>
+      </w:pPr>
+    </w:p>
+    <w:p>
+      <w:pPr>
+        <w:pStyle w:val="ListParagraph"/>
+        <w:ind w:left="1080"/>
+        <w:jc w:val="center"/>
+        <w:rPr>
+          <w:rFonts w:ascii="Arial" w:hAnsi="Arial" w:cs="Arial"/>
+          <w:i/>
+          <w:iCs/>
+        </w:rPr>
+      </w:pPr>
+    </w:p>
+    <w:p>
+      <w:pPr>
+        <w:pStyle w:val="ListParagraph"/>
+        <w:ind w:left="1080"/>
+        <w:jc w:val="center"/>
+        <w:rPr>
+          <w:rFonts w:ascii="Arial" w:hAnsi="Arial" w:cs="Arial"/>
+          <w:i/>
+          <w:iCs/>
+        </w:rPr>
+      </w:pPr>
+    </w:p>
+    <w:p>
+      <w:pPr>
+        <w:pStyle w:val="ListParagraph"/>
+        <w:ind w:left="1080"/>
+        <w:jc w:val="center"/>
+        <w:rPr>
+          <w:rFonts w:ascii="Arial" w:hAnsi="Arial" w:cs="Arial"/>
+        </w:rPr>
+      </w:pPr>
+      <w:r>
+        <w:rPr>
+          <w:rFonts w:ascii="Arial" w:hAnsi="Arial" w:cs="Arial"/>
+          <w:i/>
+          <w:iCs/>
+        </w:rPr>
+        <w:t>T</w:t>
+      </w:r>
+      <w:r>
+        <w:rPr>
+          <w:rFonts w:ascii="Arial" w:hAnsi="Arial" w:cs="Arial"/>
+          <w:i/>
+          <w:iCs/>
+        </w:rPr>
+        <w:t xml:space="preserve">he graph of </w:t>
+      </w:r>
+      <w:r>
+        <w:rPr>
+          <w:rFonts w:ascii="Arial" w:hAnsi="Arial" w:cs="Arial"/>
+          <w:i/>
+          <w:iCs/>
+        </w:rPr>
+        <w:t>artificial</w:t>
+      </w:r>
+      <w:r>
+        <w:rPr>
+          <w:rFonts w:ascii="Arial" w:hAnsi="Arial" w:cs="Arial"/>
+          <w:i/>
+          <w:iCs/>
+        </w:rPr>
+        <w:t xml:space="preserve"> pulse from </w:t>
+      </w:r>
+      <w:proofErr w:type="spellStart"/>
+      <w:r>
+        <w:rPr>
+          <w:rFonts w:ascii="Arial" w:hAnsi="Arial" w:cs="Arial"/>
+          <w:i/>
+          <w:iCs/>
+        </w:rPr>
+        <w:t>HeartView</w:t>
+      </w:r>
+      <w:proofErr w:type="spellEnd"/>
+    </w:p>
+    <w:p>
+      <w:pPr>
+        <w:pStyle w:val="ListParagraph"/>
+        <w:ind w:left="1080"/>
+        <w:rPr>
+          <w:rFonts w:ascii="Arial" w:hAnsi="Arial" w:cs="Arial"/>
+        </w:rPr>
+      </w:pPr>
+      <w:r>
+        <w:rPr>
+          <w:noProof/>
+        </w:rPr>
+        <w:drawing>
+          <wp:inline distT="0" distB="0" distL="0" distR="0" wp14:anchorId="7E00F047" wp14:editId="050ED25A">
+            <wp:extent cx="5731510" cy="1727200"/>
+            <wp:effectExtent l="0" t="0" r="2540" b="6350"/>
+            <wp:docPr id="2" name="Picture 2"/>
+            <wp:cNvGraphicFramePr>
+              <a:graphicFrameLocks xmlns:a="http://schemas.openxmlformats.org/drawingml/2006/main" noChangeAspect="1"/>
+            </wp:cNvGraphicFramePr>
+            <a:graphic xmlns:a="http://schemas.openxmlformats.org/drawingml/2006/main">
+              <a:graphicData uri="http://schemas.openxmlformats.org/drawingml/2006/picture">
+                <pic:pic xmlns:pic="http://schemas.openxmlformats.org/drawingml/2006/picture">
+                  <pic:nvPicPr>
+                    <pic:cNvPr id="1" name=""/>
+                    <pic:cNvPicPr/>
+                  </pic:nvPicPr>
+                  <pic:blipFill>
+                    <a:blip r:embed="rId8"/>
+                    <a:stretch>
+                      <a:fillRect/>
+                    </a:stretch>
+                  </pic:blipFill>
+                  <pic:spPr>
+                    <a:xfrm>
+                      <a:off x="0" y="0"/>
+                      <a:ext cx="5731510" cy="1727200"/>
+                    </a:xfrm>
+                    <a:prstGeom prst="rect">
+                      <a:avLst/>
+                    </a:prstGeom>
+                  </pic:spPr>
+                </pic:pic>
+              </a:graphicData>
+            </a:graphic>
+          </wp:inline>
+        </w:drawing>
+      </w:r>
+    </w:p>
+    <w:p/>
+    <w:p>
+      <w:pPr>
         <w:pStyle w:val="Heading2"/>
         <w:keepNext w:val="0"/>
         <w:keepLines w:val="0"/>
@@ -6878,6 +7212,7 @@
               <w:jc w:val="center"/>
             </w:pPr>
             <w:r>
+              <w:lastRenderedPageBreak/>
               <w:t>p_lower_rate_limit</w:t>
             </w:r>
           </w:p>
@@ -8033,6 +8368,264 @@
     </w:p>
     <w:p>
       <w:pPr>
+        <w:pStyle w:val="ListParagraph"/>
+        <w:spacing w:after="160" w:line="259" w:lineRule="auto"/>
+        <w:rPr>
+          <w:rFonts w:ascii="Arial" w:hAnsi="Arial" w:cs="Arial"/>
+        </w:rPr>
+      </w:pPr>
+      <w:r>
+        <w:rPr>
+          <w:rFonts w:ascii="Arial" w:hAnsi="Arial" w:cs="Arial"/>
+          <w:b/>
+          <w:bCs/>
+        </w:rPr>
+        <w:t>VOO</w:t>
+      </w:r>
+    </w:p>
+    <w:p>
+      <w:pPr>
+        <w:pStyle w:val="ListParagraph"/>
+        <w:rPr>
+          <w:rFonts w:ascii="Arial" w:hAnsi="Arial" w:cs="Arial"/>
+        </w:rPr>
+      </w:pPr>
+      <w:r>
+        <w:rPr>
+          <w:rFonts w:ascii="Arial" w:hAnsi="Arial" w:cs="Arial"/>
+        </w:rPr>
+        <w:t>Chamber paced: Ventricle</w:t>
+      </w:r>
+    </w:p>
+    <w:p>
+      <w:pPr>
+        <w:pStyle w:val="ListParagraph"/>
+        <w:rPr>
+          <w:rFonts w:ascii="Arial" w:hAnsi="Arial" w:cs="Arial"/>
+        </w:rPr>
+      </w:pPr>
+      <w:r>
+        <w:rPr>
+          <w:rFonts w:ascii="Arial" w:hAnsi="Arial" w:cs="Arial"/>
+        </w:rPr>
+        <w:t>Chamber sensed: None</w:t>
+      </w:r>
+    </w:p>
+    <w:p>
+      <w:pPr>
+        <w:pStyle w:val="ListParagraph"/>
+        <w:rPr>
+          <w:rFonts w:ascii="Arial" w:hAnsi="Arial" w:cs="Arial"/>
+        </w:rPr>
+      </w:pPr>
+      <w:r>
+        <w:rPr>
+          <w:rFonts w:ascii="Arial" w:hAnsi="Arial" w:cs="Arial"/>
+        </w:rPr>
+        <w:t>Response to Sensing: None</w:t>
+      </w:r>
+    </w:p>
+    <w:p>
+      <w:pPr>
+        <w:pStyle w:val="ListParagraph"/>
+        <w:rPr>
+          <w:rFonts w:ascii="Arial" w:hAnsi="Arial" w:cs="Arial"/>
+        </w:rPr>
+      </w:pPr>
+    </w:p>
+    <w:p>
+      <w:pPr>
+        <w:pStyle w:val="ListParagraph"/>
+        <w:rPr>
+          <w:rFonts w:ascii="Arial" w:hAnsi="Arial" w:cs="Arial"/>
+          <w:b/>
+          <w:bCs/>
+        </w:rPr>
+      </w:pPr>
+      <w:r>
+        <w:rPr>
+          <w:rFonts w:ascii="Arial" w:hAnsi="Arial" w:cs="Arial"/>
+          <w:b/>
+          <w:bCs/>
+        </w:rPr>
+        <w:t>Test Cases:</w:t>
+      </w:r>
+    </w:p>
+    <w:p>
+      <w:pPr>
+        <w:pStyle w:val="ListParagraph"/>
+        <w:rPr>
+          <w:rFonts w:ascii="Arial" w:hAnsi="Arial" w:cs="Arial"/>
+        </w:rPr>
+      </w:pPr>
+    </w:p>
+    <w:p>
+      <w:pPr>
+        <w:pStyle w:val="ListParagraph"/>
+        <w:numPr>
+          <w:ilvl w:val="0"/>
+          <w:numId w:val="12"/>
+        </w:numPr>
+        <w:spacing w:after="160" w:line="259" w:lineRule="auto"/>
+        <w:rPr>
+          <w:rFonts w:ascii="Arial" w:hAnsi="Arial" w:cs="Arial"/>
+          <w:u w:val="single"/>
+        </w:rPr>
+      </w:pPr>
+      <w:r>
+        <w:rPr>
+          <w:rFonts w:ascii="Arial" w:hAnsi="Arial" w:cs="Arial"/>
+          <w:u w:val="single"/>
+        </w:rPr>
+        <w:t xml:space="preserve">Natural Atrium: </w:t>
+      </w:r>
+      <w:r>
+        <w:rPr>
+          <w:rFonts w:ascii="Arial" w:hAnsi="Arial" w:cs="Arial"/>
+          <w:b/>
+          <w:bCs/>
+          <w:u w:val="single"/>
+        </w:rPr>
+        <w:t xml:space="preserve">OFF | </w:t>
+      </w:r>
+      <w:r>
+        <w:rPr>
+          <w:rFonts w:ascii="Arial" w:hAnsi="Arial" w:cs="Arial"/>
+          <w:u w:val="single"/>
+        </w:rPr>
+        <w:t xml:space="preserve">Natural Ventricle: </w:t>
+      </w:r>
+      <w:r>
+        <w:rPr>
+          <w:rFonts w:ascii="Arial" w:hAnsi="Arial" w:cs="Arial"/>
+          <w:b/>
+          <w:bCs/>
+          <w:u w:val="single"/>
+        </w:rPr>
+        <w:t xml:space="preserve">OFF </w:t>
+      </w:r>
+    </w:p>
+    <w:p>
+      <w:pPr>
+        <w:pStyle w:val="ListParagraph"/>
+        <w:ind w:left="1080"/>
+        <w:rPr>
+          <w:rFonts w:ascii="Arial" w:hAnsi="Arial" w:cs="Arial"/>
+        </w:rPr>
+      </w:pPr>
+      <w:r>
+        <w:rPr>
+          <w:rFonts w:ascii="Arial" w:hAnsi="Arial" w:cs="Arial"/>
+        </w:rPr>
+        <w:t>In VOO mode, as we are not sensing any chamber, only a single test case (when both atrium and ventricle are not working) can demonstrate correctness of our pacemaker.</w:t>
+      </w:r>
+    </w:p>
+    <w:p>
+      <w:pPr>
+        <w:pStyle w:val="ListParagraph"/>
+        <w:ind w:left="3240" w:firstLine="360"/>
+        <w:rPr>
+          <w:rFonts w:ascii="Arial" w:hAnsi="Arial" w:cs="Arial"/>
+        </w:rPr>
+      </w:pPr>
+    </w:p>
+    <w:p>
+      <w:pPr>
+        <w:ind w:left="360" w:firstLine="720"/>
+        <w:jc w:val="center"/>
+        <w:rPr>
+          <w:rFonts w:ascii="Arial" w:hAnsi="Arial" w:cs="Arial"/>
+          <w:i/>
+          <w:iCs/>
+        </w:rPr>
+      </w:pPr>
+      <w:r>
+        <w:rPr>
+          <w:rFonts w:ascii="Arial" w:hAnsi="Arial" w:cs="Arial"/>
+          <w:i/>
+          <w:iCs/>
+        </w:rPr>
+        <w:lastRenderedPageBreak/>
+        <w:t xml:space="preserve">the graph of </w:t>
+      </w:r>
+      <w:r>
+        <w:rPr>
+          <w:rFonts w:ascii="Arial" w:hAnsi="Arial" w:cs="Arial"/>
+          <w:i/>
+          <w:iCs/>
+        </w:rPr>
+        <w:t>artificial</w:t>
+      </w:r>
+      <w:r>
+        <w:rPr>
+          <w:rFonts w:ascii="Arial" w:hAnsi="Arial" w:cs="Arial"/>
+          <w:i/>
+          <w:iCs/>
+        </w:rPr>
+        <w:t xml:space="preserve"> pulse from </w:t>
+      </w:r>
+      <w:proofErr w:type="spellStart"/>
+      <w:r>
+        <w:rPr>
+          <w:rFonts w:ascii="Arial" w:hAnsi="Arial" w:cs="Arial"/>
+          <w:i/>
+          <w:iCs/>
+        </w:rPr>
+        <w:t>HeartView</w:t>
+      </w:r>
+      <w:proofErr w:type="spellEnd"/>
+    </w:p>
+    <w:p>
+      <w:pPr>
+        <w:ind w:left="720"/>
+        <w:rPr>
+          <w:rFonts w:ascii="Arial" w:hAnsi="Arial" w:cs="Arial"/>
+        </w:rPr>
+      </w:pPr>
+      <w:r>
+        <w:rPr>
+          <w:noProof/>
+        </w:rPr>
+        <w:drawing>
+          <wp:inline distT="0" distB="0" distL="0" distR="0" wp14:anchorId="228B8D97" wp14:editId="5EC39F9D">
+            <wp:extent cx="5731510" cy="1718310"/>
+            <wp:effectExtent l="0" t="0" r="2540" b="0"/>
+            <wp:docPr id="1" name="Picture 1"/>
+            <wp:cNvGraphicFramePr>
+              <a:graphicFrameLocks xmlns:a="http://schemas.openxmlformats.org/drawingml/2006/main" noChangeAspect="1"/>
+            </wp:cNvGraphicFramePr>
+            <a:graphic xmlns:a="http://schemas.openxmlformats.org/drawingml/2006/main">
+              <a:graphicData uri="http://schemas.openxmlformats.org/drawingml/2006/picture">
+                <pic:pic xmlns:pic="http://schemas.openxmlformats.org/drawingml/2006/picture">
+                  <pic:nvPicPr>
+                    <pic:cNvPr id="1" name=""/>
+                    <pic:cNvPicPr/>
+                  </pic:nvPicPr>
+                  <pic:blipFill>
+                    <a:blip r:embed="rId9"/>
+                    <a:stretch>
+                      <a:fillRect/>
+                    </a:stretch>
+                  </pic:blipFill>
+                  <pic:spPr>
+                    <a:xfrm>
+                      <a:off x="0" y="0"/>
+                      <a:ext cx="5731510" cy="1718310"/>
+                    </a:xfrm>
+                    <a:prstGeom prst="rect">
+                      <a:avLst/>
+                    </a:prstGeom>
+                  </pic:spPr>
+                </pic:pic>
+              </a:graphicData>
+            </a:graphic>
+          </wp:inline>
+        </w:drawing>
+      </w:r>
+    </w:p>
+    <w:p/>
+    <w:p>
+      <w:pPr>
         <w:pStyle w:val="Heading2"/>
         <w:keepNext w:val="0"/>
         <w:keepLines w:val="0"/>
@@ -8912,6 +9505,7 @@
         <w:pStyle w:val="Heading4"/>
       </w:pPr>
       <w:r>
+        <w:lastRenderedPageBreak/>
         <w:t>Hysteresis and Rate Smoothing Disabled</w:t>
       </w:r>
     </w:p>
@@ -9318,7 +9912,6 @@
         <w:pStyle w:val="Heading4"/>
       </w:pPr>
       <w:r>
-        <w:lastRenderedPageBreak/>
         <w:t>Hysteresis Disabled and Rate Smoothing Enabled</w:t>
       </w:r>
     </w:p>
@@ -12356,6 +12949,7 @@
               <w:jc w:val="center"/>
             </w:pPr>
             <w:r>
+              <w:lastRenderedPageBreak/>
               <w:t>Paced</w:t>
             </w:r>
           </w:p>
@@ -16257,6 +16851,7 @@
                 <w:sz w:val="18"/>
                 <w:szCs w:val="18"/>
               </w:rPr>
+              <w:lastRenderedPageBreak/>
               <w:t>SENSED</w:t>
             </w:r>
           </w:p>
@@ -16421,7 +17016,6 @@
                 <w:sz w:val="18"/>
                 <w:szCs w:val="18"/>
               </w:rPr>
-              <w:lastRenderedPageBreak/>
               <w:t>RATE SMOOTHING UP</w:t>
             </w:r>
           </w:p>
@@ -16467,6 +17061,1220 @@
       </w:r>
       <w:bookmarkEnd w:id="23"/>
     </w:p>
+    <w:p>
+      <w:pPr>
+        <w:pStyle w:val="ListParagraph"/>
+        <w:spacing w:after="160" w:line="259" w:lineRule="auto"/>
+        <w:rPr>
+          <w:rFonts w:ascii="Arial" w:hAnsi="Arial" w:cs="Arial"/>
+        </w:rPr>
+      </w:pPr>
+      <w:r>
+        <w:rPr>
+          <w:rFonts w:ascii="Arial" w:hAnsi="Arial" w:cs="Arial"/>
+          <w:b/>
+          <w:bCs/>
+        </w:rPr>
+        <w:t>AAI</w:t>
+      </w:r>
+    </w:p>
+    <w:p>
+      <w:pPr>
+        <w:pStyle w:val="ListParagraph"/>
+        <w:rPr>
+          <w:rFonts w:ascii="Arial" w:hAnsi="Arial" w:cs="Arial"/>
+        </w:rPr>
+      </w:pPr>
+      <w:r>
+        <w:rPr>
+          <w:rFonts w:ascii="Arial" w:hAnsi="Arial" w:cs="Arial"/>
+        </w:rPr>
+        <w:t>Chamber paced: Atrium</w:t>
+      </w:r>
+    </w:p>
+    <w:p>
+      <w:pPr>
+        <w:pStyle w:val="ListParagraph"/>
+        <w:rPr>
+          <w:rFonts w:ascii="Arial" w:hAnsi="Arial" w:cs="Arial"/>
+        </w:rPr>
+      </w:pPr>
+      <w:r>
+        <w:rPr>
+          <w:rFonts w:ascii="Arial" w:hAnsi="Arial" w:cs="Arial"/>
+        </w:rPr>
+        <w:t>Chamber sensed: Atrium</w:t>
+      </w:r>
+    </w:p>
+    <w:p>
+      <w:pPr>
+        <w:pStyle w:val="ListParagraph"/>
+        <w:rPr>
+          <w:rFonts w:ascii="Arial" w:hAnsi="Arial" w:cs="Arial"/>
+        </w:rPr>
+      </w:pPr>
+      <w:r>
+        <w:rPr>
+          <w:rFonts w:ascii="Arial" w:hAnsi="Arial" w:cs="Arial"/>
+        </w:rPr>
+        <w:t>Response to Sensing: Inhibited</w:t>
+      </w:r>
+    </w:p>
+    <w:p>
+      <w:pPr>
+        <w:pStyle w:val="ListParagraph"/>
+        <w:rPr>
+          <w:rFonts w:ascii="Arial" w:hAnsi="Arial" w:cs="Arial"/>
+        </w:rPr>
+      </w:pPr>
+    </w:p>
+    <w:p>
+      <w:pPr>
+        <w:pStyle w:val="ListParagraph"/>
+        <w:rPr>
+          <w:rFonts w:ascii="Arial" w:hAnsi="Arial" w:cs="Arial"/>
+          <w:b/>
+          <w:bCs/>
+        </w:rPr>
+      </w:pPr>
+      <w:r>
+        <w:rPr>
+          <w:rFonts w:ascii="Arial" w:hAnsi="Arial" w:cs="Arial"/>
+          <w:b/>
+          <w:bCs/>
+        </w:rPr>
+        <w:t>Test Cases:</w:t>
+      </w:r>
+    </w:p>
+    <w:p>
+      <w:pPr>
+        <w:pStyle w:val="ListParagraph"/>
+        <w:rPr>
+          <w:rFonts w:ascii="Arial" w:hAnsi="Arial" w:cs="Arial"/>
+        </w:rPr>
+      </w:pPr>
+    </w:p>
+    <w:p>
+      <w:pPr>
+        <w:pStyle w:val="ListParagraph"/>
+        <w:numPr>
+          <w:ilvl w:val="0"/>
+          <w:numId w:val="14"/>
+        </w:numPr>
+        <w:spacing w:after="160" w:line="259" w:lineRule="auto"/>
+        <w:rPr>
+          <w:rFonts w:ascii="Arial" w:hAnsi="Arial" w:cs="Arial"/>
+        </w:rPr>
+      </w:pPr>
+      <w:r>
+        <w:rPr>
+          <w:rFonts w:ascii="Arial" w:hAnsi="Arial" w:cs="Arial"/>
+          <w:u w:val="single"/>
+        </w:rPr>
+        <w:t xml:space="preserve">Natural Atrium: </w:t>
+      </w:r>
+      <w:r>
+        <w:rPr>
+          <w:rFonts w:ascii="Arial" w:hAnsi="Arial" w:cs="Arial"/>
+          <w:b/>
+          <w:bCs/>
+          <w:u w:val="single"/>
+        </w:rPr>
+        <w:t>ON</w:t>
+      </w:r>
+      <w:r>
+        <w:rPr>
+          <w:rFonts w:ascii="Arial" w:hAnsi="Arial" w:cs="Arial"/>
+          <w:u w:val="single"/>
+        </w:rPr>
+        <w:t xml:space="preserve">, Pulse Width: </w:t>
+      </w:r>
+      <w:r>
+        <w:rPr>
+          <w:rFonts w:ascii="Arial" w:hAnsi="Arial" w:cs="Arial"/>
+          <w:b/>
+          <w:bCs/>
+          <w:u w:val="single"/>
+        </w:rPr>
+        <w:t>1ms</w:t>
+      </w:r>
+      <w:r>
+        <w:rPr>
+          <w:rFonts w:ascii="Arial" w:hAnsi="Arial" w:cs="Arial"/>
+          <w:b/>
+          <w:bCs/>
+          <w:u w:val="single"/>
+        </w:rPr>
+        <w:t xml:space="preserve"> </w:t>
+      </w:r>
+      <w:r>
+        <w:rPr>
+          <w:rFonts w:ascii="Arial" w:hAnsi="Arial" w:cs="Arial"/>
+          <w:u w:val="single"/>
+        </w:rPr>
+        <w:t>|</w:t>
+      </w:r>
+      <w:r>
+        <w:rPr>
+          <w:rFonts w:ascii="Arial" w:hAnsi="Arial" w:cs="Arial"/>
+          <w:b/>
+          <w:bCs/>
+          <w:u w:val="single"/>
+        </w:rPr>
+        <w:t xml:space="preserve"> </w:t>
+      </w:r>
+      <w:r>
+        <w:rPr>
+          <w:rFonts w:ascii="Arial" w:hAnsi="Arial" w:cs="Arial"/>
+          <w:u w:val="single"/>
+        </w:rPr>
+        <w:t xml:space="preserve">Natural Ventricle: </w:t>
+      </w:r>
+      <w:r>
+        <w:rPr>
+          <w:rFonts w:ascii="Arial" w:hAnsi="Arial" w:cs="Arial"/>
+          <w:b/>
+          <w:bCs/>
+          <w:u w:val="single"/>
+        </w:rPr>
+        <w:t>OFF</w:t>
+      </w:r>
+      <w:r>
+        <w:rPr>
+          <w:rFonts w:ascii="Arial" w:hAnsi="Arial" w:cs="Arial"/>
+          <w:b/>
+          <w:bCs/>
+          <w:u w:val="single"/>
+        </w:rPr>
+        <w:t xml:space="preserve"> </w:t>
+      </w:r>
+      <w:r>
+        <w:rPr>
+          <w:rFonts w:ascii="Arial" w:hAnsi="Arial" w:cs="Arial"/>
+          <w:u w:val="single"/>
+        </w:rPr>
+        <w:t xml:space="preserve">| Heart Rate: </w:t>
+      </w:r>
+      <w:r>
+        <w:rPr>
+          <w:rFonts w:ascii="Arial" w:hAnsi="Arial" w:cs="Arial"/>
+          <w:b/>
+          <w:bCs/>
+          <w:u w:val="single"/>
+        </w:rPr>
+        <w:t>30bpm</w:t>
+      </w:r>
+    </w:p>
+    <w:p>
+      <w:pPr>
+        <w:pStyle w:val="ListParagraph"/>
+        <w:ind w:left="1080"/>
+        <w:rPr>
+          <w:rFonts w:ascii="Arial" w:hAnsi="Arial" w:cs="Arial"/>
+        </w:rPr>
+      </w:pPr>
+    </w:p>
+    <w:p>
+      <w:pPr>
+        <w:pStyle w:val="ListParagraph"/>
+        <w:ind w:left="1080"/>
+        <w:rPr>
+          <w:rFonts w:ascii="Arial" w:hAnsi="Arial" w:cs="Arial"/>
+        </w:rPr>
+      </w:pPr>
+      <w:r>
+        <w:rPr>
+          <w:rFonts w:ascii="Arial" w:hAnsi="Arial" w:cs="Arial"/>
+        </w:rPr>
+        <w:t>At very low Heat Rate and low Pulse Width, pacemaker is supposed to generate pulse (because heart produces pulse every 2000ms, and pacemaker is supposed to maintain Hear rate of 60bpm which is pulse after every 1000ms).</w:t>
+      </w:r>
+    </w:p>
+    <w:p>
+      <w:pPr>
+        <w:pStyle w:val="ListParagraph"/>
+        <w:ind w:left="1080"/>
+        <w:rPr>
+          <w:rFonts w:ascii="Arial" w:hAnsi="Arial" w:cs="Arial"/>
+        </w:rPr>
+      </w:pPr>
+      <w:r>
+        <w:rPr>
+          <w:rFonts w:ascii="Arial" w:hAnsi="Arial" w:cs="Arial"/>
+        </w:rPr>
+        <w:t xml:space="preserve">As we can see from the graph below, our pacemaker provides a pulse after every 1000ms to bridge the gap. </w:t>
+      </w:r>
+    </w:p>
+    <w:p>
+      <w:pPr>
+        <w:pStyle w:val="ListParagraph"/>
+        <w:ind w:left="1080"/>
+        <w:rPr>
+          <w:rFonts w:ascii="Arial" w:hAnsi="Arial" w:cs="Arial"/>
+        </w:rPr>
+      </w:pPr>
+    </w:p>
+    <w:p>
+      <w:pPr>
+        <w:pStyle w:val="ListParagraph"/>
+        <w:ind w:left="1080"/>
+        <w:jc w:val="center"/>
+        <w:rPr>
+          <w:rFonts w:ascii="Arial" w:hAnsi="Arial" w:cs="Arial"/>
+        </w:rPr>
+      </w:pPr>
+      <w:r>
+        <w:rPr>
+          <w:rFonts w:ascii="Arial" w:hAnsi="Arial" w:cs="Arial"/>
+          <w:i/>
+          <w:iCs/>
+        </w:rPr>
+        <w:t>T</w:t>
+      </w:r>
+      <w:r>
+        <w:rPr>
+          <w:rFonts w:ascii="Arial" w:hAnsi="Arial" w:cs="Arial"/>
+          <w:i/>
+          <w:iCs/>
+        </w:rPr>
+        <w:t xml:space="preserve">he graph of </w:t>
+      </w:r>
+      <w:r>
+        <w:rPr>
+          <w:rFonts w:ascii="Arial" w:hAnsi="Arial" w:cs="Arial"/>
+          <w:i/>
+          <w:iCs/>
+        </w:rPr>
+        <w:t>natural and artificial</w:t>
+      </w:r>
+      <w:r>
+        <w:rPr>
+          <w:rFonts w:ascii="Arial" w:hAnsi="Arial" w:cs="Arial"/>
+          <w:i/>
+          <w:iCs/>
+        </w:rPr>
+        <w:t xml:space="preserve"> pulse from </w:t>
+      </w:r>
+      <w:proofErr w:type="spellStart"/>
+      <w:r>
+        <w:rPr>
+          <w:rFonts w:ascii="Arial" w:hAnsi="Arial" w:cs="Arial"/>
+          <w:i/>
+          <w:iCs/>
+        </w:rPr>
+        <w:t>HeartView</w:t>
+      </w:r>
+      <w:proofErr w:type="spellEnd"/>
+    </w:p>
+    <w:p>
+      <w:pPr>
+        <w:pStyle w:val="ListParagraph"/>
+        <w:ind w:left="1080"/>
+        <w:rPr>
+          <w:rFonts w:ascii="Arial" w:hAnsi="Arial" w:cs="Arial"/>
+        </w:rPr>
+      </w:pPr>
+      <w:r>
+        <w:rPr>
+          <w:noProof/>
+        </w:rPr>
+        <w:drawing>
+          <wp:inline distT="0" distB="0" distL="0" distR="0" wp14:anchorId="749CA58B" wp14:editId="3887BA9C">
+            <wp:extent cx="5731510" cy="1715135"/>
+            <wp:effectExtent l="0" t="0" r="2540" b="0"/>
+            <wp:docPr id="3" name="Picture 3"/>
+            <wp:cNvGraphicFramePr>
+              <a:graphicFrameLocks xmlns:a="http://schemas.openxmlformats.org/drawingml/2006/main" noChangeAspect="1"/>
+            </wp:cNvGraphicFramePr>
+            <a:graphic xmlns:a="http://schemas.openxmlformats.org/drawingml/2006/main">
+              <a:graphicData uri="http://schemas.openxmlformats.org/drawingml/2006/picture">
+                <pic:pic xmlns:pic="http://schemas.openxmlformats.org/drawingml/2006/picture">
+                  <pic:nvPicPr>
+                    <pic:cNvPr id="1" name=""/>
+                    <pic:cNvPicPr/>
+                  </pic:nvPicPr>
+                  <pic:blipFill>
+                    <a:blip r:embed="rId10"/>
+                    <a:stretch>
+                      <a:fillRect/>
+                    </a:stretch>
+                  </pic:blipFill>
+                  <pic:spPr>
+                    <a:xfrm>
+                      <a:off x="0" y="0"/>
+                      <a:ext cx="5731510" cy="1715135"/>
+                    </a:xfrm>
+                    <a:prstGeom prst="rect">
+                      <a:avLst/>
+                    </a:prstGeom>
+                  </pic:spPr>
+                </pic:pic>
+              </a:graphicData>
+            </a:graphic>
+          </wp:inline>
+        </w:drawing>
+      </w:r>
+    </w:p>
+    <w:p>
+      <w:pPr>
+        <w:pStyle w:val="ListParagraph"/>
+        <w:ind w:left="1080"/>
+        <w:rPr>
+          <w:rFonts w:ascii="Arial" w:hAnsi="Arial" w:cs="Arial"/>
+        </w:rPr>
+      </w:pPr>
+    </w:p>
+    <w:p>
+      <w:pPr>
+        <w:pStyle w:val="ListParagraph"/>
+        <w:numPr>
+          <w:ilvl w:val="0"/>
+          <w:numId w:val="14"/>
+        </w:numPr>
+        <w:spacing w:after="160" w:line="259" w:lineRule="auto"/>
+        <w:rPr>
+          <w:rFonts w:ascii="Arial" w:hAnsi="Arial" w:cs="Arial"/>
+        </w:rPr>
+      </w:pPr>
+      <w:r>
+        <w:rPr>
+          <w:rFonts w:ascii="Arial" w:hAnsi="Arial" w:cs="Arial"/>
+          <w:u w:val="single"/>
+        </w:rPr>
+        <w:t xml:space="preserve">Natural Atrium: </w:t>
+      </w:r>
+      <w:r>
+        <w:rPr>
+          <w:rFonts w:ascii="Arial" w:hAnsi="Arial" w:cs="Arial"/>
+          <w:b/>
+          <w:bCs/>
+          <w:u w:val="single"/>
+        </w:rPr>
+        <w:t>ON</w:t>
+      </w:r>
+      <w:r>
+        <w:rPr>
+          <w:rFonts w:ascii="Arial" w:hAnsi="Arial" w:cs="Arial"/>
+          <w:u w:val="single"/>
+        </w:rPr>
+        <w:t xml:space="preserve">, Pulse Width: </w:t>
+      </w:r>
+      <w:r>
+        <w:rPr>
+          <w:rFonts w:ascii="Arial" w:hAnsi="Arial" w:cs="Arial"/>
+          <w:b/>
+          <w:bCs/>
+          <w:u w:val="single"/>
+        </w:rPr>
+        <w:t>10ms</w:t>
+      </w:r>
+      <w:r>
+        <w:rPr>
+          <w:rFonts w:ascii="Arial" w:hAnsi="Arial" w:cs="Arial"/>
+          <w:b/>
+          <w:bCs/>
+          <w:u w:val="single"/>
+        </w:rPr>
+        <w:t xml:space="preserve"> </w:t>
+      </w:r>
+      <w:r>
+        <w:rPr>
+          <w:rFonts w:ascii="Arial" w:hAnsi="Arial" w:cs="Arial"/>
+          <w:u w:val="single"/>
+        </w:rPr>
+        <w:t>|</w:t>
+      </w:r>
+      <w:r>
+        <w:rPr>
+          <w:rFonts w:ascii="Arial" w:hAnsi="Arial" w:cs="Arial"/>
+          <w:b/>
+          <w:bCs/>
+          <w:u w:val="single"/>
+        </w:rPr>
+        <w:t xml:space="preserve"> </w:t>
+      </w:r>
+      <w:r>
+        <w:rPr>
+          <w:rFonts w:ascii="Arial" w:hAnsi="Arial" w:cs="Arial"/>
+          <w:u w:val="single"/>
+        </w:rPr>
+        <w:t xml:space="preserve">Natural Ventricle: </w:t>
+      </w:r>
+      <w:r>
+        <w:rPr>
+          <w:rFonts w:ascii="Arial" w:hAnsi="Arial" w:cs="Arial"/>
+          <w:b/>
+          <w:bCs/>
+          <w:u w:val="single"/>
+        </w:rPr>
+        <w:t>OFF</w:t>
+      </w:r>
+      <w:r>
+        <w:rPr>
+          <w:rFonts w:ascii="Arial" w:hAnsi="Arial" w:cs="Arial"/>
+          <w:b/>
+          <w:bCs/>
+          <w:u w:val="single"/>
+        </w:rPr>
+        <w:t xml:space="preserve"> </w:t>
+      </w:r>
+      <w:r>
+        <w:rPr>
+          <w:rFonts w:ascii="Arial" w:hAnsi="Arial" w:cs="Arial"/>
+          <w:u w:val="single"/>
+        </w:rPr>
+        <w:t xml:space="preserve">| Heart Rate: </w:t>
+      </w:r>
+      <w:r>
+        <w:rPr>
+          <w:rFonts w:ascii="Arial" w:hAnsi="Arial" w:cs="Arial"/>
+          <w:b/>
+          <w:bCs/>
+          <w:u w:val="single"/>
+        </w:rPr>
+        <w:t>30bpm</w:t>
+      </w:r>
+    </w:p>
+    <w:p>
+      <w:pPr>
+        <w:pStyle w:val="ListParagraph"/>
+        <w:ind w:left="1080"/>
+        <w:rPr>
+          <w:rFonts w:ascii="Arial" w:hAnsi="Arial" w:cs="Arial"/>
+        </w:rPr>
+      </w:pPr>
+    </w:p>
+    <w:p>
+      <w:pPr>
+        <w:pStyle w:val="ListParagraph"/>
+        <w:ind w:left="1080"/>
+        <w:rPr>
+          <w:rFonts w:ascii="Arial" w:hAnsi="Arial" w:cs="Arial"/>
+        </w:rPr>
+      </w:pPr>
+      <w:r>
+        <w:rPr>
+          <w:rFonts w:ascii="Arial" w:hAnsi="Arial" w:cs="Arial"/>
+        </w:rPr>
+        <w:lastRenderedPageBreak/>
+        <w:t>When we increase the pulse width to 10ms and keep hear rate same, still the gap between 2 consecutive pulses is more than 1000ms, so pacemaker is supposed to produce the pulse.</w:t>
+      </w:r>
+    </w:p>
+    <w:p>
+      <w:pPr>
+        <w:pStyle w:val="ListParagraph"/>
+        <w:ind w:left="1080"/>
+        <w:rPr>
+          <w:rFonts w:ascii="Arial" w:hAnsi="Arial" w:cs="Arial"/>
+        </w:rPr>
+      </w:pPr>
+      <w:r>
+        <w:rPr>
+          <w:rFonts w:ascii="Arial" w:hAnsi="Arial" w:cs="Arial"/>
+        </w:rPr>
+        <w:t>As we can see from the graph below, our pacemaker does the same, it provides the pulse to bridge the time gap.</w:t>
+      </w:r>
+    </w:p>
+    <w:p>
+      <w:pPr>
+        <w:pStyle w:val="ListParagraph"/>
+        <w:ind w:left="1080"/>
+        <w:rPr>
+          <w:rFonts w:ascii="Arial" w:hAnsi="Arial" w:cs="Arial"/>
+        </w:rPr>
+      </w:pPr>
+    </w:p>
+    <w:p>
+      <w:pPr>
+        <w:pStyle w:val="ListParagraph"/>
+        <w:ind w:left="1080"/>
+        <w:rPr>
+          <w:rFonts w:ascii="Arial" w:hAnsi="Arial" w:cs="Arial"/>
+        </w:rPr>
+      </w:pPr>
+    </w:p>
+    <w:p>
+      <w:pPr>
+        <w:pStyle w:val="ListParagraph"/>
+        <w:ind w:left="1080"/>
+        <w:jc w:val="center"/>
+        <w:rPr>
+          <w:rFonts w:ascii="Arial" w:hAnsi="Arial" w:cs="Arial"/>
+        </w:rPr>
+      </w:pPr>
+      <w:r>
+        <w:rPr>
+          <w:rFonts w:ascii="Arial" w:hAnsi="Arial" w:cs="Arial"/>
+          <w:i/>
+          <w:iCs/>
+        </w:rPr>
+        <w:t>T</w:t>
+      </w:r>
+      <w:r>
+        <w:rPr>
+          <w:rFonts w:ascii="Arial" w:hAnsi="Arial" w:cs="Arial"/>
+          <w:i/>
+          <w:iCs/>
+        </w:rPr>
+        <w:t xml:space="preserve">he graph of </w:t>
+      </w:r>
+      <w:r>
+        <w:rPr>
+          <w:rFonts w:ascii="Arial" w:hAnsi="Arial" w:cs="Arial"/>
+          <w:i/>
+          <w:iCs/>
+        </w:rPr>
+        <w:t>natural and artificial</w:t>
+      </w:r>
+      <w:r>
+        <w:rPr>
+          <w:rFonts w:ascii="Arial" w:hAnsi="Arial" w:cs="Arial"/>
+          <w:i/>
+          <w:iCs/>
+        </w:rPr>
+        <w:t xml:space="preserve"> pulse from </w:t>
+      </w:r>
+      <w:proofErr w:type="spellStart"/>
+      <w:r>
+        <w:rPr>
+          <w:rFonts w:ascii="Arial" w:hAnsi="Arial" w:cs="Arial"/>
+          <w:i/>
+          <w:iCs/>
+        </w:rPr>
+        <w:t>HeartView</w:t>
+      </w:r>
+      <w:proofErr w:type="spellEnd"/>
+    </w:p>
+    <w:p>
+      <w:pPr>
+        <w:pStyle w:val="ListParagraph"/>
+        <w:ind w:left="1080"/>
+        <w:rPr>
+          <w:rFonts w:ascii="Arial" w:hAnsi="Arial" w:cs="Arial"/>
+        </w:rPr>
+      </w:pPr>
+      <w:r>
+        <w:rPr>
+          <w:noProof/>
+        </w:rPr>
+        <w:drawing>
+          <wp:inline distT="0" distB="0" distL="0" distR="0" wp14:anchorId="4A0EC8EA" wp14:editId="343E9578">
+            <wp:extent cx="5731510" cy="1718945"/>
+            <wp:effectExtent l="0" t="0" r="2540" b="0"/>
+            <wp:docPr id="4" name="Picture 4"/>
+            <wp:cNvGraphicFramePr>
+              <a:graphicFrameLocks xmlns:a="http://schemas.openxmlformats.org/drawingml/2006/main" noChangeAspect="1"/>
+            </wp:cNvGraphicFramePr>
+            <a:graphic xmlns:a="http://schemas.openxmlformats.org/drawingml/2006/main">
+              <a:graphicData uri="http://schemas.openxmlformats.org/drawingml/2006/picture">
+                <pic:pic xmlns:pic="http://schemas.openxmlformats.org/drawingml/2006/picture">
+                  <pic:nvPicPr>
+                    <pic:cNvPr id="1" name=""/>
+                    <pic:cNvPicPr/>
+                  </pic:nvPicPr>
+                  <pic:blipFill>
+                    <a:blip r:embed="rId11"/>
+                    <a:stretch>
+                      <a:fillRect/>
+                    </a:stretch>
+                  </pic:blipFill>
+                  <pic:spPr>
+                    <a:xfrm>
+                      <a:off x="0" y="0"/>
+                      <a:ext cx="5731510" cy="1718945"/>
+                    </a:xfrm>
+                    <a:prstGeom prst="rect">
+                      <a:avLst/>
+                    </a:prstGeom>
+                  </pic:spPr>
+                </pic:pic>
+              </a:graphicData>
+            </a:graphic>
+          </wp:inline>
+        </w:drawing>
+      </w:r>
+    </w:p>
+    <w:p>
+      <w:pPr>
+        <w:pStyle w:val="ListParagraph"/>
+        <w:ind w:left="1080"/>
+        <w:rPr>
+          <w:rFonts w:ascii="Arial" w:hAnsi="Arial" w:cs="Arial"/>
+        </w:rPr>
+      </w:pPr>
+    </w:p>
+    <w:p>
+      <w:pPr>
+        <w:pStyle w:val="ListParagraph"/>
+        <w:numPr>
+          <w:ilvl w:val="0"/>
+          <w:numId w:val="14"/>
+        </w:numPr>
+        <w:spacing w:after="160" w:line="259" w:lineRule="auto"/>
+        <w:rPr>
+          <w:rFonts w:ascii="Arial" w:hAnsi="Arial" w:cs="Arial"/>
+        </w:rPr>
+      </w:pPr>
+      <w:r>
+        <w:rPr>
+          <w:rFonts w:ascii="Arial" w:hAnsi="Arial" w:cs="Arial"/>
+          <w:u w:val="single"/>
+        </w:rPr>
+        <w:t xml:space="preserve">Natural Atrium: </w:t>
+      </w:r>
+      <w:r>
+        <w:rPr>
+          <w:rFonts w:ascii="Arial" w:hAnsi="Arial" w:cs="Arial"/>
+          <w:b/>
+          <w:bCs/>
+          <w:u w:val="single"/>
+        </w:rPr>
+        <w:t>ON</w:t>
+      </w:r>
+      <w:r>
+        <w:rPr>
+          <w:rFonts w:ascii="Arial" w:hAnsi="Arial" w:cs="Arial"/>
+          <w:u w:val="single"/>
+        </w:rPr>
+        <w:t xml:space="preserve">, Pulse Width: </w:t>
+      </w:r>
+      <w:r>
+        <w:rPr>
+          <w:rFonts w:ascii="Arial" w:hAnsi="Arial" w:cs="Arial"/>
+          <w:b/>
+          <w:bCs/>
+          <w:u w:val="single"/>
+        </w:rPr>
+        <w:t>1ms</w:t>
+      </w:r>
+      <w:r>
+        <w:rPr>
+          <w:rFonts w:ascii="Arial" w:hAnsi="Arial" w:cs="Arial"/>
+          <w:b/>
+          <w:bCs/>
+          <w:u w:val="single"/>
+        </w:rPr>
+        <w:t xml:space="preserve"> </w:t>
+      </w:r>
+      <w:r>
+        <w:rPr>
+          <w:rFonts w:ascii="Arial" w:hAnsi="Arial" w:cs="Arial"/>
+          <w:u w:val="single"/>
+        </w:rPr>
+        <w:t>|</w:t>
+      </w:r>
+      <w:r>
+        <w:rPr>
+          <w:rFonts w:ascii="Arial" w:hAnsi="Arial" w:cs="Arial"/>
+          <w:b/>
+          <w:bCs/>
+          <w:u w:val="single"/>
+        </w:rPr>
+        <w:t xml:space="preserve"> </w:t>
+      </w:r>
+      <w:r>
+        <w:rPr>
+          <w:rFonts w:ascii="Arial" w:hAnsi="Arial" w:cs="Arial"/>
+          <w:u w:val="single"/>
+        </w:rPr>
+        <w:t xml:space="preserve">Natural Ventricle: </w:t>
+      </w:r>
+      <w:r>
+        <w:rPr>
+          <w:rFonts w:ascii="Arial" w:hAnsi="Arial" w:cs="Arial"/>
+          <w:b/>
+          <w:bCs/>
+          <w:u w:val="single"/>
+        </w:rPr>
+        <w:t>OFF</w:t>
+      </w:r>
+      <w:r>
+        <w:rPr>
+          <w:rFonts w:ascii="Arial" w:hAnsi="Arial" w:cs="Arial"/>
+          <w:b/>
+          <w:bCs/>
+          <w:u w:val="single"/>
+        </w:rPr>
+        <w:t xml:space="preserve"> </w:t>
+      </w:r>
+      <w:r>
+        <w:rPr>
+          <w:rFonts w:ascii="Arial" w:hAnsi="Arial" w:cs="Arial"/>
+          <w:u w:val="single"/>
+        </w:rPr>
+        <w:t xml:space="preserve">| Heart Rate: </w:t>
+      </w:r>
+      <w:r>
+        <w:rPr>
+          <w:rFonts w:ascii="Arial" w:hAnsi="Arial" w:cs="Arial"/>
+          <w:b/>
+          <w:bCs/>
+          <w:u w:val="single"/>
+        </w:rPr>
+        <w:t>50bpm</w:t>
+      </w:r>
+    </w:p>
+    <w:p>
+      <w:pPr>
+        <w:pStyle w:val="ListParagraph"/>
+        <w:ind w:left="1080"/>
+        <w:rPr>
+          <w:rFonts w:ascii="Arial" w:hAnsi="Arial" w:cs="Arial"/>
+          <w:u w:val="single"/>
+        </w:rPr>
+      </w:pPr>
+    </w:p>
+    <w:p>
+      <w:pPr>
+        <w:pStyle w:val="ListParagraph"/>
+        <w:ind w:left="1080"/>
+        <w:rPr>
+          <w:rFonts w:ascii="Arial" w:hAnsi="Arial" w:cs="Arial"/>
+        </w:rPr>
+      </w:pPr>
+      <w:r>
+        <w:rPr>
+          <w:rFonts w:ascii="Arial" w:hAnsi="Arial" w:cs="Arial"/>
+        </w:rPr>
+        <w:t xml:space="preserve">When our heart rate is just below the natural </w:t>
+      </w:r>
+      <w:proofErr w:type="gramStart"/>
+      <w:r>
+        <w:rPr>
+          <w:rFonts w:ascii="Arial" w:hAnsi="Arial" w:cs="Arial"/>
+        </w:rPr>
+        <w:t>rate</w:t>
+      </w:r>
+      <w:proofErr w:type="gramEnd"/>
+      <w:r>
+        <w:rPr>
+          <w:rFonts w:ascii="Arial" w:hAnsi="Arial" w:cs="Arial"/>
+        </w:rPr>
+        <w:t xml:space="preserve"> but pulse width is not big enough to reach the natural rate (i.e. 60bpm or pulse after every 1000ms), pacemaker is supposed t provide artificial pulse.</w:t>
+      </w:r>
+    </w:p>
+    <w:p>
+      <w:pPr>
+        <w:pStyle w:val="ListParagraph"/>
+        <w:ind w:left="1080"/>
+        <w:rPr>
+          <w:rFonts w:ascii="Arial" w:hAnsi="Arial" w:cs="Arial"/>
+        </w:rPr>
+      </w:pPr>
+      <w:r>
+        <w:rPr>
+          <w:rFonts w:ascii="Arial" w:hAnsi="Arial" w:cs="Arial"/>
+        </w:rPr>
+        <w:t xml:space="preserve">From the graph below, </w:t>
+      </w:r>
+      <w:proofErr w:type="gramStart"/>
+      <w:r>
+        <w:rPr>
+          <w:rFonts w:ascii="Arial" w:hAnsi="Arial" w:cs="Arial"/>
+        </w:rPr>
+        <w:t>it is clear that our</w:t>
+      </w:r>
+      <w:proofErr w:type="gramEnd"/>
+      <w:r>
+        <w:rPr>
+          <w:rFonts w:ascii="Arial" w:hAnsi="Arial" w:cs="Arial"/>
+        </w:rPr>
+        <w:t xml:space="preserve"> pacemaker takes care of the delay.</w:t>
+      </w:r>
+    </w:p>
+    <w:p>
+      <w:pPr>
+        <w:pStyle w:val="ListParagraph"/>
+        <w:ind w:left="1080"/>
+        <w:rPr>
+          <w:rFonts w:ascii="Arial" w:hAnsi="Arial" w:cs="Arial"/>
+        </w:rPr>
+      </w:pPr>
+    </w:p>
+    <w:p>
+      <w:pPr>
+        <w:pStyle w:val="ListParagraph"/>
+        <w:ind w:left="1080"/>
+        <w:jc w:val="center"/>
+        <w:rPr>
+          <w:rFonts w:ascii="Arial" w:hAnsi="Arial" w:cs="Arial"/>
+        </w:rPr>
+      </w:pPr>
+      <w:r>
+        <w:rPr>
+          <w:rFonts w:ascii="Arial" w:hAnsi="Arial" w:cs="Arial"/>
+          <w:i/>
+          <w:iCs/>
+        </w:rPr>
+        <w:t>T</w:t>
+      </w:r>
+      <w:r>
+        <w:rPr>
+          <w:rFonts w:ascii="Arial" w:hAnsi="Arial" w:cs="Arial"/>
+          <w:i/>
+          <w:iCs/>
+        </w:rPr>
+        <w:t xml:space="preserve">he graph of </w:t>
+      </w:r>
+      <w:r>
+        <w:rPr>
+          <w:rFonts w:ascii="Arial" w:hAnsi="Arial" w:cs="Arial"/>
+          <w:i/>
+          <w:iCs/>
+        </w:rPr>
+        <w:t>natural and artificial</w:t>
+      </w:r>
+      <w:r>
+        <w:rPr>
+          <w:rFonts w:ascii="Arial" w:hAnsi="Arial" w:cs="Arial"/>
+          <w:i/>
+          <w:iCs/>
+        </w:rPr>
+        <w:t xml:space="preserve"> pulse from </w:t>
+      </w:r>
+      <w:proofErr w:type="spellStart"/>
+      <w:r>
+        <w:rPr>
+          <w:rFonts w:ascii="Arial" w:hAnsi="Arial" w:cs="Arial"/>
+          <w:i/>
+          <w:iCs/>
+        </w:rPr>
+        <w:t>HeartView</w:t>
+      </w:r>
+      <w:proofErr w:type="spellEnd"/>
+    </w:p>
+    <w:p>
+      <w:pPr>
+        <w:pStyle w:val="ListParagraph"/>
+        <w:ind w:left="1080"/>
+        <w:rPr>
+          <w:rFonts w:ascii="Arial" w:hAnsi="Arial" w:cs="Arial"/>
+        </w:rPr>
+      </w:pPr>
+      <w:r>
+        <w:rPr>
+          <w:noProof/>
+        </w:rPr>
+        <w:drawing>
+          <wp:inline distT="0" distB="0" distL="0" distR="0" wp14:anchorId="5FF8FBFA" wp14:editId="6DE7886C">
+            <wp:extent cx="5731510" cy="1724660"/>
+            <wp:effectExtent l="0" t="0" r="2540" b="8890"/>
+            <wp:docPr id="5" name="Picture 5"/>
+            <wp:cNvGraphicFramePr>
+              <a:graphicFrameLocks xmlns:a="http://schemas.openxmlformats.org/drawingml/2006/main" noChangeAspect="1"/>
+            </wp:cNvGraphicFramePr>
+            <a:graphic xmlns:a="http://schemas.openxmlformats.org/drawingml/2006/main">
+              <a:graphicData uri="http://schemas.openxmlformats.org/drawingml/2006/picture">
+                <pic:pic xmlns:pic="http://schemas.openxmlformats.org/drawingml/2006/picture">
+                  <pic:nvPicPr>
+                    <pic:cNvPr id="1" name=""/>
+                    <pic:cNvPicPr/>
+                  </pic:nvPicPr>
+                  <pic:blipFill>
+                    <a:blip r:embed="rId12"/>
+                    <a:stretch>
+                      <a:fillRect/>
+                    </a:stretch>
+                  </pic:blipFill>
+                  <pic:spPr>
+                    <a:xfrm>
+                      <a:off x="0" y="0"/>
+                      <a:ext cx="5731510" cy="1724660"/>
+                    </a:xfrm>
+                    <a:prstGeom prst="rect">
+                      <a:avLst/>
+                    </a:prstGeom>
+                  </pic:spPr>
+                </pic:pic>
+              </a:graphicData>
+            </a:graphic>
+          </wp:inline>
+        </w:drawing>
+      </w:r>
+    </w:p>
+    <w:p>
+      <w:pPr>
+        <w:pStyle w:val="ListParagraph"/>
+        <w:ind w:left="1080"/>
+        <w:rPr>
+          <w:rFonts w:ascii="Arial" w:hAnsi="Arial" w:cs="Arial"/>
+        </w:rPr>
+      </w:pPr>
+    </w:p>
+    <w:p>
+      <w:pPr>
+        <w:pStyle w:val="ListParagraph"/>
+        <w:numPr>
+          <w:ilvl w:val="0"/>
+          <w:numId w:val="14"/>
+        </w:numPr>
+        <w:spacing w:after="160" w:line="259" w:lineRule="auto"/>
+        <w:rPr>
+          <w:rFonts w:ascii="Arial" w:hAnsi="Arial" w:cs="Arial"/>
+        </w:rPr>
+      </w:pPr>
+      <w:r>
+        <w:rPr>
+          <w:rFonts w:ascii="Arial" w:hAnsi="Arial" w:cs="Arial"/>
+          <w:u w:val="single"/>
+        </w:rPr>
+        <w:t xml:space="preserve">Natural Atrium: </w:t>
+      </w:r>
+      <w:r>
+        <w:rPr>
+          <w:rFonts w:ascii="Arial" w:hAnsi="Arial" w:cs="Arial"/>
+          <w:b/>
+          <w:bCs/>
+          <w:u w:val="single"/>
+        </w:rPr>
+        <w:t>ON</w:t>
+      </w:r>
+      <w:r>
+        <w:rPr>
+          <w:rFonts w:ascii="Arial" w:hAnsi="Arial" w:cs="Arial"/>
+          <w:u w:val="single"/>
+        </w:rPr>
+        <w:t xml:space="preserve">, Pulse Width: </w:t>
+      </w:r>
+      <w:r>
+        <w:rPr>
+          <w:rFonts w:ascii="Arial" w:hAnsi="Arial" w:cs="Arial"/>
+          <w:b/>
+          <w:bCs/>
+          <w:u w:val="single"/>
+        </w:rPr>
+        <w:t>10ms</w:t>
+      </w:r>
+      <w:r>
+        <w:rPr>
+          <w:rFonts w:ascii="Arial" w:hAnsi="Arial" w:cs="Arial"/>
+          <w:b/>
+          <w:bCs/>
+          <w:u w:val="single"/>
+        </w:rPr>
+        <w:t xml:space="preserve"> </w:t>
+      </w:r>
+      <w:r>
+        <w:rPr>
+          <w:rFonts w:ascii="Arial" w:hAnsi="Arial" w:cs="Arial"/>
+          <w:u w:val="single"/>
+        </w:rPr>
+        <w:t>|</w:t>
+      </w:r>
+      <w:r>
+        <w:rPr>
+          <w:rFonts w:ascii="Arial" w:hAnsi="Arial" w:cs="Arial"/>
+          <w:b/>
+          <w:bCs/>
+          <w:u w:val="single"/>
+        </w:rPr>
+        <w:t xml:space="preserve"> </w:t>
+      </w:r>
+      <w:r>
+        <w:rPr>
+          <w:rFonts w:ascii="Arial" w:hAnsi="Arial" w:cs="Arial"/>
+          <w:u w:val="single"/>
+        </w:rPr>
+        <w:t xml:space="preserve">Natural Ventricle: </w:t>
+      </w:r>
+      <w:r>
+        <w:rPr>
+          <w:rFonts w:ascii="Arial" w:hAnsi="Arial" w:cs="Arial"/>
+          <w:b/>
+          <w:bCs/>
+          <w:u w:val="single"/>
+        </w:rPr>
+        <w:t>OFF</w:t>
+      </w:r>
+      <w:r>
+        <w:rPr>
+          <w:rFonts w:ascii="Arial" w:hAnsi="Arial" w:cs="Arial"/>
+          <w:b/>
+          <w:bCs/>
+          <w:u w:val="single"/>
+        </w:rPr>
+        <w:t xml:space="preserve"> </w:t>
+      </w:r>
+      <w:r>
+        <w:rPr>
+          <w:rFonts w:ascii="Arial" w:hAnsi="Arial" w:cs="Arial"/>
+          <w:u w:val="single"/>
+        </w:rPr>
+        <w:t xml:space="preserve">| Heart Rate: </w:t>
+      </w:r>
+      <w:r>
+        <w:rPr>
+          <w:rFonts w:ascii="Arial" w:hAnsi="Arial" w:cs="Arial"/>
+          <w:b/>
+          <w:bCs/>
+          <w:u w:val="single"/>
+        </w:rPr>
+        <w:t>50bpm</w:t>
+      </w:r>
+    </w:p>
+    <w:p>
+      <w:pPr>
+        <w:pStyle w:val="ListParagraph"/>
+        <w:ind w:left="1080"/>
+        <w:rPr>
+          <w:rFonts w:ascii="Arial" w:hAnsi="Arial" w:cs="Arial"/>
+        </w:rPr>
+      </w:pPr>
+    </w:p>
+    <w:p>
+      <w:pPr>
+        <w:pStyle w:val="ListParagraph"/>
+        <w:ind w:left="1080"/>
+        <w:rPr>
+          <w:rFonts w:ascii="Arial" w:hAnsi="Arial" w:cs="Arial"/>
+        </w:rPr>
+      </w:pPr>
+      <w:r>
+        <w:rPr>
+          <w:rFonts w:ascii="Arial" w:hAnsi="Arial" w:cs="Arial"/>
+        </w:rPr>
+        <w:t xml:space="preserve">When the heart rate is below </w:t>
+      </w:r>
+      <w:proofErr w:type="gramStart"/>
+      <w:r>
+        <w:rPr>
+          <w:rFonts w:ascii="Arial" w:hAnsi="Arial" w:cs="Arial"/>
+        </w:rPr>
+        <w:t>normal</w:t>
+      </w:r>
+      <w:proofErr w:type="gramEnd"/>
+      <w:r>
+        <w:rPr>
+          <w:rFonts w:ascii="Arial" w:hAnsi="Arial" w:cs="Arial"/>
+        </w:rPr>
+        <w:t xml:space="preserve"> but pulse width is big enough to account for the gap, pacemaker is not supposed to provide any artificial pulse.</w:t>
+      </w:r>
+    </w:p>
+    <w:p>
+      <w:pPr>
+        <w:pStyle w:val="ListParagraph"/>
+        <w:ind w:left="1080"/>
+        <w:rPr>
+          <w:rFonts w:ascii="Arial" w:hAnsi="Arial" w:cs="Arial"/>
+        </w:rPr>
+      </w:pPr>
+      <w:r>
+        <w:rPr>
+          <w:rFonts w:ascii="Arial" w:hAnsi="Arial" w:cs="Arial"/>
+        </w:rPr>
+        <w:t>As we can see from the graph below, our pacemaker is not providing any additional pulse to the heart.</w:t>
+      </w:r>
+    </w:p>
+    <w:p>
+      <w:pPr>
+        <w:pStyle w:val="ListParagraph"/>
+        <w:ind w:left="1080"/>
+        <w:rPr>
+          <w:rFonts w:ascii="Arial" w:hAnsi="Arial" w:cs="Arial"/>
+        </w:rPr>
+      </w:pPr>
+    </w:p>
+    <w:p>
+      <w:pPr>
+        <w:pStyle w:val="ListParagraph"/>
+        <w:ind w:left="1080"/>
+        <w:jc w:val="center"/>
+        <w:rPr>
+          <w:rFonts w:ascii="Arial" w:hAnsi="Arial" w:cs="Arial"/>
+        </w:rPr>
+      </w:pPr>
+      <w:r>
+        <w:rPr>
+          <w:rFonts w:ascii="Arial" w:hAnsi="Arial" w:cs="Arial"/>
+          <w:i/>
+          <w:iCs/>
+        </w:rPr>
+        <w:t>T</w:t>
+      </w:r>
+      <w:r>
+        <w:rPr>
+          <w:rFonts w:ascii="Arial" w:hAnsi="Arial" w:cs="Arial"/>
+          <w:i/>
+          <w:iCs/>
+        </w:rPr>
+        <w:t xml:space="preserve">he graph of </w:t>
+      </w:r>
+      <w:r>
+        <w:rPr>
+          <w:rFonts w:ascii="Arial" w:hAnsi="Arial" w:cs="Arial"/>
+          <w:i/>
+          <w:iCs/>
+        </w:rPr>
+        <w:t>natural</w:t>
+      </w:r>
+      <w:r>
+        <w:rPr>
+          <w:rFonts w:ascii="Arial" w:hAnsi="Arial" w:cs="Arial"/>
+          <w:i/>
+          <w:iCs/>
+        </w:rPr>
+        <w:t xml:space="preserve"> pulse from </w:t>
+      </w:r>
+      <w:proofErr w:type="spellStart"/>
+      <w:r>
+        <w:rPr>
+          <w:rFonts w:ascii="Arial" w:hAnsi="Arial" w:cs="Arial"/>
+          <w:i/>
+          <w:iCs/>
+        </w:rPr>
+        <w:t>HeartView</w:t>
+      </w:r>
+      <w:proofErr w:type="spellEnd"/>
+    </w:p>
+    <w:p>
+      <w:pPr>
+        <w:pStyle w:val="ListParagraph"/>
+        <w:ind w:left="1080"/>
+        <w:rPr>
+          <w:rFonts w:ascii="Arial" w:hAnsi="Arial" w:cs="Arial"/>
+        </w:rPr>
+      </w:pPr>
+      <w:r>
+        <w:rPr>
+          <w:noProof/>
+        </w:rPr>
+        <w:drawing>
+          <wp:inline distT="0" distB="0" distL="0" distR="0" wp14:anchorId="666998EF" wp14:editId="7C1CF2D8">
+            <wp:extent cx="5731510" cy="1729740"/>
+            <wp:effectExtent l="0" t="0" r="2540" b="3810"/>
+            <wp:docPr id="6" name="Picture 6"/>
+            <wp:cNvGraphicFramePr>
+              <a:graphicFrameLocks xmlns:a="http://schemas.openxmlformats.org/drawingml/2006/main" noChangeAspect="1"/>
+            </wp:cNvGraphicFramePr>
+            <a:graphic xmlns:a="http://schemas.openxmlformats.org/drawingml/2006/main">
+              <a:graphicData uri="http://schemas.openxmlformats.org/drawingml/2006/picture">
+                <pic:pic xmlns:pic="http://schemas.openxmlformats.org/drawingml/2006/picture">
+                  <pic:nvPicPr>
+                    <pic:cNvPr id="1" name=""/>
+                    <pic:cNvPicPr/>
+                  </pic:nvPicPr>
+                  <pic:blipFill>
+                    <a:blip r:embed="rId13"/>
+                    <a:stretch>
+                      <a:fillRect/>
+                    </a:stretch>
+                  </pic:blipFill>
+                  <pic:spPr>
+                    <a:xfrm>
+                      <a:off x="0" y="0"/>
+                      <a:ext cx="5731510" cy="1729740"/>
+                    </a:xfrm>
+                    <a:prstGeom prst="rect">
+                      <a:avLst/>
+                    </a:prstGeom>
+                  </pic:spPr>
+                </pic:pic>
+              </a:graphicData>
+            </a:graphic>
+          </wp:inline>
+        </w:drawing>
+      </w:r>
+    </w:p>
+    <w:p/>
     <w:p>
       <w:pPr>
         <w:pStyle w:val="Heading2"/>
@@ -17438,6 +19246,7 @@
               <w:jc w:val="center"/>
             </w:pPr>
             <w:r>
+              <w:lastRenderedPageBreak/>
               <w:t>true</w:t>
             </w:r>
           </w:p>
@@ -17520,7 +19329,6 @@
         <w:pStyle w:val="Heading4"/>
       </w:pPr>
       <w:r>
-        <w:lastRenderedPageBreak/>
         <w:t>Hysteresis and Rate Smoothing Disabled</w:t>
       </w:r>
     </w:p>
@@ -20970,7 +22778,6 @@
               <w:jc w:val="center"/>
             </w:pPr>
             <w:r>
-              <w:lastRenderedPageBreak/>
               <w:t>Paced</w:t>
             </w:r>
           </w:p>
@@ -24921,6 +26728,7 @@
                 <w:sz w:val="18"/>
                 <w:szCs w:val="18"/>
               </w:rPr>
+              <w:lastRenderedPageBreak/>
               <w:t>INITIAL</w:t>
             </w:r>
           </w:p>
@@ -25017,7 +26825,6 @@
                 <w:sz w:val="18"/>
                 <w:szCs w:val="18"/>
               </w:rPr>
-              <w:lastRenderedPageBreak/>
               <w:t>SENSED</w:t>
             </w:r>
           </w:p>
@@ -25227,6 +27034,1210 @@
       </w:r>
       <w:bookmarkEnd w:id="30"/>
     </w:p>
+    <w:p/>
+    <w:p>
+      <w:pPr>
+        <w:pStyle w:val="ListParagraph"/>
+        <w:spacing w:after="160" w:line="259" w:lineRule="auto"/>
+        <w:rPr>
+          <w:rFonts w:ascii="Arial" w:hAnsi="Arial" w:cs="Arial"/>
+        </w:rPr>
+      </w:pPr>
+      <w:r>
+        <w:rPr>
+          <w:rFonts w:ascii="Arial" w:hAnsi="Arial" w:cs="Arial"/>
+          <w:b/>
+          <w:bCs/>
+        </w:rPr>
+        <w:t>VVI</w:t>
+      </w:r>
+    </w:p>
+    <w:p>
+      <w:pPr>
+        <w:pStyle w:val="ListParagraph"/>
+        <w:rPr>
+          <w:rFonts w:ascii="Arial" w:hAnsi="Arial" w:cs="Arial"/>
+        </w:rPr>
+      </w:pPr>
+      <w:r>
+        <w:rPr>
+          <w:rFonts w:ascii="Arial" w:hAnsi="Arial" w:cs="Arial"/>
+        </w:rPr>
+        <w:t>Chamber paced: Ventricle</w:t>
+      </w:r>
+    </w:p>
+    <w:p>
+      <w:pPr>
+        <w:pStyle w:val="ListParagraph"/>
+        <w:rPr>
+          <w:rFonts w:ascii="Arial" w:hAnsi="Arial" w:cs="Arial"/>
+        </w:rPr>
+      </w:pPr>
+      <w:r>
+        <w:rPr>
+          <w:rFonts w:ascii="Arial" w:hAnsi="Arial" w:cs="Arial"/>
+        </w:rPr>
+        <w:t>Chamber sensed: Ventricle</w:t>
+      </w:r>
+    </w:p>
+    <w:p>
+      <w:pPr>
+        <w:pStyle w:val="ListParagraph"/>
+        <w:rPr>
+          <w:rFonts w:ascii="Arial" w:hAnsi="Arial" w:cs="Arial"/>
+        </w:rPr>
+      </w:pPr>
+      <w:r>
+        <w:rPr>
+          <w:rFonts w:ascii="Arial" w:hAnsi="Arial" w:cs="Arial"/>
+        </w:rPr>
+        <w:t>Response to Sensing: Inhibited</w:t>
+      </w:r>
+    </w:p>
+    <w:p>
+      <w:pPr>
+        <w:pStyle w:val="ListParagraph"/>
+        <w:rPr>
+          <w:rFonts w:ascii="Arial" w:hAnsi="Arial" w:cs="Arial"/>
+        </w:rPr>
+      </w:pPr>
+    </w:p>
+    <w:p>
+      <w:pPr>
+        <w:pStyle w:val="ListParagraph"/>
+        <w:rPr>
+          <w:rFonts w:ascii="Arial" w:hAnsi="Arial" w:cs="Arial"/>
+          <w:b/>
+          <w:bCs/>
+        </w:rPr>
+      </w:pPr>
+      <w:r>
+        <w:rPr>
+          <w:rFonts w:ascii="Arial" w:hAnsi="Arial" w:cs="Arial"/>
+          <w:b/>
+          <w:bCs/>
+        </w:rPr>
+        <w:t>Test Cases:</w:t>
+      </w:r>
+    </w:p>
+    <w:p>
+      <w:pPr>
+        <w:pStyle w:val="ListParagraph"/>
+        <w:rPr>
+          <w:rFonts w:ascii="Arial" w:hAnsi="Arial" w:cs="Arial"/>
+        </w:rPr>
+      </w:pPr>
+    </w:p>
+    <w:p>
+      <w:pPr>
+        <w:pStyle w:val="ListParagraph"/>
+        <w:numPr>
+          <w:ilvl w:val="0"/>
+          <w:numId w:val="15"/>
+        </w:numPr>
+        <w:spacing w:after="160" w:line="259" w:lineRule="auto"/>
+        <w:rPr>
+          <w:rFonts w:ascii="Arial" w:hAnsi="Arial" w:cs="Arial"/>
+        </w:rPr>
+      </w:pPr>
+      <w:r>
+        <w:rPr>
+          <w:rFonts w:ascii="Arial" w:hAnsi="Arial" w:cs="Arial"/>
+          <w:u w:val="single"/>
+        </w:rPr>
+        <w:t xml:space="preserve">Natural Atrium: </w:t>
+      </w:r>
+      <w:r>
+        <w:rPr>
+          <w:rFonts w:ascii="Arial" w:hAnsi="Arial" w:cs="Arial"/>
+          <w:b/>
+          <w:bCs/>
+          <w:u w:val="single"/>
+        </w:rPr>
+        <w:t xml:space="preserve">OFF </w:t>
+      </w:r>
+      <w:r>
+        <w:rPr>
+          <w:rFonts w:ascii="Arial" w:hAnsi="Arial" w:cs="Arial"/>
+          <w:u w:val="single"/>
+        </w:rPr>
+        <w:t>|</w:t>
+      </w:r>
+      <w:r>
+        <w:rPr>
+          <w:rFonts w:ascii="Arial" w:hAnsi="Arial" w:cs="Arial"/>
+          <w:b/>
+          <w:bCs/>
+          <w:u w:val="single"/>
+        </w:rPr>
+        <w:t xml:space="preserve"> </w:t>
+      </w:r>
+      <w:r>
+        <w:rPr>
+          <w:rFonts w:ascii="Arial" w:hAnsi="Arial" w:cs="Arial"/>
+          <w:u w:val="single"/>
+        </w:rPr>
+        <w:t xml:space="preserve">Natural Ventricle: </w:t>
+      </w:r>
+      <w:r>
+        <w:rPr>
+          <w:rFonts w:ascii="Arial" w:hAnsi="Arial" w:cs="Arial"/>
+          <w:b/>
+          <w:bCs/>
+          <w:u w:val="single"/>
+        </w:rPr>
+        <w:t>ON</w:t>
+      </w:r>
+      <w:r>
+        <w:rPr>
+          <w:rFonts w:ascii="Arial" w:hAnsi="Arial" w:cs="Arial"/>
+          <w:u w:val="single"/>
+        </w:rPr>
+        <w:t xml:space="preserve">, Pulse Width: </w:t>
+      </w:r>
+      <w:r>
+        <w:rPr>
+          <w:rFonts w:ascii="Arial" w:hAnsi="Arial" w:cs="Arial"/>
+          <w:b/>
+          <w:bCs/>
+          <w:u w:val="single"/>
+        </w:rPr>
+        <w:t xml:space="preserve">1ms </w:t>
+      </w:r>
+      <w:r>
+        <w:rPr>
+          <w:rFonts w:ascii="Arial" w:hAnsi="Arial" w:cs="Arial"/>
+          <w:u w:val="single"/>
+        </w:rPr>
+        <w:t xml:space="preserve">| Heart Rate: </w:t>
+      </w:r>
+      <w:r>
+        <w:rPr>
+          <w:rFonts w:ascii="Arial" w:hAnsi="Arial" w:cs="Arial"/>
+          <w:b/>
+          <w:bCs/>
+          <w:u w:val="single"/>
+        </w:rPr>
+        <w:t>30bpm</w:t>
+      </w:r>
+    </w:p>
+    <w:p>
+      <w:pPr>
+        <w:pStyle w:val="ListParagraph"/>
+        <w:ind w:left="1080"/>
+        <w:rPr>
+          <w:rFonts w:ascii="Arial" w:hAnsi="Arial" w:cs="Arial"/>
+          <w:u w:val="single"/>
+        </w:rPr>
+      </w:pPr>
+    </w:p>
+    <w:p>
+      <w:pPr>
+        <w:pStyle w:val="ListParagraph"/>
+        <w:ind w:left="1080"/>
+        <w:rPr>
+          <w:rFonts w:ascii="Arial" w:hAnsi="Arial" w:cs="Arial"/>
+        </w:rPr>
+      </w:pPr>
+      <w:r>
+        <w:rPr>
+          <w:rFonts w:ascii="Arial" w:hAnsi="Arial" w:cs="Arial"/>
+        </w:rPr>
+        <w:t>At very low heart rate, pacemaker is expected to provide pulse at sufficient interval to maintain overall normal heart rate.</w:t>
+      </w:r>
+    </w:p>
+    <w:p>
+      <w:pPr>
+        <w:pStyle w:val="ListParagraph"/>
+        <w:ind w:left="1080"/>
+        <w:rPr>
+          <w:rFonts w:ascii="Arial" w:hAnsi="Arial" w:cs="Arial"/>
+        </w:rPr>
+      </w:pPr>
+      <w:r>
+        <w:rPr>
+          <w:rFonts w:ascii="Arial" w:hAnsi="Arial" w:cs="Arial"/>
+        </w:rPr>
+        <w:t>As we can see from graph below, our pacemaker provides artificial pulses whenever the time till last pulse is more than 1000ms, which helps in maintaining normal heart rate of 60bpm or pulse after every 1000ms.</w:t>
+      </w:r>
+    </w:p>
+    <w:p>
+      <w:pPr>
+        <w:pStyle w:val="ListParagraph"/>
+        <w:ind w:left="1080"/>
+        <w:rPr>
+          <w:rFonts w:ascii="Arial" w:hAnsi="Arial" w:cs="Arial"/>
+        </w:rPr>
+      </w:pPr>
+      <w:r>
+        <w:rPr>
+          <w:rFonts w:ascii="Arial" w:hAnsi="Arial" w:cs="Arial"/>
+        </w:rPr>
+        <w:t xml:space="preserve"> </w:t>
+      </w:r>
+    </w:p>
+    <w:p>
+      <w:pPr>
+        <w:pStyle w:val="ListParagraph"/>
+        <w:ind w:left="1080"/>
+        <w:jc w:val="center"/>
+        <w:rPr>
+          <w:rFonts w:ascii="Arial" w:hAnsi="Arial" w:cs="Arial"/>
+        </w:rPr>
+      </w:pPr>
+      <w:r>
+        <w:rPr>
+          <w:rFonts w:ascii="Arial" w:hAnsi="Arial" w:cs="Arial"/>
+          <w:i/>
+          <w:iCs/>
+        </w:rPr>
+        <w:t>T</w:t>
+      </w:r>
+      <w:r>
+        <w:rPr>
+          <w:rFonts w:ascii="Arial" w:hAnsi="Arial" w:cs="Arial"/>
+          <w:i/>
+          <w:iCs/>
+        </w:rPr>
+        <w:t xml:space="preserve">he graph of </w:t>
+      </w:r>
+      <w:r>
+        <w:rPr>
+          <w:rFonts w:ascii="Arial" w:hAnsi="Arial" w:cs="Arial"/>
+          <w:i/>
+          <w:iCs/>
+        </w:rPr>
+        <w:t>natural and artificial</w:t>
+      </w:r>
+      <w:r>
+        <w:rPr>
+          <w:rFonts w:ascii="Arial" w:hAnsi="Arial" w:cs="Arial"/>
+          <w:i/>
+          <w:iCs/>
+        </w:rPr>
+        <w:t xml:space="preserve"> pulse from </w:t>
+      </w:r>
+      <w:proofErr w:type="spellStart"/>
+      <w:r>
+        <w:rPr>
+          <w:rFonts w:ascii="Arial" w:hAnsi="Arial" w:cs="Arial"/>
+          <w:i/>
+          <w:iCs/>
+        </w:rPr>
+        <w:t>HeartView</w:t>
+      </w:r>
+      <w:proofErr w:type="spellEnd"/>
+    </w:p>
+    <w:p>
+      <w:pPr>
+        <w:pStyle w:val="ListParagraph"/>
+        <w:ind w:left="1080"/>
+        <w:rPr>
+          <w:rFonts w:ascii="Arial" w:hAnsi="Arial" w:cs="Arial"/>
+        </w:rPr>
+      </w:pPr>
+      <w:r>
+        <w:rPr>
+          <w:noProof/>
+        </w:rPr>
+        <w:lastRenderedPageBreak/>
+        <w:drawing>
+          <wp:inline distT="0" distB="0" distL="0" distR="0" wp14:anchorId="73059E78" wp14:editId="399D5270">
+            <wp:extent cx="5731510" cy="1718310"/>
+            <wp:effectExtent l="0" t="0" r="2540" b="0"/>
+            <wp:docPr id="7" name="Picture 7"/>
+            <wp:cNvGraphicFramePr>
+              <a:graphicFrameLocks xmlns:a="http://schemas.openxmlformats.org/drawingml/2006/main" noChangeAspect="1"/>
+            </wp:cNvGraphicFramePr>
+            <a:graphic xmlns:a="http://schemas.openxmlformats.org/drawingml/2006/main">
+              <a:graphicData uri="http://schemas.openxmlformats.org/drawingml/2006/picture">
+                <pic:pic xmlns:pic="http://schemas.openxmlformats.org/drawingml/2006/picture">
+                  <pic:nvPicPr>
+                    <pic:cNvPr id="1" name=""/>
+                    <pic:cNvPicPr/>
+                  </pic:nvPicPr>
+                  <pic:blipFill>
+                    <a:blip r:embed="rId14"/>
+                    <a:stretch>
+                      <a:fillRect/>
+                    </a:stretch>
+                  </pic:blipFill>
+                  <pic:spPr>
+                    <a:xfrm>
+                      <a:off x="0" y="0"/>
+                      <a:ext cx="5731510" cy="1718310"/>
+                    </a:xfrm>
+                    <a:prstGeom prst="rect">
+                      <a:avLst/>
+                    </a:prstGeom>
+                  </pic:spPr>
+                </pic:pic>
+              </a:graphicData>
+            </a:graphic>
+          </wp:inline>
+        </w:drawing>
+      </w:r>
+    </w:p>
+    <w:p>
+      <w:pPr>
+        <w:pStyle w:val="ListParagraph"/>
+        <w:rPr>
+          <w:rFonts w:ascii="Arial" w:hAnsi="Arial" w:cs="Arial"/>
+        </w:rPr>
+      </w:pPr>
+    </w:p>
+    <w:p>
+      <w:pPr>
+        <w:pStyle w:val="ListParagraph"/>
+        <w:numPr>
+          <w:ilvl w:val="0"/>
+          <w:numId w:val="15"/>
+        </w:numPr>
+        <w:spacing w:after="160" w:line="259" w:lineRule="auto"/>
+        <w:rPr>
+          <w:rFonts w:ascii="Arial" w:hAnsi="Arial" w:cs="Arial"/>
+        </w:rPr>
+      </w:pPr>
+      <w:r>
+        <w:rPr>
+          <w:rFonts w:ascii="Arial" w:hAnsi="Arial" w:cs="Arial"/>
+          <w:u w:val="single"/>
+        </w:rPr>
+        <w:t xml:space="preserve">Natural Atrium: </w:t>
+      </w:r>
+      <w:r>
+        <w:rPr>
+          <w:rFonts w:ascii="Arial" w:hAnsi="Arial" w:cs="Arial"/>
+          <w:b/>
+          <w:bCs/>
+          <w:u w:val="single"/>
+        </w:rPr>
+        <w:t xml:space="preserve">OFF </w:t>
+      </w:r>
+      <w:r>
+        <w:rPr>
+          <w:rFonts w:ascii="Arial" w:hAnsi="Arial" w:cs="Arial"/>
+          <w:u w:val="single"/>
+        </w:rPr>
+        <w:t>|</w:t>
+      </w:r>
+      <w:r>
+        <w:rPr>
+          <w:rFonts w:ascii="Arial" w:hAnsi="Arial" w:cs="Arial"/>
+          <w:b/>
+          <w:bCs/>
+          <w:u w:val="single"/>
+        </w:rPr>
+        <w:t xml:space="preserve"> </w:t>
+      </w:r>
+      <w:r>
+        <w:rPr>
+          <w:rFonts w:ascii="Arial" w:hAnsi="Arial" w:cs="Arial"/>
+          <w:u w:val="single"/>
+        </w:rPr>
+        <w:t xml:space="preserve">Natural Ventricle: </w:t>
+      </w:r>
+      <w:r>
+        <w:rPr>
+          <w:rFonts w:ascii="Arial" w:hAnsi="Arial" w:cs="Arial"/>
+          <w:b/>
+          <w:bCs/>
+          <w:u w:val="single"/>
+        </w:rPr>
+        <w:t>ON</w:t>
+      </w:r>
+      <w:r>
+        <w:rPr>
+          <w:rFonts w:ascii="Arial" w:hAnsi="Arial" w:cs="Arial"/>
+          <w:u w:val="single"/>
+        </w:rPr>
+        <w:t xml:space="preserve">, Pulse Width: </w:t>
+      </w:r>
+      <w:r>
+        <w:rPr>
+          <w:rFonts w:ascii="Arial" w:hAnsi="Arial" w:cs="Arial"/>
+          <w:b/>
+          <w:bCs/>
+          <w:u w:val="single"/>
+        </w:rPr>
+        <w:t>1</w:t>
+      </w:r>
+      <w:r>
+        <w:rPr>
+          <w:rFonts w:ascii="Arial" w:hAnsi="Arial" w:cs="Arial"/>
+          <w:b/>
+          <w:bCs/>
+          <w:u w:val="single"/>
+        </w:rPr>
+        <w:t>0</w:t>
+      </w:r>
+      <w:r>
+        <w:rPr>
+          <w:rFonts w:ascii="Arial" w:hAnsi="Arial" w:cs="Arial"/>
+          <w:b/>
+          <w:bCs/>
+          <w:u w:val="single"/>
+        </w:rPr>
+        <w:t xml:space="preserve">ms </w:t>
+      </w:r>
+      <w:r>
+        <w:rPr>
+          <w:rFonts w:ascii="Arial" w:hAnsi="Arial" w:cs="Arial"/>
+          <w:u w:val="single"/>
+        </w:rPr>
+        <w:t xml:space="preserve">| Heart Rate: </w:t>
+      </w:r>
+      <w:r>
+        <w:rPr>
+          <w:rFonts w:ascii="Arial" w:hAnsi="Arial" w:cs="Arial"/>
+          <w:b/>
+          <w:bCs/>
+          <w:u w:val="single"/>
+        </w:rPr>
+        <w:t>30bpm</w:t>
+      </w:r>
+    </w:p>
+    <w:p>
+      <w:pPr>
+        <w:pStyle w:val="ListParagraph"/>
+        <w:ind w:left="1080"/>
+        <w:rPr>
+          <w:rFonts w:ascii="Arial" w:hAnsi="Arial" w:cs="Arial"/>
+        </w:rPr>
+      </w:pPr>
+    </w:p>
+    <w:p>
+      <w:pPr>
+        <w:pStyle w:val="ListParagraph"/>
+        <w:ind w:left="1080"/>
+        <w:rPr>
+          <w:rFonts w:ascii="Arial" w:hAnsi="Arial" w:cs="Arial"/>
+        </w:rPr>
+      </w:pPr>
+      <w:r>
+        <w:rPr>
+          <w:rFonts w:ascii="Arial" w:hAnsi="Arial" w:cs="Arial"/>
+        </w:rPr>
+        <w:t xml:space="preserve">When the heart rate is low, high pulse width is not able to bridge the gap and pacemaker is supposed to provide pulses </w:t>
+      </w:r>
+      <w:proofErr w:type="gramStart"/>
+      <w:r>
+        <w:rPr>
+          <w:rFonts w:ascii="Arial" w:hAnsi="Arial" w:cs="Arial"/>
+        </w:rPr>
+        <w:t>in order to</w:t>
+      </w:r>
+      <w:proofErr w:type="gramEnd"/>
+      <w:r>
+        <w:rPr>
+          <w:rFonts w:ascii="Arial" w:hAnsi="Arial" w:cs="Arial"/>
+        </w:rPr>
+        <w:t xml:space="preserve"> make sure proper functioning of the heart.</w:t>
+      </w:r>
+    </w:p>
+    <w:p>
+      <w:pPr>
+        <w:pStyle w:val="ListParagraph"/>
+        <w:ind w:left="1080"/>
+        <w:rPr>
+          <w:rFonts w:ascii="Arial" w:hAnsi="Arial" w:cs="Arial"/>
+        </w:rPr>
+      </w:pPr>
+      <w:r>
+        <w:rPr>
+          <w:rFonts w:ascii="Arial" w:hAnsi="Arial" w:cs="Arial"/>
+        </w:rPr>
+        <w:t xml:space="preserve">From the graph below, </w:t>
+      </w:r>
+      <w:proofErr w:type="gramStart"/>
+      <w:r>
+        <w:rPr>
+          <w:rFonts w:ascii="Arial" w:hAnsi="Arial" w:cs="Arial"/>
+        </w:rPr>
+        <w:t>it is clear that our</w:t>
+      </w:r>
+      <w:proofErr w:type="gramEnd"/>
+      <w:r>
+        <w:rPr>
+          <w:rFonts w:ascii="Arial" w:hAnsi="Arial" w:cs="Arial"/>
+        </w:rPr>
+        <w:t xml:space="preserve"> pacemaker sends artificial pulses to the heart and maintains normal functioning.</w:t>
+      </w:r>
+    </w:p>
+    <w:p>
+      <w:pPr>
+        <w:pStyle w:val="ListParagraph"/>
+        <w:ind w:left="1080"/>
+        <w:rPr>
+          <w:rFonts w:ascii="Arial" w:hAnsi="Arial" w:cs="Arial"/>
+        </w:rPr>
+      </w:pPr>
+    </w:p>
+    <w:p>
+      <w:pPr>
+        <w:pStyle w:val="ListParagraph"/>
+        <w:ind w:left="1080"/>
+        <w:jc w:val="center"/>
+        <w:rPr>
+          <w:rFonts w:ascii="Arial" w:hAnsi="Arial" w:cs="Arial"/>
+        </w:rPr>
+      </w:pPr>
+      <w:r>
+        <w:rPr>
+          <w:rFonts w:ascii="Arial" w:hAnsi="Arial" w:cs="Arial"/>
+          <w:i/>
+          <w:iCs/>
+        </w:rPr>
+        <w:t>T</w:t>
+      </w:r>
+      <w:r>
+        <w:rPr>
+          <w:rFonts w:ascii="Arial" w:hAnsi="Arial" w:cs="Arial"/>
+          <w:i/>
+          <w:iCs/>
+        </w:rPr>
+        <w:t xml:space="preserve">he graph of </w:t>
+      </w:r>
+      <w:r>
+        <w:rPr>
+          <w:rFonts w:ascii="Arial" w:hAnsi="Arial" w:cs="Arial"/>
+          <w:i/>
+          <w:iCs/>
+        </w:rPr>
+        <w:t>natural and artificial</w:t>
+      </w:r>
+      <w:r>
+        <w:rPr>
+          <w:rFonts w:ascii="Arial" w:hAnsi="Arial" w:cs="Arial"/>
+          <w:i/>
+          <w:iCs/>
+        </w:rPr>
+        <w:t xml:space="preserve"> pulse from </w:t>
+      </w:r>
+      <w:proofErr w:type="spellStart"/>
+      <w:r>
+        <w:rPr>
+          <w:rFonts w:ascii="Arial" w:hAnsi="Arial" w:cs="Arial"/>
+          <w:i/>
+          <w:iCs/>
+        </w:rPr>
+        <w:t>HeartView</w:t>
+      </w:r>
+      <w:proofErr w:type="spellEnd"/>
+    </w:p>
+    <w:p>
+      <w:pPr>
+        <w:pStyle w:val="ListParagraph"/>
+        <w:ind w:left="1080"/>
+        <w:rPr>
+          <w:rFonts w:ascii="Arial" w:hAnsi="Arial" w:cs="Arial"/>
+        </w:rPr>
+      </w:pPr>
+      <w:r>
+        <w:rPr>
+          <w:noProof/>
+        </w:rPr>
+        <w:drawing>
+          <wp:inline distT="0" distB="0" distL="0" distR="0" wp14:anchorId="63705B71" wp14:editId="6870E633">
+            <wp:extent cx="5731510" cy="1617345"/>
+            <wp:effectExtent l="0" t="0" r="2540" b="1905"/>
+            <wp:docPr id="8" name="Picture 8"/>
+            <wp:cNvGraphicFramePr>
+              <a:graphicFrameLocks xmlns:a="http://schemas.openxmlformats.org/drawingml/2006/main" noChangeAspect="1"/>
+            </wp:cNvGraphicFramePr>
+            <a:graphic xmlns:a="http://schemas.openxmlformats.org/drawingml/2006/main">
+              <a:graphicData uri="http://schemas.openxmlformats.org/drawingml/2006/picture">
+                <pic:pic xmlns:pic="http://schemas.openxmlformats.org/drawingml/2006/picture">
+                  <pic:nvPicPr>
+                    <pic:cNvPr id="1" name=""/>
+                    <pic:cNvPicPr/>
+                  </pic:nvPicPr>
+                  <pic:blipFill>
+                    <a:blip r:embed="rId15"/>
+                    <a:stretch>
+                      <a:fillRect/>
+                    </a:stretch>
+                  </pic:blipFill>
+                  <pic:spPr>
+                    <a:xfrm>
+                      <a:off x="0" y="0"/>
+                      <a:ext cx="5731510" cy="1617345"/>
+                    </a:xfrm>
+                    <a:prstGeom prst="rect">
+                      <a:avLst/>
+                    </a:prstGeom>
+                  </pic:spPr>
+                </pic:pic>
+              </a:graphicData>
+            </a:graphic>
+          </wp:inline>
+        </w:drawing>
+      </w:r>
+    </w:p>
+    <w:p>
+      <w:pPr>
+        <w:ind w:left="720"/>
+        <w:rPr>
+          <w:rFonts w:ascii="Arial" w:hAnsi="Arial" w:cs="Arial"/>
+        </w:rPr>
+      </w:pPr>
+    </w:p>
+    <w:p>
+      <w:pPr>
+        <w:pStyle w:val="ListParagraph"/>
+        <w:numPr>
+          <w:ilvl w:val="0"/>
+          <w:numId w:val="15"/>
+        </w:numPr>
+        <w:spacing w:after="160" w:line="259" w:lineRule="auto"/>
+        <w:rPr>
+          <w:rFonts w:ascii="Arial" w:hAnsi="Arial" w:cs="Arial"/>
+        </w:rPr>
+      </w:pPr>
+      <w:r>
+        <w:rPr>
+          <w:rFonts w:ascii="Arial" w:hAnsi="Arial" w:cs="Arial"/>
+          <w:u w:val="single"/>
+        </w:rPr>
+        <w:t xml:space="preserve">Natural Atrium: </w:t>
+      </w:r>
+      <w:r>
+        <w:rPr>
+          <w:rFonts w:ascii="Arial" w:hAnsi="Arial" w:cs="Arial"/>
+          <w:b/>
+          <w:bCs/>
+          <w:u w:val="single"/>
+        </w:rPr>
+        <w:t xml:space="preserve">OFF </w:t>
+      </w:r>
+      <w:r>
+        <w:rPr>
+          <w:rFonts w:ascii="Arial" w:hAnsi="Arial" w:cs="Arial"/>
+          <w:u w:val="single"/>
+        </w:rPr>
+        <w:t>|</w:t>
+      </w:r>
+      <w:r>
+        <w:rPr>
+          <w:rFonts w:ascii="Arial" w:hAnsi="Arial" w:cs="Arial"/>
+          <w:b/>
+          <w:bCs/>
+          <w:u w:val="single"/>
+        </w:rPr>
+        <w:t xml:space="preserve"> </w:t>
+      </w:r>
+      <w:r>
+        <w:rPr>
+          <w:rFonts w:ascii="Arial" w:hAnsi="Arial" w:cs="Arial"/>
+          <w:u w:val="single"/>
+        </w:rPr>
+        <w:t xml:space="preserve">Natural Ventricle: </w:t>
+      </w:r>
+      <w:r>
+        <w:rPr>
+          <w:rFonts w:ascii="Arial" w:hAnsi="Arial" w:cs="Arial"/>
+          <w:b/>
+          <w:bCs/>
+          <w:u w:val="single"/>
+        </w:rPr>
+        <w:t>ON</w:t>
+      </w:r>
+      <w:r>
+        <w:rPr>
+          <w:rFonts w:ascii="Arial" w:hAnsi="Arial" w:cs="Arial"/>
+          <w:u w:val="single"/>
+        </w:rPr>
+        <w:t xml:space="preserve">, Pulse Width: </w:t>
+      </w:r>
+      <w:r>
+        <w:rPr>
+          <w:rFonts w:ascii="Arial" w:hAnsi="Arial" w:cs="Arial"/>
+          <w:b/>
+          <w:bCs/>
+          <w:u w:val="single"/>
+        </w:rPr>
+        <w:t xml:space="preserve">1ms </w:t>
+      </w:r>
+      <w:r>
+        <w:rPr>
+          <w:rFonts w:ascii="Arial" w:hAnsi="Arial" w:cs="Arial"/>
+          <w:u w:val="single"/>
+        </w:rPr>
+        <w:t xml:space="preserve">| Heart Rate: </w:t>
+      </w:r>
+      <w:r>
+        <w:rPr>
+          <w:rFonts w:ascii="Arial" w:hAnsi="Arial" w:cs="Arial"/>
+          <w:b/>
+          <w:bCs/>
+          <w:u w:val="single"/>
+        </w:rPr>
+        <w:t>50bpm</w:t>
+      </w:r>
+    </w:p>
+    <w:p>
+      <w:pPr>
+        <w:pStyle w:val="ListParagraph"/>
+        <w:ind w:left="1080"/>
+        <w:rPr>
+          <w:rFonts w:ascii="Arial" w:hAnsi="Arial" w:cs="Arial"/>
+          <w:u w:val="single"/>
+        </w:rPr>
+      </w:pPr>
+    </w:p>
+    <w:p>
+      <w:pPr>
+        <w:pStyle w:val="ListParagraph"/>
+        <w:ind w:left="1080"/>
+        <w:rPr>
+          <w:rFonts w:ascii="Arial" w:hAnsi="Arial" w:cs="Arial"/>
+        </w:rPr>
+      </w:pPr>
+      <w:r>
+        <w:rPr>
+          <w:rFonts w:ascii="Arial" w:hAnsi="Arial" w:cs="Arial"/>
+        </w:rPr>
+        <w:t xml:space="preserve">When heart is beating just below normal </w:t>
+      </w:r>
+      <w:proofErr w:type="gramStart"/>
+      <w:r>
+        <w:rPr>
+          <w:rFonts w:ascii="Arial" w:hAnsi="Arial" w:cs="Arial"/>
+        </w:rPr>
+        <w:t>rate</w:t>
+      </w:r>
+      <w:proofErr w:type="gramEnd"/>
+      <w:r>
+        <w:rPr>
+          <w:rFonts w:ascii="Arial" w:hAnsi="Arial" w:cs="Arial"/>
+        </w:rPr>
+        <w:t xml:space="preserve"> but pulse width is not big enough to bridge the gap, pacemaker is expected to come into play and send pulses to the heart.</w:t>
+      </w:r>
+    </w:p>
+    <w:p>
+      <w:pPr>
+        <w:pStyle w:val="ListParagraph"/>
+        <w:ind w:left="1080"/>
+        <w:rPr>
+          <w:rFonts w:ascii="Arial" w:hAnsi="Arial" w:cs="Arial"/>
+        </w:rPr>
+      </w:pPr>
+      <w:r>
+        <w:rPr>
+          <w:rFonts w:ascii="Arial" w:hAnsi="Arial" w:cs="Arial"/>
+        </w:rPr>
+        <w:t>From the graph below, we can see that our pacemaker does exactly what is expected.</w:t>
+      </w:r>
+    </w:p>
+    <w:p>
+      <w:pPr>
+        <w:pStyle w:val="ListParagraph"/>
+        <w:ind w:left="1080"/>
+        <w:rPr>
+          <w:rFonts w:ascii="Arial" w:hAnsi="Arial" w:cs="Arial"/>
+          <w:u w:val="single"/>
+        </w:rPr>
+      </w:pPr>
+    </w:p>
+    <w:p>
+      <w:pPr>
+        <w:pStyle w:val="ListParagraph"/>
+        <w:ind w:left="1080"/>
+        <w:jc w:val="center"/>
+        <w:rPr>
+          <w:rFonts w:ascii="Arial" w:hAnsi="Arial" w:cs="Arial"/>
+        </w:rPr>
+      </w:pPr>
+      <w:r>
+        <w:rPr>
+          <w:rFonts w:ascii="Arial" w:hAnsi="Arial" w:cs="Arial"/>
+          <w:i/>
+          <w:iCs/>
+        </w:rPr>
+        <w:t>T</w:t>
+      </w:r>
+      <w:r>
+        <w:rPr>
+          <w:rFonts w:ascii="Arial" w:hAnsi="Arial" w:cs="Arial"/>
+          <w:i/>
+          <w:iCs/>
+        </w:rPr>
+        <w:t xml:space="preserve">he graph of </w:t>
+      </w:r>
+      <w:r>
+        <w:rPr>
+          <w:rFonts w:ascii="Arial" w:hAnsi="Arial" w:cs="Arial"/>
+          <w:i/>
+          <w:iCs/>
+        </w:rPr>
+        <w:t>natural and artificial</w:t>
+      </w:r>
+      <w:r>
+        <w:rPr>
+          <w:rFonts w:ascii="Arial" w:hAnsi="Arial" w:cs="Arial"/>
+          <w:i/>
+          <w:iCs/>
+        </w:rPr>
+        <w:t xml:space="preserve"> pulse from </w:t>
+      </w:r>
+      <w:proofErr w:type="spellStart"/>
+      <w:r>
+        <w:rPr>
+          <w:rFonts w:ascii="Arial" w:hAnsi="Arial" w:cs="Arial"/>
+          <w:i/>
+          <w:iCs/>
+        </w:rPr>
+        <w:t>HeartView</w:t>
+      </w:r>
+      <w:proofErr w:type="spellEnd"/>
+    </w:p>
+    <w:p>
+      <w:pPr>
+        <w:pStyle w:val="ListParagraph"/>
+        <w:ind w:left="1080"/>
+        <w:rPr>
+          <w:rFonts w:ascii="Arial" w:hAnsi="Arial" w:cs="Arial"/>
+        </w:rPr>
+      </w:pPr>
+      <w:r>
+        <w:rPr>
+          <w:noProof/>
+        </w:rPr>
+        <w:lastRenderedPageBreak/>
+        <w:drawing>
+          <wp:inline distT="0" distB="0" distL="0" distR="0" wp14:anchorId="4E3C1ECC" wp14:editId="73766401">
+            <wp:extent cx="5731510" cy="1724025"/>
+            <wp:effectExtent l="0" t="0" r="2540" b="9525"/>
+            <wp:docPr id="10" name="Picture 10"/>
+            <wp:cNvGraphicFramePr>
+              <a:graphicFrameLocks xmlns:a="http://schemas.openxmlformats.org/drawingml/2006/main" noChangeAspect="1"/>
+            </wp:cNvGraphicFramePr>
+            <a:graphic xmlns:a="http://schemas.openxmlformats.org/drawingml/2006/main">
+              <a:graphicData uri="http://schemas.openxmlformats.org/drawingml/2006/picture">
+                <pic:pic xmlns:pic="http://schemas.openxmlformats.org/drawingml/2006/picture">
+                  <pic:nvPicPr>
+                    <pic:cNvPr id="1" name=""/>
+                    <pic:cNvPicPr/>
+                  </pic:nvPicPr>
+                  <pic:blipFill>
+                    <a:blip r:embed="rId16"/>
+                    <a:stretch>
+                      <a:fillRect/>
+                    </a:stretch>
+                  </pic:blipFill>
+                  <pic:spPr>
+                    <a:xfrm>
+                      <a:off x="0" y="0"/>
+                      <a:ext cx="5731510" cy="1724025"/>
+                    </a:xfrm>
+                    <a:prstGeom prst="rect">
+                      <a:avLst/>
+                    </a:prstGeom>
+                  </pic:spPr>
+                </pic:pic>
+              </a:graphicData>
+            </a:graphic>
+          </wp:inline>
+        </w:drawing>
+      </w:r>
+    </w:p>
+    <w:p>
+      <w:pPr>
+        <w:pStyle w:val="ListParagraph"/>
+        <w:ind w:left="1080"/>
+        <w:rPr>
+          <w:rFonts w:ascii="Arial" w:hAnsi="Arial" w:cs="Arial"/>
+        </w:rPr>
+      </w:pPr>
+    </w:p>
+    <w:p>
+      <w:pPr>
+        <w:pStyle w:val="ListParagraph"/>
+        <w:numPr>
+          <w:ilvl w:val="0"/>
+          <w:numId w:val="15"/>
+        </w:numPr>
+        <w:spacing w:after="160" w:line="259" w:lineRule="auto"/>
+        <w:rPr>
+          <w:rFonts w:ascii="Arial" w:hAnsi="Arial" w:cs="Arial"/>
+        </w:rPr>
+      </w:pPr>
+      <w:r>
+        <w:rPr>
+          <w:rFonts w:ascii="Arial" w:hAnsi="Arial" w:cs="Arial"/>
+          <w:u w:val="single"/>
+        </w:rPr>
+        <w:t xml:space="preserve">Natural Atrium: </w:t>
+      </w:r>
+      <w:r>
+        <w:rPr>
+          <w:rFonts w:ascii="Arial" w:hAnsi="Arial" w:cs="Arial"/>
+          <w:b/>
+          <w:bCs/>
+          <w:u w:val="single"/>
+        </w:rPr>
+        <w:t xml:space="preserve">OFF </w:t>
+      </w:r>
+      <w:r>
+        <w:rPr>
+          <w:rFonts w:ascii="Arial" w:hAnsi="Arial" w:cs="Arial"/>
+          <w:u w:val="single"/>
+        </w:rPr>
+        <w:t>|</w:t>
+      </w:r>
+      <w:r>
+        <w:rPr>
+          <w:rFonts w:ascii="Arial" w:hAnsi="Arial" w:cs="Arial"/>
+          <w:b/>
+          <w:bCs/>
+          <w:u w:val="single"/>
+        </w:rPr>
+        <w:t xml:space="preserve"> </w:t>
+      </w:r>
+      <w:r>
+        <w:rPr>
+          <w:rFonts w:ascii="Arial" w:hAnsi="Arial" w:cs="Arial"/>
+          <w:u w:val="single"/>
+        </w:rPr>
+        <w:t xml:space="preserve">Natural Ventricle: </w:t>
+      </w:r>
+      <w:r>
+        <w:rPr>
+          <w:rFonts w:ascii="Arial" w:hAnsi="Arial" w:cs="Arial"/>
+          <w:b/>
+          <w:bCs/>
+          <w:u w:val="single"/>
+        </w:rPr>
+        <w:t>ON</w:t>
+      </w:r>
+      <w:r>
+        <w:rPr>
+          <w:rFonts w:ascii="Arial" w:hAnsi="Arial" w:cs="Arial"/>
+          <w:u w:val="single"/>
+        </w:rPr>
+        <w:t xml:space="preserve">, Pulse Width: </w:t>
+      </w:r>
+      <w:r>
+        <w:rPr>
+          <w:rFonts w:ascii="Arial" w:hAnsi="Arial" w:cs="Arial"/>
+          <w:b/>
+          <w:bCs/>
+          <w:u w:val="single"/>
+        </w:rPr>
+        <w:t>1</w:t>
+      </w:r>
+      <w:r>
+        <w:rPr>
+          <w:rFonts w:ascii="Arial" w:hAnsi="Arial" w:cs="Arial"/>
+          <w:b/>
+          <w:bCs/>
+          <w:u w:val="single"/>
+        </w:rPr>
+        <w:t>0</w:t>
+      </w:r>
+      <w:r>
+        <w:rPr>
+          <w:rFonts w:ascii="Arial" w:hAnsi="Arial" w:cs="Arial"/>
+          <w:b/>
+          <w:bCs/>
+          <w:u w:val="single"/>
+        </w:rPr>
+        <w:t xml:space="preserve">ms </w:t>
+      </w:r>
+      <w:r>
+        <w:rPr>
+          <w:rFonts w:ascii="Arial" w:hAnsi="Arial" w:cs="Arial"/>
+          <w:u w:val="single"/>
+        </w:rPr>
+        <w:t xml:space="preserve">| Heart Rate: </w:t>
+      </w:r>
+      <w:r>
+        <w:rPr>
+          <w:rFonts w:ascii="Arial" w:hAnsi="Arial" w:cs="Arial"/>
+          <w:b/>
+          <w:bCs/>
+          <w:u w:val="single"/>
+        </w:rPr>
+        <w:t>5</w:t>
+      </w:r>
+      <w:r>
+        <w:rPr>
+          <w:rFonts w:ascii="Arial" w:hAnsi="Arial" w:cs="Arial"/>
+          <w:b/>
+          <w:bCs/>
+          <w:u w:val="single"/>
+        </w:rPr>
+        <w:t>8</w:t>
+      </w:r>
+      <w:r>
+        <w:rPr>
+          <w:rFonts w:ascii="Arial" w:hAnsi="Arial" w:cs="Arial"/>
+          <w:b/>
+          <w:bCs/>
+          <w:u w:val="single"/>
+        </w:rPr>
+        <w:t>bpm</w:t>
+      </w:r>
+    </w:p>
+    <w:p>
+      <w:pPr>
+        <w:pStyle w:val="ListParagraph"/>
+        <w:ind w:left="1080"/>
+        <w:rPr>
+          <w:rFonts w:ascii="Arial" w:hAnsi="Arial" w:cs="Arial"/>
+        </w:rPr>
+      </w:pPr>
+    </w:p>
+    <w:p>
+      <w:pPr>
+        <w:pStyle w:val="ListParagraph"/>
+        <w:ind w:left="1080"/>
+        <w:rPr>
+          <w:rFonts w:ascii="Arial" w:hAnsi="Arial" w:cs="Arial"/>
+        </w:rPr>
+      </w:pPr>
+      <w:r>
+        <w:rPr>
+          <w:rFonts w:ascii="Arial" w:hAnsi="Arial" w:cs="Arial"/>
+        </w:rPr>
+        <w:t>When heart rate is just below the normal and pulse width is wide enough to bridge the gap, pacemaker should not do anything.</w:t>
+      </w:r>
+    </w:p>
+    <w:p>
+      <w:pPr>
+        <w:pStyle w:val="ListParagraph"/>
+        <w:ind w:left="1080"/>
+        <w:rPr>
+          <w:rFonts w:ascii="Arial" w:hAnsi="Arial" w:cs="Arial"/>
+        </w:rPr>
+      </w:pPr>
+      <w:r>
+        <w:rPr>
+          <w:rFonts w:ascii="Arial" w:hAnsi="Arial" w:cs="Arial"/>
+        </w:rPr>
+        <w:t>As we can see from the graph below, our pacemaker if not producing any artificial pulses to the heart.</w:t>
+      </w:r>
+    </w:p>
+    <w:p>
+      <w:pPr>
+        <w:pStyle w:val="ListParagraph"/>
+        <w:ind w:left="1080"/>
+        <w:rPr>
+          <w:rFonts w:ascii="Arial" w:hAnsi="Arial" w:cs="Arial"/>
+        </w:rPr>
+      </w:pPr>
+    </w:p>
+    <w:p>
+      <w:pPr>
+        <w:pStyle w:val="ListParagraph"/>
+        <w:ind w:left="1080"/>
+        <w:jc w:val="center"/>
+        <w:rPr>
+          <w:rFonts w:ascii="Arial" w:hAnsi="Arial" w:cs="Arial"/>
+        </w:rPr>
+      </w:pPr>
+      <w:r>
+        <w:rPr>
+          <w:rFonts w:ascii="Arial" w:hAnsi="Arial" w:cs="Arial"/>
+          <w:i/>
+          <w:iCs/>
+        </w:rPr>
+        <w:t>T</w:t>
+      </w:r>
+      <w:r>
+        <w:rPr>
+          <w:rFonts w:ascii="Arial" w:hAnsi="Arial" w:cs="Arial"/>
+          <w:i/>
+          <w:iCs/>
+        </w:rPr>
+        <w:t xml:space="preserve">he graph of </w:t>
+      </w:r>
+      <w:r>
+        <w:rPr>
+          <w:rFonts w:ascii="Arial" w:hAnsi="Arial" w:cs="Arial"/>
+          <w:i/>
+          <w:iCs/>
+        </w:rPr>
+        <w:t>natural</w:t>
+      </w:r>
+      <w:r>
+        <w:rPr>
+          <w:rFonts w:ascii="Arial" w:hAnsi="Arial" w:cs="Arial"/>
+          <w:i/>
+          <w:iCs/>
+        </w:rPr>
+        <w:t xml:space="preserve"> pulse from </w:t>
+      </w:r>
+      <w:proofErr w:type="spellStart"/>
+      <w:r>
+        <w:rPr>
+          <w:rFonts w:ascii="Arial" w:hAnsi="Arial" w:cs="Arial"/>
+          <w:i/>
+          <w:iCs/>
+        </w:rPr>
+        <w:t>HeartView</w:t>
+      </w:r>
+      <w:proofErr w:type="spellEnd"/>
+    </w:p>
+    <w:p>
+      <w:pPr>
+        <w:pStyle w:val="ListParagraph"/>
+        <w:ind w:left="1080"/>
+        <w:rPr>
+          <w:rFonts w:ascii="Arial" w:hAnsi="Arial" w:cs="Arial"/>
+        </w:rPr>
+      </w:pPr>
+      <w:r>
+        <w:rPr>
+          <w:noProof/>
+        </w:rPr>
+        <w:drawing>
+          <wp:inline distT="0" distB="0" distL="0" distR="0" wp14:anchorId="1FE769C9" wp14:editId="0BD1FB65">
+            <wp:extent cx="5731510" cy="1623695"/>
+            <wp:effectExtent l="0" t="0" r="2540" b="0"/>
+            <wp:docPr id="11" name="Picture 11"/>
+            <wp:cNvGraphicFramePr>
+              <a:graphicFrameLocks xmlns:a="http://schemas.openxmlformats.org/drawingml/2006/main" noChangeAspect="1"/>
+            </wp:cNvGraphicFramePr>
+            <a:graphic xmlns:a="http://schemas.openxmlformats.org/drawingml/2006/main">
+              <a:graphicData uri="http://schemas.openxmlformats.org/drawingml/2006/picture">
+                <pic:pic xmlns:pic="http://schemas.openxmlformats.org/drawingml/2006/picture">
+                  <pic:nvPicPr>
+                    <pic:cNvPr id="1" name=""/>
+                    <pic:cNvPicPr/>
+                  </pic:nvPicPr>
+                  <pic:blipFill>
+                    <a:blip r:embed="rId17"/>
+                    <a:stretch>
+                      <a:fillRect/>
+                    </a:stretch>
+                  </pic:blipFill>
+                  <pic:spPr>
+                    <a:xfrm>
+                      <a:off x="0" y="0"/>
+                      <a:ext cx="5731510" cy="1623695"/>
+                    </a:xfrm>
+                    <a:prstGeom prst="rect">
+                      <a:avLst/>
+                    </a:prstGeom>
+                  </pic:spPr>
+                </pic:pic>
+              </a:graphicData>
+            </a:graphic>
+          </wp:inline>
+        </w:drawing>
+      </w:r>
+    </w:p>
+    <w:p>
+      <w:pPr>
+        <w:pStyle w:val="ListParagraph"/>
+        <w:ind w:left="1080"/>
+        <w:rPr>
+          <w:rFonts w:ascii="Arial" w:hAnsi="Arial" w:cs="Arial"/>
+        </w:rPr>
+      </w:pPr>
+    </w:p>
+    <w:p/>
     <w:sectPr>
       <w:pgSz w:w="12240" w:h="15840"/>
       <w:pgMar w:top="1440" w:right="1440" w:bottom="1440" w:left="1440" w:header="708" w:footer="708" w:gutter="0"/>
@@ -25730,6 +28741,96 @@
     </w:lvl>
   </w:abstractNum>
   <w:abstractNum w:abstractNumId="4" w15:restartNumberingAfterBreak="0">
+    <w:nsid w:val="2E46679E"/>
+    <w:multiLevelType w:val="hybridMultilevel"/>
+    <w:tmpl w:val="65FE3D54"/>
+    <w:lvl w:ilvl="0" w:tplc="1C44B3E4">
+      <w:start w:val="1"/>
+      <w:numFmt w:val="lowerLetter"/>
+      <w:lvlText w:val="%1)"/>
+      <w:lvlJc w:val="left"/>
+      <w:pPr>
+        <w:ind w:left="1080" w:hanging="360"/>
+      </w:pPr>
+      <w:rPr>
+        <w:rFonts w:hint="default"/>
+        <w:u w:val="none"/>
+      </w:rPr>
+    </w:lvl>
+    <w:lvl w:ilvl="1" w:tplc="40090019" w:tentative="1">
+      <w:start w:val="1"/>
+      <w:numFmt w:val="lowerLetter"/>
+      <w:lvlText w:val="%2."/>
+      <w:lvlJc w:val="left"/>
+      <w:pPr>
+        <w:ind w:left="1800" w:hanging="360"/>
+      </w:pPr>
+    </w:lvl>
+    <w:lvl w:ilvl="2" w:tplc="4009001B" w:tentative="1">
+      <w:start w:val="1"/>
+      <w:numFmt w:val="lowerRoman"/>
+      <w:lvlText w:val="%3."/>
+      <w:lvlJc w:val="right"/>
+      <w:pPr>
+        <w:ind w:left="2520" w:hanging="180"/>
+      </w:pPr>
+    </w:lvl>
+    <w:lvl w:ilvl="3" w:tplc="4009000F" w:tentative="1">
+      <w:start w:val="1"/>
+      <w:numFmt w:val="decimal"/>
+      <w:lvlText w:val="%4."/>
+      <w:lvlJc w:val="left"/>
+      <w:pPr>
+        <w:ind w:left="3240" w:hanging="360"/>
+      </w:pPr>
+    </w:lvl>
+    <w:lvl w:ilvl="4" w:tplc="40090019" w:tentative="1">
+      <w:start w:val="1"/>
+      <w:numFmt w:val="lowerLetter"/>
+      <w:lvlText w:val="%5."/>
+      <w:lvlJc w:val="left"/>
+      <w:pPr>
+        <w:ind w:left="3960" w:hanging="360"/>
+      </w:pPr>
+    </w:lvl>
+    <w:lvl w:ilvl="5" w:tplc="4009001B" w:tentative="1">
+      <w:start w:val="1"/>
+      <w:numFmt w:val="lowerRoman"/>
+      <w:lvlText w:val="%6."/>
+      <w:lvlJc w:val="right"/>
+      <w:pPr>
+        <w:ind w:left="4680" w:hanging="180"/>
+      </w:pPr>
+    </w:lvl>
+    <w:lvl w:ilvl="6" w:tplc="4009000F" w:tentative="1">
+      <w:start w:val="1"/>
+      <w:numFmt w:val="decimal"/>
+      <w:lvlText w:val="%7."/>
+      <w:lvlJc w:val="left"/>
+      <w:pPr>
+        <w:ind w:left="5400" w:hanging="360"/>
+      </w:pPr>
+    </w:lvl>
+    <w:lvl w:ilvl="7" w:tplc="40090019" w:tentative="1">
+      <w:start w:val="1"/>
+      <w:numFmt w:val="lowerLetter"/>
+      <w:lvlText w:val="%8."/>
+      <w:lvlJc w:val="left"/>
+      <w:pPr>
+        <w:ind w:left="6120" w:hanging="360"/>
+      </w:pPr>
+    </w:lvl>
+    <w:lvl w:ilvl="8" w:tplc="4009001B" w:tentative="1">
+      <w:start w:val="1"/>
+      <w:numFmt w:val="lowerRoman"/>
+      <w:lvlText w:val="%9."/>
+      <w:lvlJc w:val="right"/>
+      <w:pPr>
+        <w:ind w:left="6840" w:hanging="180"/>
+      </w:pPr>
+    </w:lvl>
+  </w:abstractNum>
+  <w:abstractNum w:abstractNumId="5" w15:restartNumberingAfterBreak="0">
     <w:nsid w:val="316C47C7"/>
     <w:multiLevelType w:val="hybridMultilevel"/>
     <w:tmpl w:val="AE36CE5A"/>
@@ -25842,7 +28943,96 @@
       </w:rPr>
     </w:lvl>
   </w:abstractNum>
-  <w:abstractNum w:abstractNumId="5" w15:restartNumberingAfterBreak="0">
+  <w:abstractNum w:abstractNumId="6" w15:restartNumberingAfterBreak="0">
+    <w:nsid w:val="35843E1A"/>
+    <w:multiLevelType w:val="hybridMultilevel"/>
+    <w:tmpl w:val="A3E069EE"/>
+    <w:lvl w:ilvl="0" w:tplc="9154DB24">
+      <w:start w:val="1"/>
+      <w:numFmt w:val="lowerLetter"/>
+      <w:lvlText w:val="%1)"/>
+      <w:lvlJc w:val="left"/>
+      <w:pPr>
+        <w:ind w:left="1080" w:hanging="360"/>
+      </w:pPr>
+      <w:rPr>
+        <w:rFonts w:hint="default"/>
+      </w:rPr>
+    </w:lvl>
+    <w:lvl w:ilvl="1" w:tplc="40090019" w:tentative="1">
+      <w:start w:val="1"/>
+      <w:numFmt w:val="lowerLetter"/>
+      <w:lvlText w:val="%2."/>
+      <w:lvlJc w:val="left"/>
+      <w:pPr>
+        <w:ind w:left="1800" w:hanging="360"/>
+      </w:pPr>
+    </w:lvl>
+    <w:lvl w:ilvl="2" w:tplc="4009001B" w:tentative="1">
+      <w:start w:val="1"/>
+      <w:numFmt w:val="lowerRoman"/>
+      <w:lvlText w:val="%3."/>
+      <w:lvlJc w:val="right"/>
+      <w:pPr>
+        <w:ind w:left="2520" w:hanging="180"/>
+      </w:pPr>
+    </w:lvl>
+    <w:lvl w:ilvl="3" w:tplc="4009000F" w:tentative="1">
+      <w:start w:val="1"/>
+      <w:numFmt w:val="decimal"/>
+      <w:lvlText w:val="%4."/>
+      <w:lvlJc w:val="left"/>
+      <w:pPr>
+        <w:ind w:left="3240" w:hanging="360"/>
+      </w:pPr>
+    </w:lvl>
+    <w:lvl w:ilvl="4" w:tplc="40090019" w:tentative="1">
+      <w:start w:val="1"/>
+      <w:numFmt w:val="lowerLetter"/>
+      <w:lvlText w:val="%5."/>
+      <w:lvlJc w:val="left"/>
+      <w:pPr>
+        <w:ind w:left="3960" w:hanging="360"/>
+      </w:pPr>
+    </w:lvl>
+    <w:lvl w:ilvl="5" w:tplc="4009001B" w:tentative="1">
+      <w:start w:val="1"/>
+      <w:numFmt w:val="lowerRoman"/>
+      <w:lvlText w:val="%6."/>
+      <w:lvlJc w:val="right"/>
+      <w:pPr>
+        <w:ind w:left="4680" w:hanging="180"/>
+      </w:pPr>
+    </w:lvl>
+    <w:lvl w:ilvl="6" w:tplc="4009000F" w:tentative="1">
+      <w:start w:val="1"/>
+      <w:numFmt w:val="decimal"/>
+      <w:lvlText w:val="%7."/>
+      <w:lvlJc w:val="left"/>
+      <w:pPr>
+        <w:ind w:left="5400" w:hanging="360"/>
+      </w:pPr>
+    </w:lvl>
+    <w:lvl w:ilvl="7" w:tplc="40090019" w:tentative="1">
+      <w:start w:val="1"/>
+      <w:numFmt w:val="lowerLetter"/>
+      <w:lvlText w:val="%8."/>
+      <w:lvlJc w:val="left"/>
+      <w:pPr>
+        <w:ind w:left="6120" w:hanging="360"/>
+      </w:pPr>
+    </w:lvl>
+    <w:lvl w:ilvl="8" w:tplc="4009001B" w:tentative="1">
+      <w:start w:val="1"/>
+      <w:numFmt w:val="lowerRoman"/>
+      <w:lvlText w:val="%9."/>
+      <w:lvlJc w:val="right"/>
+      <w:pPr>
+        <w:ind w:left="6840" w:hanging="180"/>
+      </w:pPr>
+    </w:lvl>
+  </w:abstractNum>
+  <w:abstractNum w:abstractNumId="7" w15:restartNumberingAfterBreak="0">
     <w:nsid w:val="37270144"/>
     <w:multiLevelType w:val="hybridMultilevel"/>
     <w:tmpl w:val="9412FFA6"/>
@@ -25955,7 +29145,7 @@
       </w:rPr>
     </w:lvl>
   </w:abstractNum>
-  <w:abstractNum w:abstractNumId="6" w15:restartNumberingAfterBreak="0">
+  <w:abstractNum w:abstractNumId="8" w15:restartNumberingAfterBreak="0">
     <w:nsid w:val="3AAD4B3B"/>
     <w:multiLevelType w:val="hybridMultilevel"/>
     <w:tmpl w:val="AF04DA04"/>
@@ -26068,7 +29258,7 @@
       </w:rPr>
     </w:lvl>
   </w:abstractNum>
-  <w:abstractNum w:abstractNumId="7" w15:restartNumberingAfterBreak="0">
+  <w:abstractNum w:abstractNumId="9" w15:restartNumberingAfterBreak="0">
     <w:nsid w:val="4A0431D2"/>
     <w:multiLevelType w:val="hybridMultilevel"/>
     <w:tmpl w:val="FDCE78E0"/>
@@ -26181,7 +29371,185 @@
       </w:rPr>
     </w:lvl>
   </w:abstractNum>
-  <w:abstractNum w:abstractNumId="8" w15:restartNumberingAfterBreak="0">
+  <w:abstractNum w:abstractNumId="10" w15:restartNumberingAfterBreak="0">
+    <w:nsid w:val="4A9160D2"/>
+    <w:multiLevelType w:val="hybridMultilevel"/>
+    <w:tmpl w:val="F76A5E62"/>
+    <w:lvl w:ilvl="0" w:tplc="7D604C78">
+      <w:start w:val="1"/>
+      <w:numFmt w:val="lowerLetter"/>
+      <w:lvlText w:val="%1)"/>
+      <w:lvlJc w:val="left"/>
+      <w:pPr>
+        <w:ind w:left="1080" w:hanging="360"/>
+      </w:pPr>
+      <w:rPr>
+        <w:rFonts w:hint="default"/>
+      </w:rPr>
+    </w:lvl>
+    <w:lvl w:ilvl="1" w:tplc="40090019" w:tentative="1">
+      <w:start w:val="1"/>
+      <w:numFmt w:val="lowerLetter"/>
+      <w:lvlText w:val="%2."/>
+      <w:lvlJc w:val="left"/>
+      <w:pPr>
+        <w:ind w:left="1800" w:hanging="360"/>
+      </w:pPr>
+    </w:lvl>
+    <w:lvl w:ilvl="2" w:tplc="4009001B" w:tentative="1">
+      <w:start w:val="1"/>
+      <w:numFmt w:val="lowerRoman"/>
+      <w:lvlText w:val="%3."/>
+      <w:lvlJc w:val="right"/>
+      <w:pPr>
+        <w:ind w:left="2520" w:hanging="180"/>
+      </w:pPr>
+    </w:lvl>
+    <w:lvl w:ilvl="3" w:tplc="4009000F" w:tentative="1">
+      <w:start w:val="1"/>
+      <w:numFmt w:val="decimal"/>
+      <w:lvlText w:val="%4."/>
+      <w:lvlJc w:val="left"/>
+      <w:pPr>
+        <w:ind w:left="3240" w:hanging="360"/>
+      </w:pPr>
+    </w:lvl>
+    <w:lvl w:ilvl="4" w:tplc="40090019" w:tentative="1">
+      <w:start w:val="1"/>
+      <w:numFmt w:val="lowerLetter"/>
+      <w:lvlText w:val="%5."/>
+      <w:lvlJc w:val="left"/>
+      <w:pPr>
+        <w:ind w:left="3960" w:hanging="360"/>
+      </w:pPr>
+    </w:lvl>
+    <w:lvl w:ilvl="5" w:tplc="4009001B" w:tentative="1">
+      <w:start w:val="1"/>
+      <w:numFmt w:val="lowerRoman"/>
+      <w:lvlText w:val="%6."/>
+      <w:lvlJc w:val="right"/>
+      <w:pPr>
+        <w:ind w:left="4680" w:hanging="180"/>
+      </w:pPr>
+    </w:lvl>
+    <w:lvl w:ilvl="6" w:tplc="4009000F" w:tentative="1">
+      <w:start w:val="1"/>
+      <w:numFmt w:val="decimal"/>
+      <w:lvlText w:val="%7."/>
+      <w:lvlJc w:val="left"/>
+      <w:pPr>
+        <w:ind w:left="5400" w:hanging="360"/>
+      </w:pPr>
+    </w:lvl>
+    <w:lvl w:ilvl="7" w:tplc="40090019" w:tentative="1">
+      <w:start w:val="1"/>
+      <w:numFmt w:val="lowerLetter"/>
+      <w:lvlText w:val="%8."/>
+      <w:lvlJc w:val="left"/>
+      <w:pPr>
+        <w:ind w:left="6120" w:hanging="360"/>
+      </w:pPr>
+    </w:lvl>
+    <w:lvl w:ilvl="8" w:tplc="4009001B" w:tentative="1">
+      <w:start w:val="1"/>
+      <w:numFmt w:val="lowerRoman"/>
+      <w:lvlText w:val="%9."/>
+      <w:lvlJc w:val="right"/>
+      <w:pPr>
+        <w:ind w:left="6840" w:hanging="180"/>
+      </w:pPr>
+    </w:lvl>
+  </w:abstractNum>
+  <w:abstractNum w:abstractNumId="11" w15:restartNumberingAfterBreak="0">
+    <w:nsid w:val="514D2E38"/>
+    <w:multiLevelType w:val="hybridMultilevel"/>
+    <w:tmpl w:val="83B4157A"/>
+    <w:lvl w:ilvl="0" w:tplc="4009000F">
+      <w:start w:val="1"/>
+      <w:numFmt w:val="decimal"/>
+      <w:lvlText w:val="%1."/>
+      <w:lvlJc w:val="left"/>
+      <w:pPr>
+        <w:ind w:left="720" w:hanging="360"/>
+      </w:pPr>
+      <w:rPr>
+        <w:rFonts w:hint="default"/>
+      </w:rPr>
+    </w:lvl>
+    <w:lvl w:ilvl="1" w:tplc="40090019" w:tentative="1">
+      <w:start w:val="1"/>
+      <w:numFmt w:val="lowerLetter"/>
+      <w:lvlText w:val="%2."/>
+      <w:lvlJc w:val="left"/>
+      <w:pPr>
+        <w:ind w:left="1440" w:hanging="360"/>
+      </w:pPr>
+    </w:lvl>
+    <w:lvl w:ilvl="2" w:tplc="4009001B" w:tentative="1">
+      <w:start w:val="1"/>
+      <w:numFmt w:val="lowerRoman"/>
+      <w:lvlText w:val="%3."/>
+      <w:lvlJc w:val="right"/>
+      <w:pPr>
+        <w:ind w:left="2160" w:hanging="180"/>
+      </w:pPr>
+    </w:lvl>
+    <w:lvl w:ilvl="3" w:tplc="4009000F" w:tentative="1">
+      <w:start w:val="1"/>
+      <w:numFmt w:val="decimal"/>
+      <w:lvlText w:val="%4."/>
+      <w:lvlJc w:val="left"/>
+      <w:pPr>
+        <w:ind w:left="2880" w:hanging="360"/>
+      </w:pPr>
+    </w:lvl>
+    <w:lvl w:ilvl="4" w:tplc="40090019" w:tentative="1">
+      <w:start w:val="1"/>
+      <w:numFmt w:val="lowerLetter"/>
+      <w:lvlText w:val="%5."/>
+      <w:lvlJc w:val="left"/>
+      <w:pPr>
+        <w:ind w:left="3600" w:hanging="360"/>
+      </w:pPr>
+    </w:lvl>
+    <w:lvl w:ilvl="5" w:tplc="4009001B" w:tentative="1">
+      <w:start w:val="1"/>
+      <w:numFmt w:val="lowerRoman"/>
+      <w:lvlText w:val="%6."/>
+      <w:lvlJc w:val="right"/>
+      <w:pPr>
+        <w:ind w:left="4320" w:hanging="180"/>
+      </w:pPr>
+    </w:lvl>
+    <w:lvl w:ilvl="6" w:tplc="4009000F" w:tentative="1">
+      <w:start w:val="1"/>
+      <w:numFmt w:val="decimal"/>
+      <w:lvlText w:val="%7."/>
+      <w:lvlJc w:val="left"/>
+      <w:pPr>
+        <w:ind w:left="5040" w:hanging="360"/>
+      </w:pPr>
+    </w:lvl>
+    <w:lvl w:ilvl="7" w:tplc="40090019" w:tentative="1">
+      <w:start w:val="1"/>
+      <w:numFmt w:val="lowerLetter"/>
+      <w:lvlText w:val="%8."/>
+      <w:lvlJc w:val="left"/>
+      <w:pPr>
+        <w:ind w:left="5760" w:hanging="360"/>
+      </w:pPr>
+    </w:lvl>
+    <w:lvl w:ilvl="8" w:tplc="4009001B" w:tentative="1">
+      <w:start w:val="1"/>
+      <w:numFmt w:val="lowerRoman"/>
+      <w:lvlText w:val="%9."/>
+      <w:lvlJc w:val="right"/>
+      <w:pPr>
+        <w:ind w:left="6480" w:hanging="180"/>
+      </w:pPr>
+    </w:lvl>
+  </w:abstractNum>
+  <w:abstractNum w:abstractNumId="12" w15:restartNumberingAfterBreak="0">
     <w:nsid w:val="5D87417F"/>
     <w:multiLevelType w:val="hybridMultilevel"/>
     <w:tmpl w:val="A8B0E068"/>
@@ -26294,7 +29662,96 @@
       </w:rPr>
     </w:lvl>
   </w:abstractNum>
-  <w:abstractNum w:abstractNumId="9" w15:restartNumberingAfterBreak="0">
+  <w:abstractNum w:abstractNumId="13" w15:restartNumberingAfterBreak="0">
+    <w:nsid w:val="61ED0AA1"/>
+    <w:multiLevelType w:val="hybridMultilevel"/>
+    <w:tmpl w:val="744C14A0"/>
+    <w:lvl w:ilvl="0" w:tplc="3BBCF49A">
+      <w:start w:val="1"/>
+      <w:numFmt w:val="lowerLetter"/>
+      <w:lvlText w:val="%1)"/>
+      <w:lvlJc w:val="left"/>
+      <w:pPr>
+        <w:ind w:left="1080" w:hanging="360"/>
+      </w:pPr>
+      <w:rPr>
+        <w:rFonts w:hint="default"/>
+      </w:rPr>
+    </w:lvl>
+    <w:lvl w:ilvl="1" w:tplc="40090019" w:tentative="1">
+      <w:start w:val="1"/>
+      <w:numFmt w:val="lowerLetter"/>
+      <w:lvlText w:val="%2."/>
+      <w:lvlJc w:val="left"/>
+      <w:pPr>
+        <w:ind w:left="1800" w:hanging="360"/>
+      </w:pPr>
+    </w:lvl>
+    <w:lvl w:ilvl="2" w:tplc="4009001B" w:tentative="1">
+      <w:start w:val="1"/>
+      <w:numFmt w:val="lowerRoman"/>
+      <w:lvlText w:val="%3."/>
+      <w:lvlJc w:val="right"/>
+      <w:pPr>
+        <w:ind w:left="2520" w:hanging="180"/>
+      </w:pPr>
+    </w:lvl>
+    <w:lvl w:ilvl="3" w:tplc="4009000F" w:tentative="1">
+      <w:start w:val="1"/>
+      <w:numFmt w:val="decimal"/>
+      <w:lvlText w:val="%4."/>
+      <w:lvlJc w:val="left"/>
+      <w:pPr>
+        <w:ind w:left="3240" w:hanging="360"/>
+      </w:pPr>
+    </w:lvl>
+    <w:lvl w:ilvl="4" w:tplc="40090019" w:tentative="1">
+      <w:start w:val="1"/>
+      <w:numFmt w:val="lowerLetter"/>
+      <w:lvlText w:val="%5."/>
+      <w:lvlJc w:val="left"/>
+      <w:pPr>
+        <w:ind w:left="3960" w:hanging="360"/>
+      </w:pPr>
+    </w:lvl>
+    <w:lvl w:ilvl="5" w:tplc="4009001B" w:tentative="1">
+      <w:start w:val="1"/>
+      <w:numFmt w:val="lowerRoman"/>
+      <w:lvlText w:val="%6."/>
+      <w:lvlJc w:val="right"/>
+      <w:pPr>
+        <w:ind w:left="4680" w:hanging="180"/>
+      </w:pPr>
+    </w:lvl>
+    <w:lvl w:ilvl="6" w:tplc="4009000F" w:tentative="1">
+      <w:start w:val="1"/>
+      <w:numFmt w:val="decimal"/>
+      <w:lvlText w:val="%7."/>
+      <w:lvlJc w:val="left"/>
+      <w:pPr>
+        <w:ind w:left="5400" w:hanging="360"/>
+      </w:pPr>
+    </w:lvl>
+    <w:lvl w:ilvl="7" w:tplc="40090019" w:tentative="1">
+      <w:start w:val="1"/>
+      <w:numFmt w:val="lowerLetter"/>
+      <w:lvlText w:val="%8."/>
+      <w:lvlJc w:val="left"/>
+      <w:pPr>
+        <w:ind w:left="6120" w:hanging="360"/>
+      </w:pPr>
+    </w:lvl>
+    <w:lvl w:ilvl="8" w:tplc="4009001B" w:tentative="1">
+      <w:start w:val="1"/>
+      <w:numFmt w:val="lowerRoman"/>
+      <w:lvlText w:val="%9."/>
+      <w:lvlJc w:val="right"/>
+      <w:pPr>
+        <w:ind w:left="6840" w:hanging="180"/>
+      </w:pPr>
+    </w:lvl>
+  </w:abstractNum>
+  <w:abstractNum w:abstractNumId="14" w15:restartNumberingAfterBreak="0">
     <w:nsid w:val="76932D74"/>
     <w:multiLevelType w:val="multilevel"/>
     <w:tmpl w:val="04090025"/>
@@ -26390,7 +29847,7 @@
     </w:lvl>
   </w:abstractNum>
   <w:num w:numId="1">
-    <w:abstractNumId w:val="4"/>
+    <w:abstractNumId w:val="5"/>
   </w:num>
   <w:num w:numId="2">
     <w:abstractNumId w:val="2"/>
@@ -26399,25 +29856,40 @@
     <w:abstractNumId w:val="3"/>
   </w:num>
   <w:num w:numId="4">
-    <w:abstractNumId w:val="6"/>
+    <w:abstractNumId w:val="8"/>
   </w:num>
   <w:num w:numId="5">
-    <w:abstractNumId w:val="7"/>
+    <w:abstractNumId w:val="9"/>
   </w:num>
   <w:num w:numId="6">
     <w:abstractNumId w:val="0"/>
   </w:num>
   <w:num w:numId="7">
-    <w:abstractNumId w:val="8"/>
+    <w:abstractNumId w:val="12"/>
   </w:num>
   <w:num w:numId="8">
-    <w:abstractNumId w:val="5"/>
+    <w:abstractNumId w:val="7"/>
   </w:num>
   <w:num w:numId="9">
-    <w:abstractNumId w:val="9"/>
+    <w:abstractNumId w:val="14"/>
   </w:num>
   <w:num w:numId="10">
     <w:abstractNumId w:val="1"/>
+  </w:num>
+  <w:num w:numId="11">
+    <w:abstractNumId w:val="11"/>
+  </w:num>
+  <w:num w:numId="12">
+    <w:abstractNumId w:val="10"/>
+  </w:num>
+  <w:num w:numId="13">
+    <w:abstractNumId w:val="13"/>
+  </w:num>
+  <w:num w:numId="14">
+    <w:abstractNumId w:val="6"/>
+  </w:num>
+  <w:num w:numId="15">
+    <w:abstractNumId w:val="4"/>
   </w:num>
 </w:numbering>
 </file>

</xml_diff>